<commit_message>
Update address, add Huawei and TT president
</commit_message>
<xml_diff>
--- a/resume.docx
+++ b/resume.docx
@@ -1,6 +1,6 @@
 
 <file path=word/document.xml><?xml version="1.0" encoding="utf-8"?>
-<w:document xmlns:wpc="http://schemas.microsoft.com/office/word/2010/wordprocessingCanvas" xmlns:cx="http://schemas.microsoft.com/office/drawing/2014/chartex" xmlns:cx1="http://schemas.microsoft.com/office/drawing/2015/9/8/chartex" xmlns:cx2="http://schemas.microsoft.com/office/drawing/2015/10/21/chartex" xmlns:cx3="http://schemas.microsoft.com/office/drawing/2016/5/9/chartex" xmlns:cx4="http://schemas.microsoft.com/office/drawing/2016/5/10/chartex" xmlns:cx5="http://schemas.microsoft.com/office/drawing/2016/5/11/chartex" xmlns:cx6="http://schemas.microsoft.com/office/drawing/2016/5/12/chartex" xmlns:cx7="http://schemas.microsoft.com/office/drawing/2016/5/13/chartex" xmlns:cx8="http://schemas.microsoft.com/office/drawing/2016/5/14/chartex" xmlns:mc="http://schemas.openxmlformats.org/markup-compatibility/2006" xmlns:o="urn:schemas-microsoft-com:office:office" xmlns:r="http://schemas.openxmlformats.org/officeDocument/2006/relationships" xmlns:m="http://schemas.openxmlformats.org/officeDocument/2006/math" xmlns:v="urn:schemas-microsoft-com:vml" xmlns:wp14="http://schemas.microsoft.com/office/word/2010/wordprocessingDrawing" xmlns:wp="http://schemas.openxmlformats.org/drawingml/2006/wordprocessingDrawing" xmlns:w10="urn:schemas-microsoft-com:office:word" xmlns:w="http://schemas.openxmlformats.org/wordprocessingml/2006/main" xmlns:w14="http://schemas.microsoft.com/office/word/2010/wordml" xmlns:w15="http://schemas.microsoft.com/office/word/2012/wordml" xmlns:w16se="http://schemas.microsoft.com/office/word/2015/wordml/symex" xmlns:wpg="http://schemas.microsoft.com/office/word/2010/wordprocessingGroup" xmlns:wpi="http://schemas.microsoft.com/office/word/2010/wordprocessingInk" xmlns:wne="http://schemas.microsoft.com/office/word/2006/wordml" xmlns:wps="http://schemas.microsoft.com/office/word/2010/wordprocessingShape" mc:Ignorable="w14 w15 w16se wp14">
+<w:document xmlns:wpc="http://schemas.microsoft.com/office/word/2010/wordprocessingCanvas" xmlns:cx="http://schemas.microsoft.com/office/drawing/2014/chartex" xmlns:cx1="http://schemas.microsoft.com/office/drawing/2015/9/8/chartex" xmlns:cx2="http://schemas.microsoft.com/office/drawing/2015/10/21/chartex" xmlns:cx3="http://schemas.microsoft.com/office/drawing/2016/5/9/chartex" xmlns:cx4="http://schemas.microsoft.com/office/drawing/2016/5/10/chartex" xmlns:cx5="http://schemas.microsoft.com/office/drawing/2016/5/11/chartex" xmlns:cx6="http://schemas.microsoft.com/office/drawing/2016/5/12/chartex" xmlns:cx7="http://schemas.microsoft.com/office/drawing/2016/5/13/chartex" xmlns:cx8="http://schemas.microsoft.com/office/drawing/2016/5/14/chartex" xmlns:mc="http://schemas.openxmlformats.org/markup-compatibility/2006" xmlns:aink="http://schemas.microsoft.com/office/drawing/2016/ink" xmlns:am3d="http://schemas.microsoft.com/office/drawing/2017/model3d" xmlns:o="urn:schemas-microsoft-com:office:office" xmlns:r="http://schemas.openxmlformats.org/officeDocument/2006/relationships" xmlns:m="http://schemas.openxmlformats.org/officeDocument/2006/math" xmlns:v="urn:schemas-microsoft-com:vml" xmlns:wp14="http://schemas.microsoft.com/office/word/2010/wordprocessingDrawing" xmlns:wp="http://schemas.openxmlformats.org/drawingml/2006/wordprocessingDrawing" xmlns:w10="urn:schemas-microsoft-com:office:word" xmlns:w="http://schemas.openxmlformats.org/wordprocessingml/2006/main" xmlns:w14="http://schemas.microsoft.com/office/word/2010/wordml" xmlns:w15="http://schemas.microsoft.com/office/word/2012/wordml" xmlns:w16cid="http://schemas.microsoft.com/office/word/2016/wordml/cid" xmlns:w16se="http://schemas.microsoft.com/office/word/2015/wordml/symex" xmlns:wpg="http://schemas.microsoft.com/office/word/2010/wordprocessingGroup" xmlns:wpi="http://schemas.microsoft.com/office/word/2010/wordprocessingInk" xmlns:wne="http://schemas.microsoft.com/office/word/2006/wordml" xmlns:wps="http://schemas.microsoft.com/office/word/2010/wordprocessingShape" mc:Ignorable="w14 w15 w16se w16cid wp14">
   <w:body>
     <w:p>
       <w:pPr>
@@ -43,39 +43,66 @@
         </w:rPr>
         <w:t>Darden</w:t>
       </w:r>
+    </w:p>
+    <w:p>
+      <w:pPr>
+        <w:pStyle w:val="BodyA"/>
+        <w:tabs>
+          <w:tab w:val="right" w:pos="10060"/>
+        </w:tabs>
+        <w:spacing w:after="0" w:line="240" w:lineRule="auto"/>
+        <w:jc w:val="center"/>
+      </w:pPr>
+      <w:r>
+        <w:rPr>
+          <w:lang w:val="en-US"/>
+        </w:rPr>
+        <w:t>2</w:t>
+      </w:r>
+      <w:r>
+        <w:rPr>
+          <w:lang w:val="en-US"/>
+        </w:rPr>
+        <w:t>529 Rio Grande</w:t>
+      </w:r>
+      <w:r>
+        <w:rPr>
+          <w:lang w:val="en-US"/>
+        </w:rPr>
+        <w:t xml:space="preserve"> St., Apartment </w:t>
+      </w:r>
+      <w:r>
+        <w:rPr>
+          <w:lang w:val="en-US"/>
+        </w:rPr>
+        <w:t>50</w:t>
+      </w:r>
+      <w:r>
+        <w:rPr>
+          <w:lang w:val="en-US"/>
+        </w:rPr>
+        <w:t xml:space="preserve"> | </w:t>
+      </w:r>
+      <w:r>
+        <w:t>Austin, TX 78705</w:t>
+      </w:r>
+    </w:p>
+    <w:p>
+      <w:pPr>
+        <w:pStyle w:val="BodyA"/>
+        <w:tabs>
+          <w:tab w:val="center" w:pos="5040"/>
+        </w:tabs>
+        <w:spacing w:after="0" w:line="240" w:lineRule="auto"/>
+        <w:jc w:val="center"/>
+      </w:pPr>
+      <w:r>
+        <w:t>(972)</w:t>
+      </w:r>
       <w:bookmarkStart w:id="0" w:name="_GoBack"/>
       <w:bookmarkEnd w:id="0"/>
-    </w:p>
-    <w:p>
-      <w:pPr>
-        <w:pStyle w:val="BodyA"/>
-        <w:tabs>
-          <w:tab w:val="right" w:pos="10060"/>
-        </w:tabs>
-        <w:spacing w:after="0" w:line="240" w:lineRule="auto"/>
-        <w:jc w:val="center"/>
-      </w:pPr>
-      <w:r>
-        <w:rPr>
-          <w:lang w:val="en-US"/>
-        </w:rPr>
-        <w:t xml:space="preserve">2815 Guadalupe St., Apartment N508A | </w:t>
-      </w:r>
-      <w:r>
-        <w:t>Austin, TX 78705</w:t>
-      </w:r>
-    </w:p>
-    <w:p>
-      <w:pPr>
-        <w:pStyle w:val="BodyA"/>
-        <w:tabs>
-          <w:tab w:val="center" w:pos="5040"/>
-        </w:tabs>
-        <w:spacing w:after="0" w:line="240" w:lineRule="auto"/>
-        <w:jc w:val="center"/>
-      </w:pPr>
-      <w:r>
-        <w:t xml:space="preserve">(972) 762 6663 </w:t>
+      <w:r>
+        <w:t xml:space="preserve"> 762 6663 </w:t>
       </w:r>
       <w:r>
         <w:t xml:space="preserve">| </w:t>
@@ -289,6 +316,9 @@
       <w:r>
         <w:t>, Probability, Electromagnetic Engineering, Real-Time Digital Signal Processing</w:t>
       </w:r>
+      <w:r>
+        <w:t>, Digital Image &amp; Video Processing, Principles of Data Science</w:t>
+      </w:r>
     </w:p>
     <w:p>
       <w:pPr>
@@ -373,25 +403,14 @@
         </w:rPr>
         <w:t xml:space="preserve">Setup </w:t>
       </w:r>
-      <w:proofErr w:type="spellStart"/>
-      <w:r>
-        <w:rPr>
-          <w:rStyle w:val="None"/>
-          <w:i/>
-          <w:iCs/>
-          <w:lang w:val="en-US"/>
-        </w:rPr>
-        <w:t>GitLab</w:t>
-      </w:r>
-      <w:proofErr w:type="spellEnd"/>
-      <w:r>
-        <w:rPr>
-          <w:rStyle w:val="None"/>
-          <w:i/>
-          <w:iCs/>
-          <w:lang w:val="en-US"/>
-        </w:rPr>
-        <w:t xml:space="preserve"> Continuous Integration</w:t>
+      <w:r>
+        <w:rPr>
+          <w:rStyle w:val="None"/>
+          <w:i/>
+          <w:iCs/>
+          <w:lang w:val="en-US"/>
+        </w:rPr>
+        <w:t>GitLab Continuous Integration</w:t>
       </w:r>
       <w:r>
         <w:rPr>
@@ -1055,23 +1074,7 @@
           <w:rStyle w:val="None"/>
           <w:lang w:val="en-US"/>
         </w:rPr>
-        <w:t xml:space="preserve">Interfaced </w:t>
-      </w:r>
-      <w:proofErr w:type="spellStart"/>
-      <w:r>
-        <w:rPr>
-          <w:rStyle w:val="None"/>
-          <w:lang w:val="en-US"/>
-        </w:rPr>
-        <w:t>photoresistors</w:t>
-      </w:r>
-      <w:proofErr w:type="spellEnd"/>
-      <w:r>
-        <w:rPr>
-          <w:rStyle w:val="None"/>
-          <w:lang w:val="en-US"/>
-        </w:rPr>
-        <w:t xml:space="preserve"> and IR sensors  </w:t>
+        <w:t xml:space="preserve">Interfaced photoresistors and IR sensors  </w:t>
       </w:r>
     </w:p>
     <w:p>
@@ -1286,7 +1289,6 @@
         </w:rPr>
         <w:t xml:space="preserve"> and </w:t>
       </w:r>
-      <w:proofErr w:type="spellStart"/>
       <w:r>
         <w:rPr>
           <w:rStyle w:val="None"/>
@@ -1296,7 +1298,6 @@
         </w:rPr>
         <w:t>Git</w:t>
       </w:r>
-      <w:proofErr w:type="spellEnd"/>
       <w:r>
         <w:rPr>
           <w:rStyle w:val="None"/>
@@ -1365,7 +1366,6 @@
         </w:rPr>
         <w:t xml:space="preserve"> and </w:t>
       </w:r>
-      <w:proofErr w:type="spellStart"/>
       <w:r>
         <w:rPr>
           <w:rStyle w:val="None"/>
@@ -1375,7 +1375,6 @@
         </w:rPr>
         <w:t>MakerBot</w:t>
       </w:r>
-      <w:proofErr w:type="spellEnd"/>
       <w:r>
         <w:rPr>
           <w:rStyle w:val="None"/>
@@ -1415,7 +1414,6 @@
           <w:bCs/>
           <w:lang w:val="en-US"/>
         </w:rPr>
-        <w:lastRenderedPageBreak/>
         <w:t>Arduino Projects</w:t>
       </w:r>
     </w:p>
@@ -1742,25 +1740,14 @@
         </w:rPr>
         <w:t xml:space="preserve">Experience with </w:t>
       </w:r>
-      <w:proofErr w:type="spellStart"/>
-      <w:r>
-        <w:rPr>
-          <w:rStyle w:val="None"/>
-          <w:i/>
-          <w:iCs/>
-          <w:lang w:val="en-US"/>
-        </w:rPr>
-        <w:t>Git</w:t>
-      </w:r>
-      <w:proofErr w:type="spellEnd"/>
-      <w:r>
-        <w:rPr>
-          <w:rStyle w:val="None"/>
-          <w:i/>
-          <w:iCs/>
-          <w:lang w:val="en-US"/>
-        </w:rPr>
-        <w:t>, Java, C, C++, Bash scripting, MATLAB, Assembly language</w:t>
+      <w:r>
+        <w:rPr>
+          <w:rStyle w:val="None"/>
+          <w:i/>
+          <w:iCs/>
+          <w:lang w:val="en-US"/>
+        </w:rPr>
+        <w:t>Git, Java, C, C++, Bash scripting, MATLAB, Assembly language</w:t>
       </w:r>
       <w:r>
         <w:rPr>
@@ -2237,27 +2224,65 @@
           <w:iCs/>
           <w:lang w:val="en-US"/>
         </w:rPr>
-        <w:t>Administrative Vice President</w:t>
-      </w:r>
-      <w:r>
-        <w:rPr>
-          <w:rStyle w:val="None"/>
-          <w:lang w:val="en-US"/>
-        </w:rPr>
-        <w:t xml:space="preserve"> for </w:t>
-      </w:r>
-      <w:r>
-        <w:rPr>
-          <w:rStyle w:val="None"/>
-          <w:i/>
-          <w:iCs/>
-          <w:lang w:val="en-US"/>
-        </w:rPr>
         <w:t>Texas Tricking</w:t>
       </w:r>
       <w:r>
         <w:rPr>
           <w:rStyle w:val="None"/>
+          <w:iCs/>
+          <w:lang w:val="en-US"/>
+        </w:rPr>
+        <w:t xml:space="preserve"> Club </w:t>
+      </w:r>
+      <w:r>
+        <w:rPr>
+          <w:rStyle w:val="None"/>
+          <w:i/>
+          <w:iCs/>
+          <w:lang w:val="en-US"/>
+        </w:rPr>
+        <w:t>President</w:t>
+      </w:r>
+      <w:r>
+        <w:rPr>
+          <w:rStyle w:val="None"/>
+          <w:lang w:val="en-US"/>
+        </w:rPr>
+        <w:t>, Fall 2017</w:t>
+      </w:r>
+    </w:p>
+    <w:p>
+      <w:pPr>
+        <w:pStyle w:val="BodyA"/>
+        <w:tabs>
+          <w:tab w:val="left" w:pos="2160"/>
+        </w:tabs>
+        <w:spacing w:after="0" w:line="240" w:lineRule="auto"/>
+        <w:ind w:left="2160" w:hanging="2160"/>
+        <w:rPr>
+          <w:rStyle w:val="None"/>
+          <w:lang w:val="en-US"/>
+        </w:rPr>
+      </w:pPr>
+      <w:r>
+        <w:rPr>
+          <w:rStyle w:val="None"/>
+          <w:lang w:val="en-US"/>
+        </w:rPr>
+        <w:t xml:space="preserve">UT Social Dance </w:t>
+      </w:r>
+      <w:r>
+        <w:rPr>
+          <w:rStyle w:val="None"/>
+          <w:i/>
+          <w:iCs/>
+          <w:lang w:val="en-US"/>
+        </w:rPr>
+        <w:t>Class Assistant</w:t>
+      </w:r>
+      <w:r>
+        <w:rPr>
+          <w:rStyle w:val="None"/>
           <w:lang w:val="en-US"/>
         </w:rPr>
         <w:t>, Fall 2016</w:t>
@@ -2267,7 +2292,21 @@
           <w:rStyle w:val="None"/>
           <w:lang w:val="en-US"/>
         </w:rPr>
-        <w:t xml:space="preserve"> - present</w:t>
+        <w:t xml:space="preserve"> </w:t>
+      </w:r>
+      <w:r>
+        <w:rPr>
+          <w:rStyle w:val="None"/>
+          <w:lang w:val="en-US"/>
+        </w:rPr>
+        <w:t>–</w:t>
+      </w:r>
+      <w:r>
+        <w:rPr>
+          <w:rStyle w:val="None"/>
+          <w:lang w:val="en-US"/>
+        </w:rPr>
+        <w:t xml:space="preserve"> present</w:t>
       </w:r>
     </w:p>
     <w:p>
@@ -2286,32 +2325,17 @@
       <w:r>
         <w:rPr>
           <w:rStyle w:val="None"/>
-          <w:lang w:val="en-US"/>
-        </w:rPr>
-        <w:t xml:space="preserve">UT Social Dance </w:t>
-      </w:r>
-      <w:r>
-        <w:rPr>
-          <w:rStyle w:val="None"/>
-          <w:i/>
-          <w:iCs/>
-          <w:lang w:val="en-US"/>
-        </w:rPr>
-        <w:t>Class Assistant</w:t>
-      </w:r>
-      <w:r>
-        <w:rPr>
-          <w:rStyle w:val="None"/>
-          <w:lang w:val="en-US"/>
-        </w:rPr>
-        <w:t>, Fall 2016</w:t>
-      </w:r>
-      <w:r>
-        <w:rPr>
-          <w:rStyle w:val="None"/>
-          <w:lang w:val="en-US"/>
-        </w:rPr>
-        <w:t xml:space="preserve"> - present</w:t>
+          <w:i/>
+          <w:lang w:val="en-US"/>
+        </w:rPr>
+        <w:t>Huawei Seeds for the Future</w:t>
+      </w:r>
+      <w:r>
+        <w:rPr>
+          <w:rStyle w:val="None"/>
+          <w:lang w:val="en-US"/>
+        </w:rPr>
+        <w:t xml:space="preserve"> Participant, 2017</w:t>
       </w:r>
     </w:p>
     <w:p>
@@ -2420,7 +2444,7 @@
 </file>
 
 <file path=word/endnotes.xml><?xml version="1.0" encoding="utf-8"?>
-<w:endnotes xmlns:wpc="http://schemas.microsoft.com/office/word/2010/wordprocessingCanvas" xmlns:cx="http://schemas.microsoft.com/office/drawing/2014/chartex" xmlns:cx1="http://schemas.microsoft.com/office/drawing/2015/9/8/chartex" xmlns:cx2="http://schemas.microsoft.com/office/drawing/2015/10/21/chartex" xmlns:cx3="http://schemas.microsoft.com/office/drawing/2016/5/9/chartex" xmlns:cx4="http://schemas.microsoft.com/office/drawing/2016/5/10/chartex" xmlns:cx5="http://schemas.microsoft.com/office/drawing/2016/5/11/chartex" xmlns:cx6="http://schemas.microsoft.com/office/drawing/2016/5/12/chartex" xmlns:cx7="http://schemas.microsoft.com/office/drawing/2016/5/13/chartex" xmlns:cx8="http://schemas.microsoft.com/office/drawing/2016/5/14/chartex" xmlns:mc="http://schemas.openxmlformats.org/markup-compatibility/2006" xmlns:o="urn:schemas-microsoft-com:office:office" xmlns:r="http://schemas.openxmlformats.org/officeDocument/2006/relationships" xmlns:m="http://schemas.openxmlformats.org/officeDocument/2006/math" xmlns:v="urn:schemas-microsoft-com:vml" xmlns:wp14="http://schemas.microsoft.com/office/word/2010/wordprocessingDrawing" xmlns:wp="http://schemas.openxmlformats.org/drawingml/2006/wordprocessingDrawing" xmlns:w10="urn:schemas-microsoft-com:office:word" xmlns:w="http://schemas.openxmlformats.org/wordprocessingml/2006/main" xmlns:w14="http://schemas.microsoft.com/office/word/2010/wordml" xmlns:w15="http://schemas.microsoft.com/office/word/2012/wordml" xmlns:w16se="http://schemas.microsoft.com/office/word/2015/wordml/symex" xmlns:wpg="http://schemas.microsoft.com/office/word/2010/wordprocessingGroup" xmlns:wpi="http://schemas.microsoft.com/office/word/2010/wordprocessingInk" xmlns:wne="http://schemas.microsoft.com/office/word/2006/wordml" xmlns:wps="http://schemas.microsoft.com/office/word/2010/wordprocessingShape" mc:Ignorable="w14 w15 w16se wp14">
+<w:endnotes xmlns:wpc="http://schemas.microsoft.com/office/word/2010/wordprocessingCanvas" xmlns:cx="http://schemas.microsoft.com/office/drawing/2014/chartex" xmlns:cx1="http://schemas.microsoft.com/office/drawing/2015/9/8/chartex" xmlns:cx2="http://schemas.microsoft.com/office/drawing/2015/10/21/chartex" xmlns:cx3="http://schemas.microsoft.com/office/drawing/2016/5/9/chartex" xmlns:cx4="http://schemas.microsoft.com/office/drawing/2016/5/10/chartex" xmlns:cx5="http://schemas.microsoft.com/office/drawing/2016/5/11/chartex" xmlns:cx6="http://schemas.microsoft.com/office/drawing/2016/5/12/chartex" xmlns:cx7="http://schemas.microsoft.com/office/drawing/2016/5/13/chartex" xmlns:cx8="http://schemas.microsoft.com/office/drawing/2016/5/14/chartex" xmlns:mc="http://schemas.openxmlformats.org/markup-compatibility/2006" xmlns:aink="http://schemas.microsoft.com/office/drawing/2016/ink" xmlns:am3d="http://schemas.microsoft.com/office/drawing/2017/model3d" xmlns:o="urn:schemas-microsoft-com:office:office" xmlns:r="http://schemas.openxmlformats.org/officeDocument/2006/relationships" xmlns:m="http://schemas.openxmlformats.org/officeDocument/2006/math" xmlns:v="urn:schemas-microsoft-com:vml" xmlns:wp14="http://schemas.microsoft.com/office/word/2010/wordprocessingDrawing" xmlns:wp="http://schemas.openxmlformats.org/drawingml/2006/wordprocessingDrawing" xmlns:w10="urn:schemas-microsoft-com:office:word" xmlns:w="http://schemas.openxmlformats.org/wordprocessingml/2006/main" xmlns:w14="http://schemas.microsoft.com/office/word/2010/wordml" xmlns:w15="http://schemas.microsoft.com/office/word/2012/wordml" xmlns:w16cid="http://schemas.microsoft.com/office/word/2016/wordml/cid" xmlns:w16se="http://schemas.microsoft.com/office/word/2015/wordml/symex" xmlns:wpg="http://schemas.microsoft.com/office/word/2010/wordprocessingGroup" xmlns:wpi="http://schemas.microsoft.com/office/word/2010/wordprocessingInk" xmlns:wne="http://schemas.microsoft.com/office/word/2006/wordml" xmlns:wps="http://schemas.microsoft.com/office/word/2010/wordprocessingShape" mc:Ignorable="w14 w15 w16se w16cid wp14">
   <w:endnote w:type="separator" w:id="-1">
     <w:p>
       <w:r>
@@ -2439,7 +2463,7 @@
 </file>
 
 <file path=word/footer1.xml><?xml version="1.0" encoding="utf-8"?>
-<w:ftr xmlns:wpc="http://schemas.microsoft.com/office/word/2010/wordprocessingCanvas" xmlns:cx="http://schemas.microsoft.com/office/drawing/2014/chartex" xmlns:cx1="http://schemas.microsoft.com/office/drawing/2015/9/8/chartex" xmlns:cx2="http://schemas.microsoft.com/office/drawing/2015/10/21/chartex" xmlns:cx3="http://schemas.microsoft.com/office/drawing/2016/5/9/chartex" xmlns:cx4="http://schemas.microsoft.com/office/drawing/2016/5/10/chartex" xmlns:cx5="http://schemas.microsoft.com/office/drawing/2016/5/11/chartex" xmlns:cx6="http://schemas.microsoft.com/office/drawing/2016/5/12/chartex" xmlns:cx7="http://schemas.microsoft.com/office/drawing/2016/5/13/chartex" xmlns:cx8="http://schemas.microsoft.com/office/drawing/2016/5/14/chartex" xmlns:mc="http://schemas.openxmlformats.org/markup-compatibility/2006" xmlns:o="urn:schemas-microsoft-com:office:office" xmlns:r="http://schemas.openxmlformats.org/officeDocument/2006/relationships" xmlns:m="http://schemas.openxmlformats.org/officeDocument/2006/math" xmlns:v="urn:schemas-microsoft-com:vml" xmlns:wp14="http://schemas.microsoft.com/office/word/2010/wordprocessingDrawing" xmlns:wp="http://schemas.openxmlformats.org/drawingml/2006/wordprocessingDrawing" xmlns:w10="urn:schemas-microsoft-com:office:word" xmlns:w="http://schemas.openxmlformats.org/wordprocessingml/2006/main" xmlns:w14="http://schemas.microsoft.com/office/word/2010/wordml" xmlns:w15="http://schemas.microsoft.com/office/word/2012/wordml" xmlns:w16se="http://schemas.microsoft.com/office/word/2015/wordml/symex" xmlns:wpg="http://schemas.microsoft.com/office/word/2010/wordprocessingGroup" xmlns:wpi="http://schemas.microsoft.com/office/word/2010/wordprocessingInk" xmlns:wne="http://schemas.microsoft.com/office/word/2006/wordml" xmlns:wps="http://schemas.microsoft.com/office/word/2010/wordprocessingShape" mc:Ignorable="w14 w15 w16se wp14">
+<w:ftr xmlns:wpc="http://schemas.microsoft.com/office/word/2010/wordprocessingCanvas" xmlns:cx="http://schemas.microsoft.com/office/drawing/2014/chartex" xmlns:cx1="http://schemas.microsoft.com/office/drawing/2015/9/8/chartex" xmlns:cx2="http://schemas.microsoft.com/office/drawing/2015/10/21/chartex" xmlns:cx3="http://schemas.microsoft.com/office/drawing/2016/5/9/chartex" xmlns:cx4="http://schemas.microsoft.com/office/drawing/2016/5/10/chartex" xmlns:cx5="http://schemas.microsoft.com/office/drawing/2016/5/11/chartex" xmlns:cx6="http://schemas.microsoft.com/office/drawing/2016/5/12/chartex" xmlns:cx7="http://schemas.microsoft.com/office/drawing/2016/5/13/chartex" xmlns:cx8="http://schemas.microsoft.com/office/drawing/2016/5/14/chartex" xmlns:mc="http://schemas.openxmlformats.org/markup-compatibility/2006" xmlns:aink="http://schemas.microsoft.com/office/drawing/2016/ink" xmlns:am3d="http://schemas.microsoft.com/office/drawing/2017/model3d" xmlns:o="urn:schemas-microsoft-com:office:office" xmlns:r="http://schemas.openxmlformats.org/officeDocument/2006/relationships" xmlns:m="http://schemas.openxmlformats.org/officeDocument/2006/math" xmlns:v="urn:schemas-microsoft-com:vml" xmlns:wp14="http://schemas.microsoft.com/office/word/2010/wordprocessingDrawing" xmlns:wp="http://schemas.openxmlformats.org/drawingml/2006/wordprocessingDrawing" xmlns:w10="urn:schemas-microsoft-com:office:word" xmlns:w="http://schemas.openxmlformats.org/wordprocessingml/2006/main" xmlns:w14="http://schemas.microsoft.com/office/word/2010/wordml" xmlns:w15="http://schemas.microsoft.com/office/word/2012/wordml" xmlns:w16cid="http://schemas.microsoft.com/office/word/2016/wordml/cid" xmlns:w16se="http://schemas.microsoft.com/office/word/2015/wordml/symex" xmlns:wpg="http://schemas.microsoft.com/office/word/2010/wordprocessingGroup" xmlns:wpi="http://schemas.microsoft.com/office/word/2010/wordprocessingInk" xmlns:wne="http://schemas.microsoft.com/office/word/2006/wordml" xmlns:wps="http://schemas.microsoft.com/office/word/2010/wordprocessingShape" mc:Ignorable="w14 w15 w16se w16cid wp14">
   <w:p>
     <w:pPr>
       <w:pStyle w:val="HeaderFooter"/>
@@ -2449,7 +2473,7 @@
 </file>
 
 <file path=word/footnotes.xml><?xml version="1.0" encoding="utf-8"?>
-<w:footnotes xmlns:wpc="http://schemas.microsoft.com/office/word/2010/wordprocessingCanvas" xmlns:cx="http://schemas.microsoft.com/office/drawing/2014/chartex" xmlns:cx1="http://schemas.microsoft.com/office/drawing/2015/9/8/chartex" xmlns:cx2="http://schemas.microsoft.com/office/drawing/2015/10/21/chartex" xmlns:cx3="http://schemas.microsoft.com/office/drawing/2016/5/9/chartex" xmlns:cx4="http://schemas.microsoft.com/office/drawing/2016/5/10/chartex" xmlns:cx5="http://schemas.microsoft.com/office/drawing/2016/5/11/chartex" xmlns:cx6="http://schemas.microsoft.com/office/drawing/2016/5/12/chartex" xmlns:cx7="http://schemas.microsoft.com/office/drawing/2016/5/13/chartex" xmlns:cx8="http://schemas.microsoft.com/office/drawing/2016/5/14/chartex" xmlns:mc="http://schemas.openxmlformats.org/markup-compatibility/2006" xmlns:o="urn:schemas-microsoft-com:office:office" xmlns:r="http://schemas.openxmlformats.org/officeDocument/2006/relationships" xmlns:m="http://schemas.openxmlformats.org/officeDocument/2006/math" xmlns:v="urn:schemas-microsoft-com:vml" xmlns:wp14="http://schemas.microsoft.com/office/word/2010/wordprocessingDrawing" xmlns:wp="http://schemas.openxmlformats.org/drawingml/2006/wordprocessingDrawing" xmlns:w10="urn:schemas-microsoft-com:office:word" xmlns:w="http://schemas.openxmlformats.org/wordprocessingml/2006/main" xmlns:w14="http://schemas.microsoft.com/office/word/2010/wordml" xmlns:w15="http://schemas.microsoft.com/office/word/2012/wordml" xmlns:w16se="http://schemas.microsoft.com/office/word/2015/wordml/symex" xmlns:wpg="http://schemas.microsoft.com/office/word/2010/wordprocessingGroup" xmlns:wpi="http://schemas.microsoft.com/office/word/2010/wordprocessingInk" xmlns:wne="http://schemas.microsoft.com/office/word/2006/wordml" xmlns:wps="http://schemas.microsoft.com/office/word/2010/wordprocessingShape" mc:Ignorable="w14 w15 w16se wp14">
+<w:footnotes xmlns:wpc="http://schemas.microsoft.com/office/word/2010/wordprocessingCanvas" xmlns:cx="http://schemas.microsoft.com/office/drawing/2014/chartex" xmlns:cx1="http://schemas.microsoft.com/office/drawing/2015/9/8/chartex" xmlns:cx2="http://schemas.microsoft.com/office/drawing/2015/10/21/chartex" xmlns:cx3="http://schemas.microsoft.com/office/drawing/2016/5/9/chartex" xmlns:cx4="http://schemas.microsoft.com/office/drawing/2016/5/10/chartex" xmlns:cx5="http://schemas.microsoft.com/office/drawing/2016/5/11/chartex" xmlns:cx6="http://schemas.microsoft.com/office/drawing/2016/5/12/chartex" xmlns:cx7="http://schemas.microsoft.com/office/drawing/2016/5/13/chartex" xmlns:cx8="http://schemas.microsoft.com/office/drawing/2016/5/14/chartex" xmlns:mc="http://schemas.openxmlformats.org/markup-compatibility/2006" xmlns:aink="http://schemas.microsoft.com/office/drawing/2016/ink" xmlns:am3d="http://schemas.microsoft.com/office/drawing/2017/model3d" xmlns:o="urn:schemas-microsoft-com:office:office" xmlns:r="http://schemas.openxmlformats.org/officeDocument/2006/relationships" xmlns:m="http://schemas.openxmlformats.org/officeDocument/2006/math" xmlns:v="urn:schemas-microsoft-com:vml" xmlns:wp14="http://schemas.microsoft.com/office/word/2010/wordprocessingDrawing" xmlns:wp="http://schemas.openxmlformats.org/drawingml/2006/wordprocessingDrawing" xmlns:w10="urn:schemas-microsoft-com:office:word" xmlns:w="http://schemas.openxmlformats.org/wordprocessingml/2006/main" xmlns:w14="http://schemas.microsoft.com/office/word/2010/wordml" xmlns:w15="http://schemas.microsoft.com/office/word/2012/wordml" xmlns:w16cid="http://schemas.microsoft.com/office/word/2016/wordml/cid" xmlns:w16se="http://schemas.microsoft.com/office/word/2015/wordml/symex" xmlns:wpg="http://schemas.microsoft.com/office/word/2010/wordprocessingGroup" xmlns:wpi="http://schemas.microsoft.com/office/word/2010/wordprocessingInk" xmlns:wne="http://schemas.microsoft.com/office/word/2006/wordml" xmlns:wps="http://schemas.microsoft.com/office/word/2010/wordprocessingShape" mc:Ignorable="w14 w15 w16se w16cid wp14">
   <w:footnote w:type="separator" w:id="-1">
     <w:p>
       <w:r>
@@ -2468,7 +2492,7 @@
 </file>
 
 <file path=word/header1.xml><?xml version="1.0" encoding="utf-8"?>
-<w:hdr xmlns:wpc="http://schemas.microsoft.com/office/word/2010/wordprocessingCanvas" xmlns:cx="http://schemas.microsoft.com/office/drawing/2014/chartex" xmlns:cx1="http://schemas.microsoft.com/office/drawing/2015/9/8/chartex" xmlns:cx2="http://schemas.microsoft.com/office/drawing/2015/10/21/chartex" xmlns:cx3="http://schemas.microsoft.com/office/drawing/2016/5/9/chartex" xmlns:cx4="http://schemas.microsoft.com/office/drawing/2016/5/10/chartex" xmlns:cx5="http://schemas.microsoft.com/office/drawing/2016/5/11/chartex" xmlns:cx6="http://schemas.microsoft.com/office/drawing/2016/5/12/chartex" xmlns:cx7="http://schemas.microsoft.com/office/drawing/2016/5/13/chartex" xmlns:cx8="http://schemas.microsoft.com/office/drawing/2016/5/14/chartex" xmlns:mc="http://schemas.openxmlformats.org/markup-compatibility/2006" xmlns:o="urn:schemas-microsoft-com:office:office" xmlns:r="http://schemas.openxmlformats.org/officeDocument/2006/relationships" xmlns:m="http://schemas.openxmlformats.org/officeDocument/2006/math" xmlns:v="urn:schemas-microsoft-com:vml" xmlns:wp14="http://schemas.microsoft.com/office/word/2010/wordprocessingDrawing" xmlns:wp="http://schemas.openxmlformats.org/drawingml/2006/wordprocessingDrawing" xmlns:w10="urn:schemas-microsoft-com:office:word" xmlns:w="http://schemas.openxmlformats.org/wordprocessingml/2006/main" xmlns:w14="http://schemas.microsoft.com/office/word/2010/wordml" xmlns:w15="http://schemas.microsoft.com/office/word/2012/wordml" xmlns:w16se="http://schemas.microsoft.com/office/word/2015/wordml/symex" xmlns:wpg="http://schemas.microsoft.com/office/word/2010/wordprocessingGroup" xmlns:wpi="http://schemas.microsoft.com/office/word/2010/wordprocessingInk" xmlns:wne="http://schemas.microsoft.com/office/word/2006/wordml" xmlns:wps="http://schemas.microsoft.com/office/word/2010/wordprocessingShape" mc:Ignorable="w14 w15 w16se wp14">
+<w:hdr xmlns:wpc="http://schemas.microsoft.com/office/word/2010/wordprocessingCanvas" xmlns:cx="http://schemas.microsoft.com/office/drawing/2014/chartex" xmlns:cx1="http://schemas.microsoft.com/office/drawing/2015/9/8/chartex" xmlns:cx2="http://schemas.microsoft.com/office/drawing/2015/10/21/chartex" xmlns:cx3="http://schemas.microsoft.com/office/drawing/2016/5/9/chartex" xmlns:cx4="http://schemas.microsoft.com/office/drawing/2016/5/10/chartex" xmlns:cx5="http://schemas.microsoft.com/office/drawing/2016/5/11/chartex" xmlns:cx6="http://schemas.microsoft.com/office/drawing/2016/5/12/chartex" xmlns:cx7="http://schemas.microsoft.com/office/drawing/2016/5/13/chartex" xmlns:cx8="http://schemas.microsoft.com/office/drawing/2016/5/14/chartex" xmlns:mc="http://schemas.openxmlformats.org/markup-compatibility/2006" xmlns:aink="http://schemas.microsoft.com/office/drawing/2016/ink" xmlns:am3d="http://schemas.microsoft.com/office/drawing/2017/model3d" xmlns:o="urn:schemas-microsoft-com:office:office" xmlns:r="http://schemas.openxmlformats.org/officeDocument/2006/relationships" xmlns:m="http://schemas.openxmlformats.org/officeDocument/2006/math" xmlns:v="urn:schemas-microsoft-com:vml" xmlns:wp14="http://schemas.microsoft.com/office/word/2010/wordprocessingDrawing" xmlns:wp="http://schemas.openxmlformats.org/drawingml/2006/wordprocessingDrawing" xmlns:w10="urn:schemas-microsoft-com:office:word" xmlns:w="http://schemas.openxmlformats.org/wordprocessingml/2006/main" xmlns:w14="http://schemas.microsoft.com/office/word/2010/wordml" xmlns:w15="http://schemas.microsoft.com/office/word/2012/wordml" xmlns:w16cid="http://schemas.microsoft.com/office/word/2016/wordml/cid" xmlns:w16se="http://schemas.microsoft.com/office/word/2015/wordml/symex" xmlns:wpg="http://schemas.microsoft.com/office/word/2010/wordprocessingGroup" xmlns:wpi="http://schemas.microsoft.com/office/word/2010/wordprocessingInk" xmlns:wne="http://schemas.microsoft.com/office/word/2006/wordml" xmlns:wps="http://schemas.microsoft.com/office/word/2010/wordprocessingShape" mc:Ignorable="w14 w15 w16se w16cid wp14">
   <w:p>
     <w:pPr>
       <w:pStyle w:val="HeaderFooter"/>
@@ -2478,7 +2502,7 @@
 </file>
 
 <file path=word/numbering.xml><?xml version="1.0" encoding="utf-8"?>
-<w:numbering xmlns:wpc="http://schemas.microsoft.com/office/word/2010/wordprocessingCanvas" xmlns:cx="http://schemas.microsoft.com/office/drawing/2014/chartex" xmlns:cx1="http://schemas.microsoft.com/office/drawing/2015/9/8/chartex" xmlns:cx2="http://schemas.microsoft.com/office/drawing/2015/10/21/chartex" xmlns:cx3="http://schemas.microsoft.com/office/drawing/2016/5/9/chartex" xmlns:cx4="http://schemas.microsoft.com/office/drawing/2016/5/10/chartex" xmlns:cx5="http://schemas.microsoft.com/office/drawing/2016/5/11/chartex" xmlns:cx6="http://schemas.microsoft.com/office/drawing/2016/5/12/chartex" xmlns:cx7="http://schemas.microsoft.com/office/drawing/2016/5/13/chartex" xmlns:cx8="http://schemas.microsoft.com/office/drawing/2016/5/14/chartex" xmlns:mc="http://schemas.openxmlformats.org/markup-compatibility/2006" xmlns:o="urn:schemas-microsoft-com:office:office" xmlns:r="http://schemas.openxmlformats.org/officeDocument/2006/relationships" xmlns:m="http://schemas.openxmlformats.org/officeDocument/2006/math" xmlns:v="urn:schemas-microsoft-com:vml" xmlns:wp14="http://schemas.microsoft.com/office/word/2010/wordprocessingDrawing" xmlns:wp="http://schemas.openxmlformats.org/drawingml/2006/wordprocessingDrawing" xmlns:w10="urn:schemas-microsoft-com:office:word" xmlns:w="http://schemas.openxmlformats.org/wordprocessingml/2006/main" xmlns:w14="http://schemas.microsoft.com/office/word/2010/wordml" xmlns:w15="http://schemas.microsoft.com/office/word/2012/wordml" xmlns:w16se="http://schemas.microsoft.com/office/word/2015/wordml/symex" xmlns:wpg="http://schemas.microsoft.com/office/word/2010/wordprocessingGroup" xmlns:wpi="http://schemas.microsoft.com/office/word/2010/wordprocessingInk" xmlns:wne="http://schemas.microsoft.com/office/word/2006/wordml" xmlns:wps="http://schemas.microsoft.com/office/word/2010/wordprocessingShape" mc:Ignorable="w14 w15 w16se wp14">
+<w:numbering xmlns:wpc="http://schemas.microsoft.com/office/word/2010/wordprocessingCanvas" xmlns:cx="http://schemas.microsoft.com/office/drawing/2014/chartex" xmlns:cx1="http://schemas.microsoft.com/office/drawing/2015/9/8/chartex" xmlns:cx2="http://schemas.microsoft.com/office/drawing/2015/10/21/chartex" xmlns:cx3="http://schemas.microsoft.com/office/drawing/2016/5/9/chartex" xmlns:cx4="http://schemas.microsoft.com/office/drawing/2016/5/10/chartex" xmlns:cx5="http://schemas.microsoft.com/office/drawing/2016/5/11/chartex" xmlns:cx6="http://schemas.microsoft.com/office/drawing/2016/5/12/chartex" xmlns:cx7="http://schemas.microsoft.com/office/drawing/2016/5/13/chartex" xmlns:cx8="http://schemas.microsoft.com/office/drawing/2016/5/14/chartex" xmlns:mc="http://schemas.openxmlformats.org/markup-compatibility/2006" xmlns:aink="http://schemas.microsoft.com/office/drawing/2016/ink" xmlns:am3d="http://schemas.microsoft.com/office/drawing/2017/model3d" xmlns:o="urn:schemas-microsoft-com:office:office" xmlns:r="http://schemas.openxmlformats.org/officeDocument/2006/relationships" xmlns:m="http://schemas.openxmlformats.org/officeDocument/2006/math" xmlns:v="urn:schemas-microsoft-com:vml" xmlns:wp14="http://schemas.microsoft.com/office/word/2010/wordprocessingDrawing" xmlns:wp="http://schemas.openxmlformats.org/drawingml/2006/wordprocessingDrawing" xmlns:w10="urn:schemas-microsoft-com:office:word" xmlns:w="http://schemas.openxmlformats.org/wordprocessingml/2006/main" xmlns:w14="http://schemas.microsoft.com/office/word/2010/wordml" xmlns:w15="http://schemas.microsoft.com/office/word/2012/wordml" xmlns:w16cid="http://schemas.microsoft.com/office/word/2016/wordml/cid" xmlns:w16se="http://schemas.microsoft.com/office/word/2015/wordml/symex" xmlns:wpg="http://schemas.microsoft.com/office/word/2010/wordprocessingGroup" xmlns:wpi="http://schemas.microsoft.com/office/word/2010/wordprocessingInk" xmlns:wne="http://schemas.microsoft.com/office/word/2006/wordml" xmlns:wps="http://schemas.microsoft.com/office/word/2010/wordprocessingShape" mc:Ignorable="w14 w15 w16se w16cid wp14">
   <w:abstractNum w:abstractNumId="0" w15:restartNumberingAfterBreak="0">
     <w:nsid w:val="32E94422"/>
     <w:multiLevelType w:val="hybridMultilevel"/>
@@ -2788,7 +2812,7 @@
   <w:num w:numId="3">
     <w:abstractNumId w:val="0"/>
     <w:lvlOverride w:ilvl="0">
-      <w:lvl w:ilvl="0" w:tplc="6EE8132A">
+      <w:lvl w:ilvl="0" w:tplc="15384666">
         <w:start w:val="1"/>
         <w:numFmt w:val="bullet"/>
         <w:lvlText w:val="•"/>
@@ -2823,7 +2847,7 @@
       </w:lvl>
     </w:lvlOverride>
     <w:lvlOverride w:ilvl="1">
-      <w:lvl w:ilvl="1" w:tplc="8D3A5236">
+      <w:lvl w:ilvl="1" w:tplc="1D189FDA">
         <w:start w:val="1"/>
         <w:numFmt w:val="bullet"/>
         <w:lvlText w:val="•"/>
@@ -2858,7 +2882,7 @@
       </w:lvl>
     </w:lvlOverride>
     <w:lvlOverride w:ilvl="2">
-      <w:lvl w:ilvl="2" w:tplc="6F302592">
+      <w:lvl w:ilvl="2" w:tplc="FD4ACA5A">
         <w:start w:val="1"/>
         <w:numFmt w:val="bullet"/>
         <w:lvlText w:val="•"/>
@@ -2893,7 +2917,7 @@
       </w:lvl>
     </w:lvlOverride>
     <w:lvlOverride w:ilvl="3">
-      <w:lvl w:ilvl="3" w:tplc="A1F4AEDA">
+      <w:lvl w:ilvl="3" w:tplc="683A0446">
         <w:start w:val="1"/>
         <w:numFmt w:val="bullet"/>
         <w:lvlText w:val="•"/>
@@ -2928,7 +2952,7 @@
       </w:lvl>
     </w:lvlOverride>
     <w:lvlOverride w:ilvl="4">
-      <w:lvl w:ilvl="4" w:tplc="951820B4">
+      <w:lvl w:ilvl="4" w:tplc="2AF0C710">
         <w:start w:val="1"/>
         <w:numFmt w:val="bullet"/>
         <w:lvlText w:val="•"/>
@@ -2963,7 +2987,7 @@
       </w:lvl>
     </w:lvlOverride>
     <w:lvlOverride w:ilvl="5">
-      <w:lvl w:ilvl="5" w:tplc="EF10D678">
+      <w:lvl w:ilvl="5" w:tplc="3BA22E46">
         <w:start w:val="1"/>
         <w:numFmt w:val="bullet"/>
         <w:lvlText w:val="•"/>
@@ -2998,7 +3022,7 @@
       </w:lvl>
     </w:lvlOverride>
     <w:lvlOverride w:ilvl="6">
-      <w:lvl w:ilvl="6" w:tplc="48C86D18">
+      <w:lvl w:ilvl="6" w:tplc="A71C4D10">
         <w:start w:val="1"/>
         <w:numFmt w:val="bullet"/>
         <w:lvlText w:val="•"/>
@@ -3033,7 +3057,7 @@
       </w:lvl>
     </w:lvlOverride>
     <w:lvlOverride w:ilvl="7">
-      <w:lvl w:ilvl="7" w:tplc="A7F4D56E">
+      <w:lvl w:ilvl="7" w:tplc="EC9255D4">
         <w:start w:val="1"/>
         <w:numFmt w:val="bullet"/>
         <w:lvlText w:val="•"/>
@@ -3068,7 +3092,7 @@
       </w:lvl>
     </w:lvlOverride>
     <w:lvlOverride w:ilvl="8">
-      <w:lvl w:ilvl="8" w:tplc="6398226E">
+      <w:lvl w:ilvl="8" w:tplc="1FAA2442">
         <w:start w:val="1"/>
         <w:numFmt w:val="bullet"/>
         <w:lvlText w:val="•"/>
@@ -3106,7 +3130,7 @@
   <w:num w:numId="4">
     <w:abstractNumId w:val="0"/>
     <w:lvlOverride w:ilvl="0">
-      <w:lvl w:ilvl="0" w:tplc="6EE8132A">
+      <w:lvl w:ilvl="0" w:tplc="15384666">
         <w:start w:val="1"/>
         <w:numFmt w:val="bullet"/>
         <w:lvlText w:val="•"/>
@@ -3140,7 +3164,7 @@
       </w:lvl>
     </w:lvlOverride>
     <w:lvlOverride w:ilvl="1">
-      <w:lvl w:ilvl="1" w:tplc="8D3A5236">
+      <w:lvl w:ilvl="1" w:tplc="1D189FDA">
         <w:start w:val="1"/>
         <w:numFmt w:val="bullet"/>
         <w:lvlText w:val="•"/>
@@ -3174,7 +3198,7 @@
       </w:lvl>
     </w:lvlOverride>
     <w:lvlOverride w:ilvl="2">
-      <w:lvl w:ilvl="2" w:tplc="6F302592">
+      <w:lvl w:ilvl="2" w:tplc="FD4ACA5A">
         <w:start w:val="1"/>
         <w:numFmt w:val="bullet"/>
         <w:lvlText w:val="•"/>
@@ -3208,7 +3232,7 @@
       </w:lvl>
     </w:lvlOverride>
     <w:lvlOverride w:ilvl="3">
-      <w:lvl w:ilvl="3" w:tplc="A1F4AEDA">
+      <w:lvl w:ilvl="3" w:tplc="683A0446">
         <w:start w:val="1"/>
         <w:numFmt w:val="bullet"/>
         <w:lvlText w:val="•"/>
@@ -3242,7 +3266,7 @@
       </w:lvl>
     </w:lvlOverride>
     <w:lvlOverride w:ilvl="4">
-      <w:lvl w:ilvl="4" w:tplc="951820B4">
+      <w:lvl w:ilvl="4" w:tplc="2AF0C710">
         <w:start w:val="1"/>
         <w:numFmt w:val="bullet"/>
         <w:lvlText w:val="•"/>
@@ -3276,7 +3300,7 @@
       </w:lvl>
     </w:lvlOverride>
     <w:lvlOverride w:ilvl="5">
-      <w:lvl w:ilvl="5" w:tplc="EF10D678">
+      <w:lvl w:ilvl="5" w:tplc="3BA22E46">
         <w:start w:val="1"/>
         <w:numFmt w:val="bullet"/>
         <w:lvlText w:val="•"/>
@@ -3310,7 +3334,7 @@
       </w:lvl>
     </w:lvlOverride>
     <w:lvlOverride w:ilvl="6">
-      <w:lvl w:ilvl="6" w:tplc="48C86D18">
+      <w:lvl w:ilvl="6" w:tplc="A71C4D10">
         <w:start w:val="1"/>
         <w:numFmt w:val="bullet"/>
         <w:lvlText w:val="•"/>
@@ -3344,7 +3368,7 @@
       </w:lvl>
     </w:lvlOverride>
     <w:lvlOverride w:ilvl="7">
-      <w:lvl w:ilvl="7" w:tplc="A7F4D56E">
+      <w:lvl w:ilvl="7" w:tplc="EC9255D4">
         <w:start w:val="1"/>
         <w:numFmt w:val="bullet"/>
         <w:lvlText w:val="•"/>
@@ -3378,7 +3402,7 @@
       </w:lvl>
     </w:lvlOverride>
     <w:lvlOverride w:ilvl="8">
-      <w:lvl w:ilvl="8" w:tplc="6398226E">
+      <w:lvl w:ilvl="8" w:tplc="1FAA2442">
         <w:start w:val="1"/>
         <w:numFmt w:val="bullet"/>
         <w:lvlText w:val="•"/>
@@ -3416,7 +3440,7 @@
 </file>
 
 <file path=word/styles.xml><?xml version="1.0" encoding="utf-8"?>
-<w:styles xmlns:mc="http://schemas.openxmlformats.org/markup-compatibility/2006" xmlns:r="http://schemas.openxmlformats.org/officeDocument/2006/relationships" xmlns:w="http://schemas.openxmlformats.org/wordprocessingml/2006/main" xmlns:w14="http://schemas.microsoft.com/office/word/2010/wordml" xmlns:w15="http://schemas.microsoft.com/office/word/2012/wordml" xmlns:w16se="http://schemas.microsoft.com/office/word/2015/wordml/symex" mc:Ignorable="w14 w15 w16se">
+<w:styles xmlns:mc="http://schemas.openxmlformats.org/markup-compatibility/2006" xmlns:r="http://schemas.openxmlformats.org/officeDocument/2006/relationships" xmlns:w="http://schemas.openxmlformats.org/wordprocessingml/2006/main" xmlns:w14="http://schemas.microsoft.com/office/word/2010/wordml" xmlns:w15="http://schemas.microsoft.com/office/word/2012/wordml" xmlns:w16cid="http://schemas.microsoft.com/office/word/2016/wordml/cid" xmlns:w16se="http://schemas.microsoft.com/office/word/2015/wordml/symex" mc:Ignorable="w14 w15 w16se w16cid">
   <w:docDefaults>
     <w:rPrDefault>
       <w:rPr>
@@ -3438,7 +3462,7 @@
       </w:pPr>
     </w:pPrDefault>
   </w:docDefaults>
-  <w:latentStyles w:defLockedState="0" w:defUIPriority="99" w:defSemiHidden="0" w:defUnhideWhenUsed="0" w:defQFormat="0" w:count="374">
+  <w:latentStyles w:defLockedState="0" w:defUIPriority="99" w:defSemiHidden="0" w:defUnhideWhenUsed="0" w:defQFormat="0" w:count="375">
     <w:lsdException w:name="Normal" w:uiPriority="0" w:qFormat="1"/>
     <w:lsdException w:name="heading 1" w:uiPriority="9" w:qFormat="1"/>
     <w:lsdException w:name="heading 2" w:semiHidden="1" w:uiPriority="9" w:unhideWhenUsed="1" w:qFormat="1"/>
@@ -3544,7 +3568,6 @@
     <w:lsdException w:name="HTML Sample" w:semiHidden="1" w:unhideWhenUsed="1"/>
     <w:lsdException w:name="HTML Typewriter" w:semiHidden="1" w:unhideWhenUsed="1"/>
     <w:lsdException w:name="HTML Variable" w:semiHidden="1" w:unhideWhenUsed="1"/>
-    <w:lsdException w:name="Normal Table" w:semiHidden="1" w:unhideWhenUsed="1"/>
     <w:lsdException w:name="annotation subject" w:semiHidden="1" w:unhideWhenUsed="1"/>
     <w:lsdException w:name="No List" w:semiHidden="1" w:unhideWhenUsed="1"/>
     <w:lsdException w:name="Outline List 1" w:semiHidden="1" w:unhideWhenUsed="1"/>
@@ -3591,10 +3614,8 @@
     <w:lsdException w:name="Table Subtle 2" w:semiHidden="1" w:unhideWhenUsed="1"/>
     <w:lsdException w:name="Table Web 1" w:semiHidden="1" w:unhideWhenUsed="1"/>
     <w:lsdException w:name="Table Web 2" w:semiHidden="1" w:unhideWhenUsed="1"/>
-    <w:lsdException w:name="Table Web 3" w:semiHidden="1" w:unhideWhenUsed="1"/>
     <w:lsdException w:name="Balloon Text" w:semiHidden="1" w:unhideWhenUsed="1"/>
     <w:lsdException w:name="Table Grid" w:uiPriority="39"/>
-    <w:lsdException w:name="Table Theme" w:semiHidden="1" w:unhideWhenUsed="1"/>
     <w:lsdException w:name="Placeholder Text" w:semiHidden="1"/>
     <w:lsdException w:name="No Spacing" w:uiPriority="1" w:qFormat="1"/>
     <w:lsdException w:name="Light Shading" w:uiPriority="60"/>
@@ -3813,6 +3834,7 @@
     <w:lsdException w:name="Mention" w:semiHidden="1" w:unhideWhenUsed="1"/>
     <w:lsdException w:name="Smart Hyperlink" w:semiHidden="1" w:unhideWhenUsed="1"/>
     <w:lsdException w:name="Hashtag" w:semiHidden="1" w:unhideWhenUsed="1"/>
+    <w:lsdException w:name="Unresolved Mention" w:semiHidden="1" w:unhideWhenUsed="1"/>
   </w:latentStyles>
   <w:style w:type="paragraph" w:default="1" w:styleId="Normal">
     <w:name w:val="Normal"/>

</xml_diff>

<commit_message>
Add data science and image processing projects
</commit_message>
<xml_diff>
--- a/resume.docx
+++ b/resume.docx
@@ -97,12 +97,7 @@
         <w:jc w:val="center"/>
       </w:pPr>
       <w:r>
-        <w:t>(972)</w:t>
-      </w:r>
-      <w:bookmarkStart w:id="0" w:name="_GoBack"/>
-      <w:bookmarkEnd w:id="0"/>
-      <w:r>
-        <w:t xml:space="preserve"> 762 6663 </w:t>
+        <w:t xml:space="preserve">(972) 762 6663 </w:t>
       </w:r>
       <w:r>
         <w:t xml:space="preserve">| </w:t>
@@ -253,13 +248,22 @@
           <w:bCs/>
           <w:lang w:val="en-US"/>
         </w:rPr>
-        <w:t>76</w:t>
+        <w:t>7</w:t>
       </w:r>
       <w:r>
         <w:rPr>
           <w:rStyle w:val="None"/>
           <w:b/>
           <w:bCs/>
+          <w:lang w:val="en-US"/>
+        </w:rPr>
+        <w:t>5</w:t>
+      </w:r>
+      <w:r>
+        <w:rPr>
+          <w:rStyle w:val="None"/>
+          <w:b/>
+          <w:bCs/>
         </w:rPr>
         <w:t>/4.0</w:t>
       </w:r>
@@ -300,6 +304,8 @@
         </w:rPr>
         <w:t>Related Courses</w:t>
       </w:r>
+      <w:bookmarkStart w:id="0" w:name="_GoBack"/>
+      <w:bookmarkEnd w:id="0"/>
     </w:p>
     <w:p>
       <w:pPr>
@@ -515,7 +521,16 @@
           <w:bCs/>
           <w:lang w:val="en-US"/>
         </w:rPr>
-        <w:t>Real-Time DSP Lab, The University of Texas at Austin</w:t>
+        <w:t>Digital Image Processing project</w:t>
+      </w:r>
+      <w:r>
+        <w:rPr>
+          <w:rStyle w:val="None"/>
+          <w:b/>
+          <w:bCs/>
+          <w:lang w:val="en-US"/>
+        </w:rPr>
+        <w:t>, The University of Texas at Austin</w:t>
       </w:r>
       <w:r>
         <w:rPr>
@@ -524,14 +539,43 @@
           <w:lang w:val="en-US"/>
         </w:rPr>
         <w:tab/>
-        <w:t>01/</w:t>
-      </w:r>
-      <w:r>
-        <w:rPr>
-          <w:rStyle w:val="None"/>
-          <w:lang w:val="en-US"/>
-        </w:rPr>
-        <w:t>17 – 05/17</w:t>
+      </w:r>
+      <w:r>
+        <w:rPr>
+          <w:rStyle w:val="None"/>
+          <w:bCs/>
+          <w:lang w:val="en-US"/>
+        </w:rPr>
+        <w:t>11</w:t>
+      </w:r>
+      <w:r>
+        <w:rPr>
+          <w:rStyle w:val="None"/>
+          <w:bCs/>
+          <w:lang w:val="en-US"/>
+        </w:rPr>
+        <w:t>/</w:t>
+      </w:r>
+      <w:r>
+        <w:rPr>
+          <w:rStyle w:val="None"/>
+          <w:lang w:val="en-US"/>
+        </w:rPr>
+        <w:t xml:space="preserve">17 – </w:t>
+      </w:r>
+      <w:r>
+        <w:rPr>
+          <w:rStyle w:val="None"/>
+          <w:lang w:val="en-US"/>
+        </w:rPr>
+        <w:t>12</w:t>
+      </w:r>
+      <w:r>
+        <w:rPr>
+          <w:rStyle w:val="None"/>
+          <w:lang w:val="en-US"/>
+        </w:rPr>
+        <w:t>/17</w:t>
       </w:r>
     </w:p>
     <w:p>
@@ -552,7 +596,21 @@
           <w:rStyle w:val="None"/>
           <w:lang w:val="en-US"/>
         </w:rPr>
-        <w:t>Designed and implemented digital FIR and IIR filters</w:t>
+        <w:t>Implemented motion tracking on</w:t>
+      </w:r>
+      <w:r>
+        <w:rPr>
+          <w:rStyle w:val="None"/>
+          <w:lang w:val="en-US"/>
+        </w:rPr>
+        <w:t xml:space="preserve"> stationary</w:t>
+      </w:r>
+      <w:r>
+        <w:rPr>
+          <w:rStyle w:val="None"/>
+          <w:lang w:val="en-US"/>
+        </w:rPr>
+        <w:t xml:space="preserve"> videos to extract objects of interest</w:t>
       </w:r>
     </w:p>
     <w:p>
@@ -573,7 +631,111 @@
           <w:rStyle w:val="None"/>
           <w:lang w:val="en-US"/>
         </w:rPr>
-        <w:t>Simulated software-defined radio and Implemented PAM transceivers</w:t>
+        <w:t xml:space="preserve">Worked with </w:t>
+      </w:r>
+      <w:r>
+        <w:rPr>
+          <w:rStyle w:val="None"/>
+          <w:lang w:val="en-US"/>
+        </w:rPr>
+        <w:t>MATLAB</w:t>
+      </w:r>
+      <w:r>
+        <w:rPr>
+          <w:rStyle w:val="None"/>
+          <w:lang w:val="en-US"/>
+        </w:rPr>
+        <w:t xml:space="preserve"> image processing and computer vision libraries</w:t>
+      </w:r>
+    </w:p>
+    <w:p>
+      <w:pPr>
+        <w:pStyle w:val="BodyA"/>
+        <w:tabs>
+          <w:tab w:val="left" w:pos="2160"/>
+        </w:tabs>
+        <w:spacing w:after="0" w:line="240" w:lineRule="auto"/>
+        <w:rPr>
+          <w:rStyle w:val="None"/>
+          <w:lang w:val="en-US"/>
+        </w:rPr>
+      </w:pPr>
+    </w:p>
+    <w:p>
+      <w:pPr>
+        <w:pStyle w:val="BodyA"/>
+        <w:tabs>
+          <w:tab w:val="left" w:pos="2160"/>
+          <w:tab w:val="right" w:pos="10060"/>
+        </w:tabs>
+        <w:spacing w:after="0" w:line="240" w:lineRule="auto"/>
+        <w:rPr>
+          <w:rStyle w:val="None"/>
+          <w:lang w:val="en-US"/>
+        </w:rPr>
+      </w:pPr>
+      <w:r>
+        <w:rPr>
+          <w:rStyle w:val="None"/>
+          <w:b/>
+          <w:bCs/>
+          <w:lang w:val="en-US"/>
+        </w:rPr>
+        <w:t>Principles of Data Science project</w:t>
+      </w:r>
+      <w:r>
+        <w:rPr>
+          <w:rStyle w:val="None"/>
+          <w:b/>
+          <w:bCs/>
+          <w:lang w:val="en-US"/>
+        </w:rPr>
+        <w:t>, The University of Texas at Austin</w:t>
+      </w:r>
+      <w:r>
+        <w:rPr>
+          <w:rStyle w:val="None"/>
+          <w:bCs/>
+          <w:lang w:val="en-US"/>
+        </w:rPr>
+        <w:tab/>
+      </w:r>
+      <w:r>
+        <w:rPr>
+          <w:rStyle w:val="None"/>
+          <w:bCs/>
+          <w:lang w:val="en-US"/>
+        </w:rPr>
+        <w:t>10</w:t>
+      </w:r>
+      <w:r>
+        <w:rPr>
+          <w:rStyle w:val="None"/>
+          <w:bCs/>
+          <w:lang w:val="en-US"/>
+        </w:rPr>
+        <w:t>/</w:t>
+      </w:r>
+      <w:r>
+        <w:rPr>
+          <w:rStyle w:val="None"/>
+          <w:lang w:val="en-US"/>
+        </w:rPr>
+        <w:t xml:space="preserve">17 – </w:t>
+      </w:r>
+      <w:r>
+        <w:rPr>
+          <w:rStyle w:val="None"/>
+          <w:lang w:val="en-US"/>
+        </w:rPr>
+        <w:t>12</w:t>
+      </w:r>
+      <w:r>
+        <w:rPr>
+          <w:rStyle w:val="None"/>
+          <w:lang w:val="en-US"/>
+        </w:rPr>
+        <w:t>/17</w:t>
       </w:r>
     </w:p>
     <w:p>
@@ -594,76 +756,7 @@
           <w:rStyle w:val="None"/>
           <w:lang w:val="en-US"/>
         </w:rPr>
-        <w:t xml:space="preserve">Worked with signal generators, oscilloscopes, </w:t>
-      </w:r>
-      <w:r>
-        <w:rPr>
-          <w:rStyle w:val="None"/>
-          <w:i/>
-          <w:lang w:val="en-US"/>
-        </w:rPr>
-        <w:t>MATLAB</w:t>
-      </w:r>
-      <w:r>
-        <w:rPr>
-          <w:rStyle w:val="None"/>
-          <w:lang w:val="en-US"/>
-        </w:rPr>
-        <w:t xml:space="preserve">, and </w:t>
-      </w:r>
-      <w:r>
-        <w:rPr>
-          <w:rStyle w:val="None"/>
-          <w:i/>
-          <w:lang w:val="en-US"/>
-        </w:rPr>
-        <w:t>TI Code Composer Studio</w:t>
-      </w:r>
-    </w:p>
-    <w:p>
-      <w:pPr>
-        <w:pStyle w:val="BodyA"/>
-        <w:tabs>
-          <w:tab w:val="left" w:pos="2160"/>
-          <w:tab w:val="right" w:pos="10060"/>
-        </w:tabs>
-        <w:spacing w:after="0" w:line="240" w:lineRule="auto"/>
-        <w:rPr>
-          <w:rStyle w:val="None"/>
-          <w:b/>
-          <w:bCs/>
-          <w:lang w:val="en-US"/>
-        </w:rPr>
-      </w:pPr>
-    </w:p>
-    <w:p>
-      <w:pPr>
-        <w:pStyle w:val="BodyA"/>
-        <w:tabs>
-          <w:tab w:val="left" w:pos="2160"/>
-          <w:tab w:val="right" w:pos="10060"/>
-        </w:tabs>
-        <w:spacing w:after="0" w:line="240" w:lineRule="auto"/>
-        <w:rPr>
-          <w:lang w:val="en-US"/>
-        </w:rPr>
-      </w:pPr>
-      <w:r>
-        <w:rPr>
-          <w:rStyle w:val="None"/>
-          <w:b/>
-          <w:bCs/>
-          <w:lang w:val="en-US"/>
-        </w:rPr>
-        <w:t>Software Design project, The University of Texas at Austin</w:t>
-      </w:r>
-      <w:r>
-        <w:rPr>
-          <w:rStyle w:val="None"/>
-          <w:lang w:val="en-US"/>
-        </w:rPr>
-        <w:tab/>
-        <w:t>06/16 – 08/16</w:t>
+        <w:t>Predicted outcomes of baseball games using player statistics</w:t>
       </w:r>
     </w:p>
     <w:p>
@@ -684,16 +777,46 @@
           <w:rStyle w:val="None"/>
           <w:lang w:val="en-US"/>
         </w:rPr>
-        <w:t xml:space="preserve">Created a graphical critter simulator using </w:t>
-      </w:r>
-      <w:r>
-        <w:rPr>
-          <w:rStyle w:val="None"/>
-          <w:i/>
-          <w:iCs/>
-          <w:lang w:val="en-US"/>
-        </w:rPr>
-        <w:t>Java</w:t>
+        <w:t xml:space="preserve">Worked with </w:t>
+      </w:r>
+      <w:r>
+        <w:rPr>
+          <w:rStyle w:val="None"/>
+          <w:lang w:val="en-US"/>
+        </w:rPr>
+        <w:t xml:space="preserve">Ensembles, </w:t>
+      </w:r>
+      <w:proofErr w:type="spellStart"/>
+      <w:r>
+        <w:rPr>
+          <w:rStyle w:val="None"/>
+          <w:lang w:val="en-US"/>
+        </w:rPr>
+        <w:t>XGBoost</w:t>
+      </w:r>
+      <w:proofErr w:type="spellEnd"/>
+      <w:r>
+        <w:rPr>
+          <w:rStyle w:val="None"/>
+          <w:lang w:val="en-US"/>
+        </w:rPr>
+        <w:t xml:space="preserve">, and other models from </w:t>
+      </w:r>
+      <w:proofErr w:type="spellStart"/>
+      <w:r>
+        <w:rPr>
+          <w:rStyle w:val="None"/>
+          <w:lang w:val="en-US"/>
+        </w:rPr>
+        <w:t>scikit</w:t>
+      </w:r>
+      <w:proofErr w:type="spellEnd"/>
+      <w:r>
+        <w:rPr>
+          <w:rStyle w:val="None"/>
+          <w:lang w:val="en-US"/>
+        </w:rPr>
+        <w:t>-learn</w:t>
       </w:r>
     </w:p>
     <w:p>
@@ -706,56 +829,16 @@
         <w:spacing w:after="0" w:line="240" w:lineRule="auto"/>
         <w:rPr>
           <w:rStyle w:val="None"/>
-          <w:i/>
-          <w:iCs/>
-          <w:lang w:val="en-US"/>
-        </w:rPr>
-      </w:pPr>
-      <w:r>
-        <w:rPr>
-          <w:rStyle w:val="None"/>
-          <w:lang w:val="en-US"/>
-        </w:rPr>
-        <w:t xml:space="preserve">Learned how to use java Reflection and </w:t>
-      </w:r>
-      <w:r>
-        <w:rPr>
-          <w:rStyle w:val="None"/>
-          <w:i/>
-          <w:iCs/>
-          <w:lang w:val="en-US"/>
-        </w:rPr>
-        <w:t>JavaFX</w:t>
-      </w:r>
-      <w:r>
-        <w:rPr>
-          <w:rStyle w:val="None"/>
-          <w:lang w:val="en-US"/>
-        </w:rPr>
-        <w:t xml:space="preserve"> libraries as well as </w:t>
-      </w:r>
-      <w:r>
-        <w:rPr>
-          <w:rStyle w:val="None"/>
-          <w:i/>
-          <w:iCs/>
-          <w:lang w:val="en-US"/>
-        </w:rPr>
-        <w:t>Scene Builder</w:t>
-      </w:r>
-    </w:p>
-    <w:p>
-      <w:pPr>
-        <w:pStyle w:val="BodyA"/>
-        <w:tabs>
-          <w:tab w:val="left" w:pos="2160"/>
-        </w:tabs>
-        <w:spacing w:after="0" w:line="240" w:lineRule="auto"/>
-        <w:rPr>
-          <w:i/>
-          <w:iCs/>
-        </w:rPr>
-      </w:pPr>
+          <w:lang w:val="en-US"/>
+        </w:rPr>
+      </w:pPr>
+      <w:r>
+        <w:rPr>
+          <w:rStyle w:val="None"/>
+          <w:lang w:val="en-US"/>
+        </w:rPr>
+        <w:t>Achieved an average accuracy higher than home-team baseline</w:t>
+      </w:r>
     </w:p>
     <w:p>
       <w:pPr>
@@ -766,25 +849,50 @@
         </w:tabs>
         <w:spacing w:after="0" w:line="240" w:lineRule="auto"/>
         <w:rPr>
-          <w:lang w:val="en-US"/>
-        </w:rPr>
-      </w:pPr>
-      <w:r>
-        <w:rPr>
           <w:rStyle w:val="None"/>
           <w:b/>
           <w:bCs/>
           <w:lang w:val="en-US"/>
         </w:rPr>
-        <w:t>Embedded Systems Project, The University of Texas at Austin</w:t>
-      </w:r>
-      <w:r>
-        <w:rPr>
-          <w:rStyle w:val="None"/>
+      </w:pPr>
+    </w:p>
+    <w:p>
+      <w:pPr>
+        <w:pStyle w:val="BodyA"/>
+        <w:tabs>
+          <w:tab w:val="left" w:pos="2160"/>
+          <w:tab w:val="right" w:pos="10060"/>
+        </w:tabs>
+        <w:spacing w:after="0" w:line="240" w:lineRule="auto"/>
+        <w:rPr>
+          <w:rStyle w:val="None"/>
+          <w:lang w:val="en-US"/>
+        </w:rPr>
+      </w:pPr>
+      <w:r>
+        <w:rPr>
+          <w:rStyle w:val="None"/>
+          <w:b/>
+          <w:bCs/>
+          <w:lang w:val="en-US"/>
+        </w:rPr>
+        <w:t>Real-Time DSP Lab, The University of Texas at Austin</w:t>
+      </w:r>
+      <w:r>
+        <w:rPr>
+          <w:rStyle w:val="None"/>
+          <w:bCs/>
           <w:lang w:val="en-US"/>
         </w:rPr>
         <w:tab/>
-        <w:t>04/15 – 05/15</w:t>
+        <w:t>01/</w:t>
+      </w:r>
+      <w:r>
+        <w:rPr>
+          <w:rStyle w:val="None"/>
+          <w:lang w:val="en-US"/>
+        </w:rPr>
+        <w:t>17 – 05/17</w:t>
       </w:r>
     </w:p>
     <w:p>
@@ -805,48 +913,7 @@
           <w:rStyle w:val="None"/>
           <w:lang w:val="en-US"/>
         </w:rPr>
-        <w:t xml:space="preserve">Created a “tag” video game on the </w:t>
-      </w:r>
-      <w:r>
-        <w:rPr>
-          <w:rStyle w:val="None"/>
-          <w:i/>
-          <w:iCs/>
-          <w:lang w:val="en-US"/>
-        </w:rPr>
-        <w:t>TM4C123 microcontroller</w:t>
-      </w:r>
-      <w:r>
-        <w:rPr>
-          <w:rStyle w:val="None"/>
-          <w:lang w:val="en-US"/>
-        </w:rPr>
-        <w:t xml:space="preserve"> using </w:t>
-      </w:r>
-      <w:r>
-        <w:rPr>
-          <w:rStyle w:val="None"/>
-          <w:i/>
-          <w:iCs/>
-          <w:lang w:val="en-US"/>
-        </w:rPr>
-        <w:t>C</w:t>
-      </w:r>
-      <w:r>
-        <w:rPr>
-          <w:rStyle w:val="None"/>
-          <w:lang w:val="en-US"/>
-        </w:rPr>
-        <w:t xml:space="preserve"> and </w:t>
-      </w:r>
-      <w:r>
-        <w:rPr>
-          <w:rStyle w:val="None"/>
-          <w:i/>
-          <w:iCs/>
-          <w:lang w:val="en-US"/>
-        </w:rPr>
-        <w:t>ARM assembly language</w:t>
+        <w:t>Designed and implemented digital FIR and IIR filters</w:t>
       </w:r>
     </w:p>
     <w:p>
@@ -867,62 +934,7 @@
           <w:rStyle w:val="None"/>
           <w:lang w:val="en-US"/>
         </w:rPr>
-        <w:t>Placed in “supreme” category</w:t>
-      </w:r>
-      <w:r>
-        <w:rPr>
-          <w:rStyle w:val="None"/>
-        </w:rPr>
-        <w:t xml:space="preserve"> </w:t>
-      </w:r>
-    </w:p>
-    <w:p>
-      <w:pPr>
-        <w:pStyle w:val="BodyA"/>
-        <w:tabs>
-          <w:tab w:val="left" w:pos="2160"/>
-        </w:tabs>
-        <w:spacing w:after="0" w:line="240" w:lineRule="auto"/>
-      </w:pPr>
-    </w:p>
-    <w:p>
-      <w:pPr>
-        <w:pStyle w:val="BodyA"/>
-        <w:tabs>
-          <w:tab w:val="right" w:pos="10060"/>
-        </w:tabs>
-        <w:spacing w:after="0" w:line="240" w:lineRule="auto"/>
-        <w:rPr>
-          <w:lang w:val="en-US"/>
-        </w:rPr>
-      </w:pPr>
-      <w:proofErr w:type="spellStart"/>
-      <w:r>
-        <w:rPr>
-          <w:rStyle w:val="None"/>
-          <w:b/>
-          <w:bCs/>
-          <w:lang w:val="en-US"/>
-        </w:rPr>
-        <w:t>Robotathon</w:t>
-      </w:r>
-      <w:proofErr w:type="spellEnd"/>
-      <w:r>
-        <w:rPr>
-          <w:rStyle w:val="None"/>
-          <w:b/>
-          <w:bCs/>
-          <w:lang w:val="en-US"/>
-        </w:rPr>
-        <w:t xml:space="preserve"> 2015, UT Robotics and Automation Society</w:t>
-      </w:r>
-      <w:r>
-        <w:rPr>
-          <w:rStyle w:val="None"/>
-          <w:lang w:val="en-US"/>
-        </w:rPr>
-        <w:tab/>
-        <w:t>10/15 – 11/15</w:t>
+        <w:t>Simulated software-defined radio and Implemented PAM transceivers</w:t>
       </w:r>
     </w:p>
     <w:p>
@@ -943,7 +955,76 @@
           <w:rStyle w:val="None"/>
           <w:lang w:val="en-US"/>
         </w:rPr>
-        <w:t>Created a robot car to play RAS-ball</w:t>
+        <w:t xml:space="preserve">Worked with signal generators, oscilloscopes, </w:t>
+      </w:r>
+      <w:r>
+        <w:rPr>
+          <w:rStyle w:val="None"/>
+          <w:i/>
+          <w:lang w:val="en-US"/>
+        </w:rPr>
+        <w:t>MATLAB</w:t>
+      </w:r>
+      <w:r>
+        <w:rPr>
+          <w:rStyle w:val="None"/>
+          <w:lang w:val="en-US"/>
+        </w:rPr>
+        <w:t xml:space="preserve">, and </w:t>
+      </w:r>
+      <w:r>
+        <w:rPr>
+          <w:rStyle w:val="None"/>
+          <w:i/>
+          <w:lang w:val="en-US"/>
+        </w:rPr>
+        <w:t>TI Code Composer Studio</w:t>
+      </w:r>
+    </w:p>
+    <w:p>
+      <w:pPr>
+        <w:pStyle w:val="BodyA"/>
+        <w:tabs>
+          <w:tab w:val="left" w:pos="2160"/>
+          <w:tab w:val="right" w:pos="10060"/>
+        </w:tabs>
+        <w:spacing w:after="0" w:line="240" w:lineRule="auto"/>
+        <w:rPr>
+          <w:rStyle w:val="None"/>
+          <w:b/>
+          <w:bCs/>
+          <w:lang w:val="en-US"/>
+        </w:rPr>
+      </w:pPr>
+    </w:p>
+    <w:p>
+      <w:pPr>
+        <w:pStyle w:val="BodyA"/>
+        <w:tabs>
+          <w:tab w:val="left" w:pos="2160"/>
+          <w:tab w:val="right" w:pos="10060"/>
+        </w:tabs>
+        <w:spacing w:after="0" w:line="240" w:lineRule="auto"/>
+        <w:rPr>
+          <w:lang w:val="en-US"/>
+        </w:rPr>
+      </w:pPr>
+      <w:r>
+        <w:rPr>
+          <w:rStyle w:val="None"/>
+          <w:b/>
+          <w:bCs/>
+          <w:lang w:val="en-US"/>
+        </w:rPr>
+        <w:t>Software Design project, The University of Texas at Austin</w:t>
+      </w:r>
+      <w:r>
+        <w:rPr>
+          <w:rStyle w:val="None"/>
+          <w:lang w:val="en-US"/>
+        </w:rPr>
+        <w:tab/>
+        <w:t>06/16 – 08/16</w:t>
       </w:r>
     </w:p>
     <w:p>
@@ -964,57 +1045,16 @@
           <w:rStyle w:val="None"/>
           <w:lang w:val="en-US"/>
         </w:rPr>
-        <w:t xml:space="preserve">Programmed in </w:t>
-      </w:r>
-      <w:r>
-        <w:rPr>
-          <w:rStyle w:val="None"/>
-          <w:i/>
-          <w:iCs/>
-          <w:lang w:val="en-US"/>
-        </w:rPr>
-        <w:t>VIM</w:t>
-      </w:r>
-    </w:p>
-    <w:p>
-      <w:pPr>
-        <w:pStyle w:val="BodyA"/>
-        <w:tabs>
-          <w:tab w:val="left" w:pos="2160"/>
-        </w:tabs>
-        <w:spacing w:after="0" w:line="240" w:lineRule="auto"/>
-        <w:rPr>
-          <w:lang w:val="en-US"/>
-        </w:rPr>
-      </w:pPr>
-    </w:p>
-    <w:p>
-      <w:pPr>
-        <w:pStyle w:val="BodyA"/>
-        <w:tabs>
-          <w:tab w:val="right" w:pos="10060"/>
-        </w:tabs>
-        <w:spacing w:after="0" w:line="240" w:lineRule="auto"/>
-        <w:rPr>
-          <w:lang w:val="en-US"/>
-        </w:rPr>
-      </w:pPr>
-      <w:r>
-        <w:rPr>
-          <w:rStyle w:val="None"/>
-          <w:b/>
-          <w:bCs/>
-          <w:lang w:val="en-US"/>
-        </w:rPr>
-        <w:t>Robot Car Project, The University of Texas at Austin</w:t>
-      </w:r>
-      <w:r>
-        <w:rPr>
-          <w:rStyle w:val="None"/>
-          <w:lang w:val="en-US"/>
-        </w:rPr>
-        <w:tab/>
-        <w:t>10/14 – 12/14</w:t>
+        <w:t xml:space="preserve">Created a graphical critter simulator using </w:t>
+      </w:r>
+      <w:r>
+        <w:rPr>
+          <w:rStyle w:val="None"/>
+          <w:i/>
+          <w:iCs/>
+          <w:lang w:val="en-US"/>
+        </w:rPr>
+        <w:t>Java</w:t>
       </w:r>
     </w:p>
     <w:p>
@@ -1027,33 +1067,85 @@
         <w:spacing w:after="0" w:line="240" w:lineRule="auto"/>
         <w:rPr>
           <w:rStyle w:val="None"/>
-          <w:lang w:val="en-US"/>
-        </w:rPr>
-      </w:pPr>
-      <w:r>
-        <w:rPr>
-          <w:rStyle w:val="None"/>
-          <w:lang w:val="en-US"/>
-        </w:rPr>
-        <w:t xml:space="preserve">Programmed in </w:t>
-      </w:r>
-      <w:proofErr w:type="spellStart"/>
-      <w:r>
-        <w:rPr>
-          <w:rStyle w:val="None"/>
-          <w:i/>
-          <w:iCs/>
-          <w:lang w:val="en-US"/>
-        </w:rPr>
-        <w:t>Labview</w:t>
-      </w:r>
-      <w:proofErr w:type="spellEnd"/>
-      <w:r>
-        <w:rPr>
-          <w:rStyle w:val="None"/>
-          <w:lang w:val="en-US"/>
-        </w:rPr>
-        <w:t xml:space="preserve"> and built breadboard circuits </w:t>
+          <w:i/>
+          <w:iCs/>
+          <w:lang w:val="en-US"/>
+        </w:rPr>
+      </w:pPr>
+      <w:r>
+        <w:rPr>
+          <w:rStyle w:val="None"/>
+          <w:lang w:val="en-US"/>
+        </w:rPr>
+        <w:t xml:space="preserve">Learned how to use java Reflection and </w:t>
+      </w:r>
+      <w:r>
+        <w:rPr>
+          <w:rStyle w:val="None"/>
+          <w:i/>
+          <w:iCs/>
+          <w:lang w:val="en-US"/>
+        </w:rPr>
+        <w:t>JavaFX</w:t>
+      </w:r>
+      <w:r>
+        <w:rPr>
+          <w:rStyle w:val="None"/>
+          <w:lang w:val="en-US"/>
+        </w:rPr>
+        <w:t xml:space="preserve"> libraries as well as </w:t>
+      </w:r>
+      <w:r>
+        <w:rPr>
+          <w:rStyle w:val="None"/>
+          <w:i/>
+          <w:iCs/>
+          <w:lang w:val="en-US"/>
+        </w:rPr>
+        <w:t>Scene Builder</w:t>
+      </w:r>
+    </w:p>
+    <w:p>
+      <w:pPr>
+        <w:pStyle w:val="BodyA"/>
+        <w:tabs>
+          <w:tab w:val="left" w:pos="2160"/>
+        </w:tabs>
+        <w:spacing w:after="0" w:line="240" w:lineRule="auto"/>
+        <w:rPr>
+          <w:i/>
+          <w:iCs/>
+        </w:rPr>
+      </w:pPr>
+    </w:p>
+    <w:p>
+      <w:pPr>
+        <w:pStyle w:val="BodyA"/>
+        <w:tabs>
+          <w:tab w:val="left" w:pos="2160"/>
+          <w:tab w:val="right" w:pos="10060"/>
+        </w:tabs>
+        <w:spacing w:after="0" w:line="240" w:lineRule="auto"/>
+        <w:rPr>
+          <w:lang w:val="en-US"/>
+        </w:rPr>
+      </w:pPr>
+      <w:r>
+        <w:rPr>
+          <w:rStyle w:val="None"/>
+          <w:b/>
+          <w:bCs/>
+          <w:lang w:val="en-US"/>
+        </w:rPr>
+        <w:t>Embedded Systems Project, The University of Texas at Austin</w:t>
+      </w:r>
+      <w:r>
+        <w:rPr>
+          <w:rStyle w:val="None"/>
+          <w:lang w:val="en-US"/>
+        </w:rPr>
+        <w:tab/>
+        <w:t>04/15 – 05/15</w:t>
       </w:r>
     </w:p>
     <w:p>
@@ -1074,83 +1166,48 @@
           <w:rStyle w:val="None"/>
           <w:lang w:val="en-US"/>
         </w:rPr>
-        <w:t xml:space="preserve">Interfaced photoresistors and IR sensors  </w:t>
-      </w:r>
-    </w:p>
-    <w:p>
-      <w:pPr>
-        <w:pStyle w:val="BodyA"/>
-        <w:tabs>
-          <w:tab w:val="left" w:pos="2160"/>
-        </w:tabs>
-        <w:spacing w:after="0" w:line="240" w:lineRule="auto"/>
-        <w:rPr>
-          <w:lang w:val="en-US"/>
-        </w:rPr>
-      </w:pPr>
-    </w:p>
-    <w:p>
-      <w:pPr>
-        <w:pStyle w:val="BodyA"/>
-        <w:pBdr>
-          <w:bottom w:val="single" w:sz="6" w:space="0" w:color="000000"/>
-        </w:pBdr>
-        <w:tabs>
-          <w:tab w:val="left" w:pos="2160"/>
-        </w:tabs>
-        <w:spacing w:after="0" w:line="240" w:lineRule="auto"/>
-        <w:rPr>
-          <w:rStyle w:val="None"/>
-          <w:b/>
-          <w:bCs/>
-          <w:lang w:val="en-US"/>
-        </w:rPr>
-      </w:pPr>
-      <w:r>
-        <w:rPr>
-          <w:rStyle w:val="None"/>
-          <w:b/>
-          <w:bCs/>
-          <w:lang w:val="en-US"/>
-        </w:rPr>
-        <w:t>PERSONAL PROJECTS</w:t>
-      </w:r>
-    </w:p>
-    <w:p>
-      <w:pPr>
-        <w:pStyle w:val="BodyA"/>
-        <w:tabs>
-          <w:tab w:val="right" w:pos="10060"/>
-        </w:tabs>
-        <w:spacing w:after="0" w:line="240" w:lineRule="auto"/>
-        <w:rPr>
-          <w:lang w:val="en-US"/>
-        </w:rPr>
-      </w:pPr>
-      <w:r>
-        <w:rPr>
-          <w:rStyle w:val="None"/>
-          <w:b/>
-          <w:bCs/>
-          <w:lang w:val="en-US"/>
-        </w:rPr>
-        <w:t>Personal Server</w:t>
-      </w:r>
-      <w:r>
-        <w:rPr>
-          <w:rStyle w:val="None"/>
-          <w:b/>
-          <w:bCs/>
-          <w:lang w:val="en-US"/>
-        </w:rPr>
-        <w:tab/>
-      </w:r>
-      <w:r>
-        <w:rPr>
-          <w:rStyle w:val="None"/>
-          <w:lang w:val="en-US"/>
-        </w:rPr>
-        <w:t xml:space="preserve">08/16 </w:t>
+        <w:t xml:space="preserve">Created a “tag” video game on the </w:t>
+      </w:r>
+      <w:r>
+        <w:rPr>
+          <w:rStyle w:val="None"/>
+          <w:i/>
+          <w:iCs/>
+          <w:lang w:val="en-US"/>
+        </w:rPr>
+        <w:t>TM4C123 microcontroller</w:t>
+      </w:r>
+      <w:r>
+        <w:rPr>
+          <w:rStyle w:val="None"/>
+          <w:lang w:val="en-US"/>
+        </w:rPr>
+        <w:t xml:space="preserve"> using </w:t>
+      </w:r>
+      <w:r>
+        <w:rPr>
+          <w:rStyle w:val="None"/>
+          <w:i/>
+          <w:iCs/>
+          <w:lang w:val="en-US"/>
+        </w:rPr>
+        <w:t>C</w:t>
+      </w:r>
+      <w:r>
+        <w:rPr>
+          <w:rStyle w:val="None"/>
+          <w:lang w:val="en-US"/>
+        </w:rPr>
+        <w:t xml:space="preserve"> and </w:t>
+      </w:r>
+      <w:r>
+        <w:rPr>
+          <w:rStyle w:val="None"/>
+          <w:i/>
+          <w:iCs/>
+          <w:lang w:val="en-US"/>
+        </w:rPr>
+        <w:t>ARM assembly language</w:t>
       </w:r>
     </w:p>
     <w:p>
@@ -1171,23 +1228,62 @@
           <w:rStyle w:val="None"/>
           <w:lang w:val="en-US"/>
         </w:rPr>
-        <w:t xml:space="preserve">Setup a </w:t>
-      </w:r>
+        <w:t>Placed in “supreme” category</w:t>
+      </w:r>
+      <w:r>
+        <w:rPr>
+          <w:rStyle w:val="None"/>
+        </w:rPr>
+        <w:t xml:space="preserve"> </w:t>
+      </w:r>
+    </w:p>
+    <w:p>
+      <w:pPr>
+        <w:pStyle w:val="BodyA"/>
+        <w:tabs>
+          <w:tab w:val="left" w:pos="2160"/>
+        </w:tabs>
+        <w:spacing w:after="0" w:line="240" w:lineRule="auto"/>
+      </w:pPr>
+    </w:p>
+    <w:p>
+      <w:pPr>
+        <w:pStyle w:val="BodyA"/>
+        <w:tabs>
+          <w:tab w:val="right" w:pos="10060"/>
+        </w:tabs>
+        <w:spacing w:after="0" w:line="240" w:lineRule="auto"/>
+        <w:rPr>
+          <w:lang w:val="en-US"/>
+        </w:rPr>
+      </w:pPr>
       <w:proofErr w:type="spellStart"/>
       <w:r>
         <w:rPr>
           <w:rStyle w:val="None"/>
-          <w:lang w:val="en-US"/>
-        </w:rPr>
-        <w:t>Proxmox</w:t>
+          <w:b/>
+          <w:bCs/>
+          <w:lang w:val="en-US"/>
+        </w:rPr>
+        <w:t>Robotathon</w:t>
       </w:r>
       <w:proofErr w:type="spellEnd"/>
       <w:r>
         <w:rPr>
           <w:rStyle w:val="None"/>
-          <w:lang w:val="en-US"/>
-        </w:rPr>
-        <w:t xml:space="preserve"> server to host chat, game, and web servers </w:t>
+          <w:b/>
+          <w:bCs/>
+          <w:lang w:val="en-US"/>
+        </w:rPr>
+        <w:t xml:space="preserve"> 2015, UT Robotics and Automation Society</w:t>
+      </w:r>
+      <w:r>
+        <w:rPr>
+          <w:rStyle w:val="None"/>
+          <w:lang w:val="en-US"/>
+        </w:rPr>
+        <w:tab/>
+        <w:t>10/15 – 11/15</w:t>
       </w:r>
     </w:p>
     <w:p>
@@ -1208,6 +1304,271 @@
           <w:rStyle w:val="None"/>
           <w:lang w:val="en-US"/>
         </w:rPr>
+        <w:t>Created a robot car to play RAS-ball</w:t>
+      </w:r>
+    </w:p>
+    <w:p>
+      <w:pPr>
+        <w:pStyle w:val="BodyA"/>
+        <w:numPr>
+          <w:ilvl w:val="0"/>
+          <w:numId w:val="2"/>
+        </w:numPr>
+        <w:spacing w:after="0" w:line="240" w:lineRule="auto"/>
+        <w:rPr>
+          <w:rStyle w:val="None"/>
+          <w:lang w:val="en-US"/>
+        </w:rPr>
+      </w:pPr>
+      <w:r>
+        <w:rPr>
+          <w:rStyle w:val="None"/>
+          <w:lang w:val="en-US"/>
+        </w:rPr>
+        <w:t xml:space="preserve">Programmed in </w:t>
+      </w:r>
+      <w:r>
+        <w:rPr>
+          <w:rStyle w:val="None"/>
+          <w:i/>
+          <w:iCs/>
+          <w:lang w:val="en-US"/>
+        </w:rPr>
+        <w:t>VIM</w:t>
+      </w:r>
+    </w:p>
+    <w:p>
+      <w:pPr>
+        <w:pStyle w:val="BodyA"/>
+        <w:tabs>
+          <w:tab w:val="left" w:pos="2160"/>
+        </w:tabs>
+        <w:spacing w:after="0" w:line="240" w:lineRule="auto"/>
+        <w:rPr>
+          <w:lang w:val="en-US"/>
+        </w:rPr>
+      </w:pPr>
+    </w:p>
+    <w:p>
+      <w:pPr>
+        <w:pStyle w:val="BodyA"/>
+        <w:tabs>
+          <w:tab w:val="right" w:pos="10060"/>
+        </w:tabs>
+        <w:spacing w:after="0" w:line="240" w:lineRule="auto"/>
+        <w:rPr>
+          <w:lang w:val="en-US"/>
+        </w:rPr>
+      </w:pPr>
+      <w:r>
+        <w:rPr>
+          <w:rStyle w:val="None"/>
+          <w:b/>
+          <w:bCs/>
+          <w:lang w:val="en-US"/>
+        </w:rPr>
+        <w:t>Robot Car Project, The University of Texas at Austin</w:t>
+      </w:r>
+      <w:r>
+        <w:rPr>
+          <w:rStyle w:val="None"/>
+          <w:lang w:val="en-US"/>
+        </w:rPr>
+        <w:tab/>
+        <w:t>10/14 – 12/14</w:t>
+      </w:r>
+    </w:p>
+    <w:p>
+      <w:pPr>
+        <w:pStyle w:val="BodyA"/>
+        <w:numPr>
+          <w:ilvl w:val="0"/>
+          <w:numId w:val="2"/>
+        </w:numPr>
+        <w:spacing w:after="0" w:line="240" w:lineRule="auto"/>
+        <w:rPr>
+          <w:rStyle w:val="None"/>
+          <w:lang w:val="en-US"/>
+        </w:rPr>
+      </w:pPr>
+      <w:r>
+        <w:rPr>
+          <w:rStyle w:val="None"/>
+          <w:lang w:val="en-US"/>
+        </w:rPr>
+        <w:t xml:space="preserve">Programmed in </w:t>
+      </w:r>
+      <w:proofErr w:type="spellStart"/>
+      <w:r>
+        <w:rPr>
+          <w:rStyle w:val="None"/>
+          <w:i/>
+          <w:iCs/>
+          <w:lang w:val="en-US"/>
+        </w:rPr>
+        <w:t>Labview</w:t>
+      </w:r>
+      <w:proofErr w:type="spellEnd"/>
+      <w:r>
+        <w:rPr>
+          <w:rStyle w:val="None"/>
+          <w:lang w:val="en-US"/>
+        </w:rPr>
+        <w:t xml:space="preserve"> and built breadboard circuits </w:t>
+      </w:r>
+    </w:p>
+    <w:p>
+      <w:pPr>
+        <w:pStyle w:val="BodyA"/>
+        <w:numPr>
+          <w:ilvl w:val="0"/>
+          <w:numId w:val="2"/>
+        </w:numPr>
+        <w:spacing w:after="0" w:line="240" w:lineRule="auto"/>
+        <w:rPr>
+          <w:rStyle w:val="None"/>
+          <w:lang w:val="en-US"/>
+        </w:rPr>
+      </w:pPr>
+      <w:r>
+        <w:rPr>
+          <w:rStyle w:val="None"/>
+          <w:lang w:val="en-US"/>
+        </w:rPr>
+        <w:t xml:space="preserve">Interfaced photoresistors and IR sensors  </w:t>
+      </w:r>
+    </w:p>
+    <w:p>
+      <w:pPr>
+        <w:pStyle w:val="BodyA"/>
+        <w:tabs>
+          <w:tab w:val="left" w:pos="2160"/>
+        </w:tabs>
+        <w:spacing w:after="0" w:line="240" w:lineRule="auto"/>
+        <w:rPr>
+          <w:lang w:val="en-US"/>
+        </w:rPr>
+      </w:pPr>
+    </w:p>
+    <w:p>
+      <w:pPr>
+        <w:pStyle w:val="BodyA"/>
+        <w:pBdr>
+          <w:bottom w:val="single" w:sz="6" w:space="0" w:color="000000"/>
+        </w:pBdr>
+        <w:tabs>
+          <w:tab w:val="left" w:pos="2160"/>
+        </w:tabs>
+        <w:spacing w:after="0" w:line="240" w:lineRule="auto"/>
+        <w:rPr>
+          <w:rStyle w:val="None"/>
+          <w:b/>
+          <w:bCs/>
+          <w:lang w:val="en-US"/>
+        </w:rPr>
+      </w:pPr>
+      <w:r>
+        <w:rPr>
+          <w:rStyle w:val="None"/>
+          <w:b/>
+          <w:bCs/>
+          <w:lang w:val="en-US"/>
+        </w:rPr>
+        <w:t>PERSONAL PROJECTS</w:t>
+      </w:r>
+    </w:p>
+    <w:p>
+      <w:pPr>
+        <w:pStyle w:val="BodyA"/>
+        <w:tabs>
+          <w:tab w:val="right" w:pos="10060"/>
+        </w:tabs>
+        <w:spacing w:after="0" w:line="240" w:lineRule="auto"/>
+        <w:rPr>
+          <w:lang w:val="en-US"/>
+        </w:rPr>
+      </w:pPr>
+      <w:r>
+        <w:rPr>
+          <w:rStyle w:val="None"/>
+          <w:b/>
+          <w:bCs/>
+          <w:lang w:val="en-US"/>
+        </w:rPr>
+        <w:t>Personal Server</w:t>
+      </w:r>
+      <w:r>
+        <w:rPr>
+          <w:rStyle w:val="None"/>
+          <w:b/>
+          <w:bCs/>
+          <w:lang w:val="en-US"/>
+        </w:rPr>
+        <w:tab/>
+      </w:r>
+      <w:r>
+        <w:rPr>
+          <w:rStyle w:val="None"/>
+          <w:lang w:val="en-US"/>
+        </w:rPr>
+        <w:t xml:space="preserve">08/16 </w:t>
+      </w:r>
+    </w:p>
+    <w:p>
+      <w:pPr>
+        <w:pStyle w:val="BodyA"/>
+        <w:numPr>
+          <w:ilvl w:val="0"/>
+          <w:numId w:val="2"/>
+        </w:numPr>
+        <w:spacing w:after="0" w:line="240" w:lineRule="auto"/>
+        <w:rPr>
+          <w:rStyle w:val="None"/>
+          <w:lang w:val="en-US"/>
+        </w:rPr>
+      </w:pPr>
+      <w:r>
+        <w:rPr>
+          <w:rStyle w:val="None"/>
+          <w:lang w:val="en-US"/>
+        </w:rPr>
+        <w:t xml:space="preserve">Setup a </w:t>
+      </w:r>
+      <w:proofErr w:type="spellStart"/>
+      <w:r>
+        <w:rPr>
+          <w:rStyle w:val="None"/>
+          <w:lang w:val="en-US"/>
+        </w:rPr>
+        <w:t>Proxmox</w:t>
+      </w:r>
+      <w:proofErr w:type="spellEnd"/>
+      <w:r>
+        <w:rPr>
+          <w:rStyle w:val="None"/>
+          <w:lang w:val="en-US"/>
+        </w:rPr>
+        <w:t xml:space="preserve"> server to host chat, game, and web servers </w:t>
+      </w:r>
+    </w:p>
+    <w:p>
+      <w:pPr>
+        <w:pStyle w:val="BodyA"/>
+        <w:numPr>
+          <w:ilvl w:val="0"/>
+          <w:numId w:val="2"/>
+        </w:numPr>
+        <w:spacing w:after="0" w:line="240" w:lineRule="auto"/>
+        <w:rPr>
+          <w:rStyle w:val="None"/>
+          <w:lang w:val="en-US"/>
+        </w:rPr>
+      </w:pPr>
+      <w:r>
+        <w:rPr>
+          <w:rStyle w:val="None"/>
+          <w:lang w:val="en-US"/>
+        </w:rPr>
         <w:t>Setup Linux containers, VMs, and SSH with RSA encryption</w:t>
       </w:r>
     </w:p>
@@ -1779,7 +2140,7 @@
           <w:iCs/>
           <w:lang w:val="en-US"/>
         </w:rPr>
-        <w:t xml:space="preserve">, and </w:t>
+        <w:t xml:space="preserve">, </w:t>
       </w:r>
       <w:r>
         <w:rPr>
@@ -1789,6 +2150,32 @@
           <w:lang w:val="en-US"/>
         </w:rPr>
         <w:t>TI Code Composer Studio</w:t>
+      </w:r>
+      <w:r>
+        <w:rPr>
+          <w:rStyle w:val="None"/>
+          <w:i/>
+          <w:iCs/>
+          <w:lang w:val="en-US"/>
+        </w:rPr>
+        <w:t xml:space="preserve">, </w:t>
+      </w:r>
+      <w:r>
+        <w:rPr>
+          <w:rStyle w:val="None"/>
+          <w:iCs/>
+          <w:lang w:val="en-US"/>
+        </w:rPr>
+        <w:t xml:space="preserve">and </w:t>
+      </w:r>
+      <w:r>
+        <w:rPr>
+          <w:rStyle w:val="None"/>
+          <w:i/>
+          <w:iCs/>
+          <w:lang w:val="en-US"/>
+        </w:rPr>
+        <w:t>Python</w:t>
       </w:r>
     </w:p>
     <w:p>
@@ -2248,7 +2635,28 @@
           <w:rStyle w:val="None"/>
           <w:lang w:val="en-US"/>
         </w:rPr>
-        <w:t>, Fall 2017</w:t>
+        <w:t>, 2017</w:t>
+      </w:r>
+      <w:r>
+        <w:rPr>
+          <w:rStyle w:val="None"/>
+          <w:lang w:val="en-US"/>
+        </w:rPr>
+        <w:t xml:space="preserve"> </w:t>
+      </w:r>
+      <w:r>
+        <w:rPr>
+          <w:rStyle w:val="None"/>
+          <w:lang w:val="en-US"/>
+        </w:rPr>
+        <w:t xml:space="preserve">– </w:t>
+      </w:r>
+      <w:r>
+        <w:rPr>
+          <w:rStyle w:val="None"/>
+          <w:lang w:val="en-US"/>
+        </w:rPr>
+        <w:t>2018</w:t>
       </w:r>
     </w:p>
     <w:p>
@@ -2285,7 +2693,7 @@
           <w:rStyle w:val="None"/>
           <w:lang w:val="en-US"/>
         </w:rPr>
-        <w:t>, Fall 2016</w:t>
+        <w:t>, 2016</w:t>
       </w:r>
       <w:r>
         <w:rPr>
@@ -2306,7 +2714,14 @@
           <w:rStyle w:val="None"/>
           <w:lang w:val="en-US"/>
         </w:rPr>
-        <w:t xml:space="preserve"> present</w:t>
+        <w:t xml:space="preserve"> </w:t>
+      </w:r>
+      <w:r>
+        <w:rPr>
+          <w:rStyle w:val="None"/>
+          <w:lang w:val="en-US"/>
+        </w:rPr>
+        <w:t>2018</w:t>
       </w:r>
     </w:p>
     <w:p>
@@ -2812,7 +3227,7 @@
   <w:num w:numId="3">
     <w:abstractNumId w:val="0"/>
     <w:lvlOverride w:ilvl="0">
-      <w:lvl w:ilvl="0" w:tplc="15384666">
+      <w:lvl w:ilvl="0" w:tplc="23608F28">
         <w:start w:val="1"/>
         <w:numFmt w:val="bullet"/>
         <w:lvlText w:val="•"/>
@@ -2847,7 +3262,7 @@
       </w:lvl>
     </w:lvlOverride>
     <w:lvlOverride w:ilvl="1">
-      <w:lvl w:ilvl="1" w:tplc="1D189FDA">
+      <w:lvl w:ilvl="1" w:tplc="92B21948">
         <w:start w:val="1"/>
         <w:numFmt w:val="bullet"/>
         <w:lvlText w:val="•"/>
@@ -2882,7 +3297,7 @@
       </w:lvl>
     </w:lvlOverride>
     <w:lvlOverride w:ilvl="2">
-      <w:lvl w:ilvl="2" w:tplc="FD4ACA5A">
+      <w:lvl w:ilvl="2" w:tplc="4AB20CD6">
         <w:start w:val="1"/>
         <w:numFmt w:val="bullet"/>
         <w:lvlText w:val="•"/>
@@ -2917,7 +3332,7 @@
       </w:lvl>
     </w:lvlOverride>
     <w:lvlOverride w:ilvl="3">
-      <w:lvl w:ilvl="3" w:tplc="683A0446">
+      <w:lvl w:ilvl="3" w:tplc="A8567DC8">
         <w:start w:val="1"/>
         <w:numFmt w:val="bullet"/>
         <w:lvlText w:val="•"/>
@@ -2952,7 +3367,7 @@
       </w:lvl>
     </w:lvlOverride>
     <w:lvlOverride w:ilvl="4">
-      <w:lvl w:ilvl="4" w:tplc="2AF0C710">
+      <w:lvl w:ilvl="4" w:tplc="CE4E155E">
         <w:start w:val="1"/>
         <w:numFmt w:val="bullet"/>
         <w:lvlText w:val="•"/>
@@ -2987,7 +3402,7 @@
       </w:lvl>
     </w:lvlOverride>
     <w:lvlOverride w:ilvl="5">
-      <w:lvl w:ilvl="5" w:tplc="3BA22E46">
+      <w:lvl w:ilvl="5" w:tplc="F4002376">
         <w:start w:val="1"/>
         <w:numFmt w:val="bullet"/>
         <w:lvlText w:val="•"/>
@@ -3022,7 +3437,7 @@
       </w:lvl>
     </w:lvlOverride>
     <w:lvlOverride w:ilvl="6">
-      <w:lvl w:ilvl="6" w:tplc="A71C4D10">
+      <w:lvl w:ilvl="6" w:tplc="DB748DF6">
         <w:start w:val="1"/>
         <w:numFmt w:val="bullet"/>
         <w:lvlText w:val="•"/>
@@ -3057,7 +3472,7 @@
       </w:lvl>
     </w:lvlOverride>
     <w:lvlOverride w:ilvl="7">
-      <w:lvl w:ilvl="7" w:tplc="EC9255D4">
+      <w:lvl w:ilvl="7" w:tplc="7B968922">
         <w:start w:val="1"/>
         <w:numFmt w:val="bullet"/>
         <w:lvlText w:val="•"/>
@@ -3092,7 +3507,7 @@
       </w:lvl>
     </w:lvlOverride>
     <w:lvlOverride w:ilvl="8">
-      <w:lvl w:ilvl="8" w:tplc="1FAA2442">
+      <w:lvl w:ilvl="8" w:tplc="4934A590">
         <w:start w:val="1"/>
         <w:numFmt w:val="bullet"/>
         <w:lvlText w:val="•"/>
@@ -3130,7 +3545,7 @@
   <w:num w:numId="4">
     <w:abstractNumId w:val="0"/>
     <w:lvlOverride w:ilvl="0">
-      <w:lvl w:ilvl="0" w:tplc="15384666">
+      <w:lvl w:ilvl="0" w:tplc="23608F28">
         <w:start w:val="1"/>
         <w:numFmt w:val="bullet"/>
         <w:lvlText w:val="•"/>
@@ -3164,7 +3579,7 @@
       </w:lvl>
     </w:lvlOverride>
     <w:lvlOverride w:ilvl="1">
-      <w:lvl w:ilvl="1" w:tplc="1D189FDA">
+      <w:lvl w:ilvl="1" w:tplc="92B21948">
         <w:start w:val="1"/>
         <w:numFmt w:val="bullet"/>
         <w:lvlText w:val="•"/>
@@ -3198,7 +3613,7 @@
       </w:lvl>
     </w:lvlOverride>
     <w:lvlOverride w:ilvl="2">
-      <w:lvl w:ilvl="2" w:tplc="FD4ACA5A">
+      <w:lvl w:ilvl="2" w:tplc="4AB20CD6">
         <w:start w:val="1"/>
         <w:numFmt w:val="bullet"/>
         <w:lvlText w:val="•"/>
@@ -3232,7 +3647,7 @@
       </w:lvl>
     </w:lvlOverride>
     <w:lvlOverride w:ilvl="3">
-      <w:lvl w:ilvl="3" w:tplc="683A0446">
+      <w:lvl w:ilvl="3" w:tplc="A8567DC8">
         <w:start w:val="1"/>
         <w:numFmt w:val="bullet"/>
         <w:lvlText w:val="•"/>
@@ -3266,7 +3681,7 @@
       </w:lvl>
     </w:lvlOverride>
     <w:lvlOverride w:ilvl="4">
-      <w:lvl w:ilvl="4" w:tplc="2AF0C710">
+      <w:lvl w:ilvl="4" w:tplc="CE4E155E">
         <w:start w:val="1"/>
         <w:numFmt w:val="bullet"/>
         <w:lvlText w:val="•"/>
@@ -3300,7 +3715,7 @@
       </w:lvl>
     </w:lvlOverride>
     <w:lvlOverride w:ilvl="5">
-      <w:lvl w:ilvl="5" w:tplc="3BA22E46">
+      <w:lvl w:ilvl="5" w:tplc="F4002376">
         <w:start w:val="1"/>
         <w:numFmt w:val="bullet"/>
         <w:lvlText w:val="•"/>
@@ -3334,7 +3749,7 @@
       </w:lvl>
     </w:lvlOverride>
     <w:lvlOverride w:ilvl="6">
-      <w:lvl w:ilvl="6" w:tplc="A71C4D10">
+      <w:lvl w:ilvl="6" w:tplc="DB748DF6">
         <w:start w:val="1"/>
         <w:numFmt w:val="bullet"/>
         <w:lvlText w:val="•"/>
@@ -3368,7 +3783,7 @@
       </w:lvl>
     </w:lvlOverride>
     <w:lvlOverride w:ilvl="7">
-      <w:lvl w:ilvl="7" w:tplc="EC9255D4">
+      <w:lvl w:ilvl="7" w:tplc="7B968922">
         <w:start w:val="1"/>
         <w:numFmt w:val="bullet"/>
         <w:lvlText w:val="•"/>
@@ -3402,7 +3817,7 @@
       </w:lvl>
     </w:lvlOverride>
     <w:lvlOverride w:ilvl="8">
-      <w:lvl w:ilvl="8" w:tplc="1FAA2442">
+      <w:lvl w:ilvl="8" w:tplc="4934A590">
         <w:start w:val="1"/>
         <w:numFmt w:val="bullet"/>
         <w:lvlText w:val="•"/>
@@ -3568,6 +3983,7 @@
     <w:lsdException w:name="HTML Sample" w:semiHidden="1" w:unhideWhenUsed="1"/>
     <w:lsdException w:name="HTML Typewriter" w:semiHidden="1" w:unhideWhenUsed="1"/>
     <w:lsdException w:name="HTML Variable" w:semiHidden="1" w:unhideWhenUsed="1"/>
+    <w:lsdException w:name="Normal Table" w:semiHidden="1" w:unhideWhenUsed="1"/>
     <w:lsdException w:name="annotation subject" w:semiHidden="1" w:unhideWhenUsed="1"/>
     <w:lsdException w:name="No List" w:semiHidden="1" w:unhideWhenUsed="1"/>
     <w:lsdException w:name="Outline List 1" w:semiHidden="1" w:unhideWhenUsed="1"/>
@@ -3614,8 +4030,10 @@
     <w:lsdException w:name="Table Subtle 2" w:semiHidden="1" w:unhideWhenUsed="1"/>
     <w:lsdException w:name="Table Web 1" w:semiHidden="1" w:unhideWhenUsed="1"/>
     <w:lsdException w:name="Table Web 2" w:semiHidden="1" w:unhideWhenUsed="1"/>
+    <w:lsdException w:name="Table Web 3" w:semiHidden="1" w:unhideWhenUsed="1"/>
     <w:lsdException w:name="Balloon Text" w:semiHidden="1" w:unhideWhenUsed="1"/>
     <w:lsdException w:name="Table Grid" w:uiPriority="39"/>
+    <w:lsdException w:name="Table Theme" w:semiHidden="1" w:unhideWhenUsed="1"/>
     <w:lsdException w:name="Placeholder Text" w:semiHidden="1"/>
     <w:lsdException w:name="No Spacing" w:uiPriority="1" w:qFormat="1"/>
     <w:lsdException w:name="Light Shading" w:uiPriority="60"/>

</xml_diff>

<commit_message>
Update resume with spring 2018 classes and summer projects
</commit_message>
<xml_diff>
--- a/resume.docx
+++ b/resume.docx
@@ -57,25 +57,7 @@
         <w:rPr>
           <w:lang w:val="en-US"/>
         </w:rPr>
-        <w:t>2</w:t>
-      </w:r>
-      <w:r>
-        <w:rPr>
-          <w:lang w:val="en-US"/>
-        </w:rPr>
-        <w:t>529 Rio Grande</w:t>
-      </w:r>
-      <w:r>
-        <w:rPr>
-          <w:lang w:val="en-US"/>
-        </w:rPr>
-        <w:t xml:space="preserve"> St., Apartment </w:t>
-      </w:r>
-      <w:r>
-        <w:rPr>
-          <w:lang w:val="en-US"/>
-        </w:rPr>
-        <w:t>50</w:t>
+        <w:t>17150 Round Mountain Rd.</w:t>
       </w:r>
       <w:r>
         <w:rPr>
@@ -84,7 +66,13 @@
         <w:t xml:space="preserve"> | </w:t>
       </w:r>
       <w:r>
-        <w:t>Austin, TX 78705</w:t>
+        <w:t>Leander</w:t>
+      </w:r>
+      <w:r>
+        <w:t xml:space="preserve">, TX </w:t>
+      </w:r>
+      <w:r>
+        <w:t>78641</w:t>
       </w:r>
     </w:p>
     <w:p>
@@ -187,7 +175,25 @@
           <w:bCs/>
           <w:lang w:val="en-US"/>
         </w:rPr>
-        <w:t xml:space="preserve">Bachelor of Science, Electrical and Computer, May 2018 </w:t>
+        <w:t xml:space="preserve">Bachelor of Science, Electrical and Computer, </w:t>
+      </w:r>
+      <w:r>
+        <w:rPr>
+          <w:rStyle w:val="None"/>
+          <w:b/>
+          <w:bCs/>
+          <w:lang w:val="en-US"/>
+        </w:rPr>
+        <w:t>Aug</w:t>
+      </w:r>
+      <w:r>
+        <w:rPr>
+          <w:rStyle w:val="None"/>
+          <w:b/>
+          <w:bCs/>
+          <w:lang w:val="en-US"/>
+        </w:rPr>
+        <w:t xml:space="preserve"> 2018 </w:t>
       </w:r>
     </w:p>
     <w:p>
@@ -257,7 +263,7 @@
           <w:bCs/>
           <w:lang w:val="en-US"/>
         </w:rPr>
-        <w:t>5</w:t>
+        <w:t>6</w:t>
       </w:r>
       <w:r>
         <w:rPr>
@@ -322,6 +328,9 @@
       </w:r>
       <w:r>
         <w:t>, Digital Image &amp; Video Processing, Principles of Data Science</w:t>
+      </w:r>
+      <w:r>
+        <w:t>, Data Science Lab, Honors Senior Design, Automatic Control</w:t>
       </w:r>
     </w:p>
     <w:p>
@@ -376,7 +385,16 @@
           <w:bCs/>
           <w:lang w:val="en-US"/>
         </w:rPr>
-        <w:t>Student Technician, UT Applied Research Laboratories</w:t>
+        <w:t xml:space="preserve">Student Technician, UT </w:t>
+      </w:r>
+      <w:r>
+        <w:rPr>
+          <w:rStyle w:val="None"/>
+          <w:b/>
+          <w:bCs/>
+          <w:lang w:val="en-US"/>
+        </w:rPr>
+        <w:t>LAITS</w:t>
       </w:r>
       <w:r>
         <w:rPr>
@@ -384,7 +402,28 @@
           <w:lang w:val="en-US"/>
         </w:rPr>
         <w:tab/>
-        <w:t>06/16 – 08/16</w:t>
+        <w:t>06/1</w:t>
+      </w:r>
+      <w:r>
+        <w:rPr>
+          <w:rStyle w:val="None"/>
+          <w:lang w:val="en-US"/>
+        </w:rPr>
+        <w:t>8</w:t>
+      </w:r>
+      <w:r>
+        <w:rPr>
+          <w:rStyle w:val="None"/>
+          <w:lang w:val="en-US"/>
+        </w:rPr>
+        <w:t xml:space="preserve"> – 08/1</w:t>
+      </w:r>
+      <w:r>
+        <w:rPr>
+          <w:rStyle w:val="None"/>
+          <w:lang w:val="en-US"/>
+        </w:rPr>
+        <w:t>8</w:t>
       </w:r>
     </w:p>
     <w:p>
@@ -405,23 +444,7 @@
           <w:rStyle w:val="None"/>
           <w:lang w:val="en-US"/>
         </w:rPr>
-        <w:t xml:space="preserve">Setup </w:t>
-      </w:r>
-      <w:r>
-        <w:rPr>
-          <w:rStyle w:val="None"/>
-          <w:i/>
-          <w:iCs/>
-          <w:lang w:val="en-US"/>
-        </w:rPr>
-        <w:t>GitLab Continuous Integration</w:t>
-      </w:r>
-      <w:r>
-        <w:rPr>
-          <w:rStyle w:val="None"/>
-          <w:lang w:val="en-US"/>
-        </w:rPr>
-        <w:t xml:space="preserve"> (CI)</w:t>
+        <w:t>Performed daily morning checks of classroom technical equipment</w:t>
       </w:r>
     </w:p>
     <w:p>
@@ -442,129 +465,58 @@
           <w:rStyle w:val="None"/>
           <w:lang w:val="en-US"/>
         </w:rPr>
-        <w:t xml:space="preserve">Wrote scripts in </w:t>
-      </w:r>
-      <w:r>
-        <w:rPr>
-          <w:rStyle w:val="None"/>
-          <w:i/>
-          <w:iCs/>
-          <w:lang w:val="en-US"/>
-        </w:rPr>
-        <w:t>Bash</w:t>
-      </w:r>
-      <w:r>
-        <w:rPr>
-          <w:rStyle w:val="None"/>
-          <w:lang w:val="en-US"/>
-        </w:rPr>
-        <w:t xml:space="preserve"> to facilitate CI testing</w:t>
-      </w:r>
-    </w:p>
-    <w:p>
-      <w:pPr>
-        <w:pStyle w:val="BodyA"/>
-        <w:tabs>
-          <w:tab w:val="left" w:pos="2160"/>
-        </w:tabs>
-        <w:spacing w:after="0" w:line="240" w:lineRule="auto"/>
-        <w:ind w:left="174"/>
-        <w:rPr>
-          <w:lang w:val="en-US"/>
-        </w:rPr>
-      </w:pPr>
-    </w:p>
-    <w:p>
-      <w:pPr>
-        <w:pStyle w:val="BodyA"/>
-        <w:pBdr>
-          <w:bottom w:val="single" w:sz="6" w:space="0" w:color="000000"/>
-        </w:pBdr>
-        <w:tabs>
-          <w:tab w:val="left" w:pos="2160"/>
-        </w:tabs>
-        <w:spacing w:after="0" w:line="240" w:lineRule="auto"/>
-        <w:rPr>
-          <w:rStyle w:val="None"/>
-          <w:b/>
-          <w:bCs/>
-        </w:rPr>
-      </w:pPr>
-      <w:r>
-        <w:rPr>
-          <w:rStyle w:val="None"/>
-          <w:b/>
-          <w:bCs/>
-        </w:rPr>
-        <w:t>ACADEMIC EXPERIENCE</w:t>
-      </w:r>
-    </w:p>
-    <w:p>
-      <w:pPr>
-        <w:pStyle w:val="BodyA"/>
-        <w:tabs>
-          <w:tab w:val="left" w:pos="2160"/>
+        <w:t>Handled</w:t>
+      </w:r>
+      <w:r>
+        <w:rPr>
+          <w:rStyle w:val="None"/>
+          <w:lang w:val="en-US"/>
+        </w:rPr>
+        <w:t xml:space="preserve"> customer support calls and helped resolve technical issues</w:t>
+      </w:r>
+    </w:p>
+    <w:p>
+      <w:pPr>
+        <w:pStyle w:val="BodyA"/>
+        <w:tabs>
           <w:tab w:val="right" w:pos="10060"/>
         </w:tabs>
         <w:spacing w:after="0" w:line="240" w:lineRule="auto"/>
         <w:rPr>
           <w:rStyle w:val="None"/>
-          <w:lang w:val="en-US"/>
-        </w:rPr>
-      </w:pPr>
-      <w:r>
-        <w:rPr>
-          <w:rStyle w:val="None"/>
-          <w:b/>
-          <w:bCs/>
-          <w:lang w:val="en-US"/>
-        </w:rPr>
-        <w:t>Digital Image Processing project, The University of Texas at Austin</w:t>
-      </w:r>
-      <w:r>
-        <w:rPr>
-          <w:rStyle w:val="None"/>
-          <w:bCs/>
+          <w:b/>
+          <w:bCs/>
+          <w:lang w:val="en-US"/>
+        </w:rPr>
+      </w:pPr>
+    </w:p>
+    <w:p>
+      <w:pPr>
+        <w:pStyle w:val="BodyA"/>
+        <w:tabs>
+          <w:tab w:val="right" w:pos="10060"/>
+        </w:tabs>
+        <w:spacing w:after="0" w:line="240" w:lineRule="auto"/>
+        <w:rPr>
+          <w:lang w:val="en-US"/>
+        </w:rPr>
+      </w:pPr>
+      <w:r>
+        <w:rPr>
+          <w:rStyle w:val="None"/>
+          <w:b/>
+          <w:bCs/>
+          <w:lang w:val="en-US"/>
+        </w:rPr>
+        <w:t>Student Technician, UT Applied Research Laboratories</w:t>
+      </w:r>
+      <w:r>
+        <w:rPr>
+          <w:rStyle w:val="None"/>
           <w:lang w:val="en-US"/>
         </w:rPr>
         <w:tab/>
-      </w:r>
-      <w:r>
-        <w:rPr>
-          <w:rStyle w:val="None"/>
-          <w:bCs/>
-          <w:lang w:val="en-US"/>
-        </w:rPr>
-        <w:t>11</w:t>
-      </w:r>
-      <w:r>
-        <w:rPr>
-          <w:rStyle w:val="None"/>
-          <w:bCs/>
-          <w:lang w:val="en-US"/>
-        </w:rPr>
-        <w:t>/</w:t>
-      </w:r>
-      <w:r>
-        <w:rPr>
-          <w:rStyle w:val="None"/>
-          <w:lang w:val="en-US"/>
-        </w:rPr>
-        <w:t xml:space="preserve">17 – </w:t>
-      </w:r>
-      <w:r>
-        <w:rPr>
-          <w:rStyle w:val="None"/>
-          <w:lang w:val="en-US"/>
-        </w:rPr>
-        <w:t>12</w:t>
-      </w:r>
-      <w:r>
-        <w:rPr>
-          <w:rStyle w:val="None"/>
-          <w:lang w:val="en-US"/>
-        </w:rPr>
-        <w:t>/17</w:t>
+        <w:t>06/16 – 08/16</w:t>
       </w:r>
     </w:p>
     <w:p>
@@ -585,21 +537,23 @@
           <w:rStyle w:val="None"/>
           <w:lang w:val="en-US"/>
         </w:rPr>
-        <w:t>Implemented motion tracking on</w:t>
-      </w:r>
-      <w:r>
-        <w:rPr>
-          <w:rStyle w:val="None"/>
-          <w:lang w:val="en-US"/>
-        </w:rPr>
-        <w:t xml:space="preserve"> stationary</w:t>
-      </w:r>
-      <w:r>
-        <w:rPr>
-          <w:rStyle w:val="None"/>
-          <w:lang w:val="en-US"/>
-        </w:rPr>
-        <w:t xml:space="preserve"> videos to extract objects of interest</w:t>
+        <w:t xml:space="preserve">Setup </w:t>
+      </w:r>
+      <w:r>
+        <w:rPr>
+          <w:rStyle w:val="None"/>
+          <w:i/>
+          <w:iCs/>
+          <w:lang w:val="en-US"/>
+        </w:rPr>
+        <w:t>GitLab Continuous Integration</w:t>
+      </w:r>
+      <w:r>
+        <w:rPr>
+          <w:rStyle w:val="None"/>
+          <w:lang w:val="en-US"/>
+        </w:rPr>
+        <w:t xml:space="preserve"> (CI)</w:t>
       </w:r>
     </w:p>
     <w:p>
@@ -620,14 +574,23 @@
           <w:rStyle w:val="None"/>
           <w:lang w:val="en-US"/>
         </w:rPr>
-        <w:t>Worked with MATLAB</w:t>
-      </w:r>
-      <w:r>
-        <w:rPr>
-          <w:rStyle w:val="None"/>
-          <w:lang w:val="en-US"/>
-        </w:rPr>
-        <w:t xml:space="preserve"> image processing and computer vision libraries</w:t>
+        <w:t xml:space="preserve">Wrote scripts in </w:t>
+      </w:r>
+      <w:r>
+        <w:rPr>
+          <w:rStyle w:val="None"/>
+          <w:i/>
+          <w:iCs/>
+          <w:lang w:val="en-US"/>
+        </w:rPr>
+        <w:t>Bash</w:t>
+      </w:r>
+      <w:r>
+        <w:rPr>
+          <w:rStyle w:val="None"/>
+          <w:lang w:val="en-US"/>
+        </w:rPr>
+        <w:t xml:space="preserve"> to facilitate CI testing</w:t>
       </w:r>
     </w:p>
     <w:p>
@@ -637,11 +600,36 @@
           <w:tab w:val="left" w:pos="2160"/>
         </w:tabs>
         <w:spacing w:after="0" w:line="240" w:lineRule="auto"/>
-        <w:rPr>
-          <w:rStyle w:val="None"/>
-          <w:lang w:val="en-US"/>
-        </w:rPr>
-      </w:pPr>
+        <w:ind w:left="174"/>
+        <w:rPr>
+          <w:lang w:val="en-US"/>
+        </w:rPr>
+      </w:pPr>
+    </w:p>
+    <w:p>
+      <w:pPr>
+        <w:pStyle w:val="BodyA"/>
+        <w:pBdr>
+          <w:bottom w:val="single" w:sz="6" w:space="0" w:color="000000"/>
+        </w:pBdr>
+        <w:tabs>
+          <w:tab w:val="left" w:pos="2160"/>
+        </w:tabs>
+        <w:spacing w:after="0" w:line="240" w:lineRule="auto"/>
+        <w:rPr>
+          <w:rStyle w:val="None"/>
+          <w:b/>
+          <w:bCs/>
+        </w:rPr>
+      </w:pPr>
+      <w:r>
+        <w:rPr>
+          <w:rStyle w:val="None"/>
+          <w:b/>
+          <w:bCs/>
+        </w:rPr>
+        <w:t>ACADEMIC EXPERIENCE</w:t>
+      </w:r>
     </w:p>
     <w:p>
       <w:pPr>
@@ -663,7 +651,16 @@
           <w:bCs/>
           <w:lang w:val="en-US"/>
         </w:rPr>
-        <w:t>Principles of Data Science project, The University of Texas at Austin</w:t>
+        <w:t>Honors Senior Design Project</w:t>
+      </w:r>
+      <w:r>
+        <w:rPr>
+          <w:rStyle w:val="None"/>
+          <w:b/>
+          <w:bCs/>
+          <w:lang w:val="en-US"/>
+        </w:rPr>
+        <w:t>, The University of Texas at Austin</w:t>
       </w:r>
       <w:r>
         <w:rPr>
@@ -672,14 +669,43 @@
           <w:lang w:val="en-US"/>
         </w:rPr>
         <w:tab/>
-        <w:t>10/</w:t>
-      </w:r>
-      <w:r>
-        <w:rPr>
-          <w:rStyle w:val="None"/>
-          <w:lang w:val="en-US"/>
-        </w:rPr>
-        <w:t>17 – 12/17</w:t>
+      </w:r>
+      <w:r>
+        <w:rPr>
+          <w:rStyle w:val="None"/>
+          <w:bCs/>
+          <w:lang w:val="en-US"/>
+        </w:rPr>
+        <w:t>11</w:t>
+      </w:r>
+      <w:r>
+        <w:rPr>
+          <w:rStyle w:val="None"/>
+          <w:bCs/>
+          <w:lang w:val="en-US"/>
+        </w:rPr>
+        <w:t>/</w:t>
+      </w:r>
+      <w:r>
+        <w:rPr>
+          <w:rStyle w:val="None"/>
+          <w:lang w:val="en-US"/>
+        </w:rPr>
+        <w:t>1</w:t>
+      </w:r>
+      <w:r>
+        <w:rPr>
+          <w:rStyle w:val="None"/>
+          <w:lang w:val="en-US"/>
+        </w:rPr>
+        <w:t>7</w:t>
+      </w:r>
+      <w:r>
+        <w:rPr>
+          <w:rStyle w:val="None"/>
+          <w:lang w:val="en-US"/>
+        </w:rPr>
+        <w:t xml:space="preserve"> – 05/18</w:t>
       </w:r>
     </w:p>
     <w:p>
@@ -692,15 +718,58 @@
         <w:spacing w:after="0" w:line="240" w:lineRule="auto"/>
         <w:rPr>
           <w:rStyle w:val="None"/>
-          <w:lang w:val="en-US"/>
-        </w:rPr>
-      </w:pPr>
-      <w:r>
-        <w:rPr>
-          <w:rStyle w:val="None"/>
-          <w:lang w:val="en-US"/>
-        </w:rPr>
-        <w:t>Predicted outcomes of baseball games using player statistics</w:t>
+          <w:b/>
+          <w:bCs/>
+          <w:lang w:val="en-US"/>
+        </w:rPr>
+      </w:pPr>
+      <w:r>
+        <w:rPr>
+          <w:rStyle w:val="None"/>
+          <w:bCs/>
+          <w:lang w:val="en-US"/>
+        </w:rPr>
+        <w:t>Helped develop</w:t>
+      </w:r>
+      <w:r>
+        <w:rPr>
+          <w:rStyle w:val="None"/>
+          <w:bCs/>
+          <w:lang w:val="en-US"/>
+        </w:rPr>
+        <w:t xml:space="preserve"> an</w:t>
+      </w:r>
+      <w:r>
+        <w:rPr>
+          <w:rStyle w:val="None"/>
+          <w:bCs/>
+          <w:lang w:val="en-US"/>
+        </w:rPr>
+        <w:t xml:space="preserve"> </w:t>
+      </w:r>
+      <w:r>
+        <w:rPr>
+          <w:rStyle w:val="None"/>
+          <w:bCs/>
+          <w:lang w:val="en-US"/>
+        </w:rPr>
+        <w:t xml:space="preserve">automated team-formation web </w:t>
+      </w:r>
+      <w:r>
+        <w:rPr>
+          <w:rStyle w:val="None"/>
+          <w:bCs/>
+          <w:lang w:val="en-US"/>
+        </w:rPr>
+        <w:t xml:space="preserve">application </w:t>
+      </w:r>
+      <w:r>
+        <w:rPr>
+          <w:rStyle w:val="None"/>
+          <w:bCs/>
+          <w:lang w:val="en-US"/>
+        </w:rPr>
+        <w:t>for UT faculty</w:t>
       </w:r>
     </w:p>
     <w:p>
@@ -713,54 +782,18 @@
         <w:spacing w:after="0" w:line="240" w:lineRule="auto"/>
         <w:rPr>
           <w:rStyle w:val="None"/>
-          <w:lang w:val="en-US"/>
-        </w:rPr>
-      </w:pPr>
-      <w:r>
-        <w:rPr>
-          <w:rStyle w:val="None"/>
-          <w:lang w:val="en-US"/>
-        </w:rPr>
-        <w:t xml:space="preserve">Worked with </w:t>
-      </w:r>
-      <w:r>
-        <w:rPr>
-          <w:rStyle w:val="None"/>
-          <w:lang w:val="en-US"/>
-        </w:rPr>
-        <w:t xml:space="preserve">Ensembles, </w:t>
-      </w:r>
-      <w:proofErr w:type="spellStart"/>
-      <w:r>
-        <w:rPr>
-          <w:rStyle w:val="None"/>
-          <w:lang w:val="en-US"/>
-        </w:rPr>
-        <w:t>XGBoost</w:t>
-      </w:r>
-      <w:proofErr w:type="spellEnd"/>
-      <w:r>
-        <w:rPr>
-          <w:rStyle w:val="None"/>
-          <w:lang w:val="en-US"/>
-        </w:rPr>
-        <w:t xml:space="preserve">, and other models from </w:t>
-      </w:r>
-      <w:proofErr w:type="spellStart"/>
-      <w:r>
-        <w:rPr>
-          <w:rStyle w:val="None"/>
-          <w:lang w:val="en-US"/>
-        </w:rPr>
-        <w:t>scikit</w:t>
-      </w:r>
-      <w:proofErr w:type="spellEnd"/>
-      <w:r>
-        <w:rPr>
-          <w:rStyle w:val="None"/>
-          <w:lang w:val="en-US"/>
-        </w:rPr>
-        <w:t>-learn</w:t>
+          <w:b/>
+          <w:bCs/>
+          <w:lang w:val="en-US"/>
+        </w:rPr>
+      </w:pPr>
+      <w:r>
+        <w:rPr>
+          <w:rStyle w:val="None"/>
+          <w:bCs/>
+          <w:lang w:val="en-US"/>
+        </w:rPr>
+        <w:t>Developed multiple algorithm implementations, eventually cutting runtime down by 10x</w:t>
       </w:r>
     </w:p>
     <w:p>
@@ -773,15 +806,18 @@
         <w:spacing w:after="0" w:line="240" w:lineRule="auto"/>
         <w:rPr>
           <w:rStyle w:val="None"/>
-          <w:lang w:val="en-US"/>
-        </w:rPr>
-      </w:pPr>
-      <w:r>
-        <w:rPr>
-          <w:rStyle w:val="None"/>
-          <w:lang w:val="en-US"/>
-        </w:rPr>
-        <w:t>Achieved an average accuracy higher than home-team baseline</w:t>
+          <w:b/>
+          <w:bCs/>
+          <w:lang w:val="en-US"/>
+        </w:rPr>
+      </w:pPr>
+      <w:r>
+        <w:rPr>
+          <w:rStyle w:val="None"/>
+          <w:bCs/>
+          <w:lang w:val="en-US"/>
+        </w:rPr>
+        <w:t>Documented all steps of the design, research, and implementation process</w:t>
       </w:r>
     </w:p>
     <w:p>
@@ -820,7 +856,16 @@
           <w:bCs/>
           <w:lang w:val="en-US"/>
         </w:rPr>
-        <w:t>Real-Time DSP Lab, The University of Texas at Austin</w:t>
+        <w:t>Software Engineering and Design Lab</w:t>
+      </w:r>
+      <w:r>
+        <w:rPr>
+          <w:rStyle w:val="None"/>
+          <w:b/>
+          <w:bCs/>
+          <w:lang w:val="en-US"/>
+        </w:rPr>
+        <w:t>, The University of Texas at Austin</w:t>
       </w:r>
       <w:r>
         <w:rPr>
@@ -829,14 +874,64 @@
           <w:lang w:val="en-US"/>
         </w:rPr>
         <w:tab/>
-        <w:t>01/</w:t>
-      </w:r>
-      <w:r>
-        <w:rPr>
-          <w:rStyle w:val="None"/>
-          <w:lang w:val="en-US"/>
-        </w:rPr>
-        <w:t>17 – 05/17</w:t>
+      </w:r>
+      <w:r>
+        <w:rPr>
+          <w:rStyle w:val="None"/>
+          <w:bCs/>
+          <w:lang w:val="en-US"/>
+        </w:rPr>
+        <w:t>01</w:t>
+      </w:r>
+      <w:r>
+        <w:rPr>
+          <w:rStyle w:val="None"/>
+          <w:bCs/>
+          <w:lang w:val="en-US"/>
+        </w:rPr>
+        <w:t>/</w:t>
+      </w:r>
+      <w:r>
+        <w:rPr>
+          <w:rStyle w:val="None"/>
+          <w:lang w:val="en-US"/>
+        </w:rPr>
+        <w:t>1</w:t>
+      </w:r>
+      <w:r>
+        <w:rPr>
+          <w:rStyle w:val="None"/>
+          <w:lang w:val="en-US"/>
+        </w:rPr>
+        <w:t>8</w:t>
+      </w:r>
+      <w:r>
+        <w:rPr>
+          <w:rStyle w:val="None"/>
+          <w:lang w:val="en-US"/>
+        </w:rPr>
+        <w:t xml:space="preserve"> – </w:t>
+      </w:r>
+      <w:r>
+        <w:rPr>
+          <w:rStyle w:val="None"/>
+          <w:lang w:val="en-US"/>
+        </w:rPr>
+        <w:t>05</w:t>
+      </w:r>
+      <w:r>
+        <w:rPr>
+          <w:rStyle w:val="None"/>
+          <w:lang w:val="en-US"/>
+        </w:rPr>
+        <w:t>/1</w:t>
+      </w:r>
+      <w:r>
+        <w:rPr>
+          <w:rStyle w:val="None"/>
+          <w:lang w:val="en-US"/>
+        </w:rPr>
+        <w:t>8</w:t>
       </w:r>
     </w:p>
     <w:p>
@@ -849,15 +944,84 @@
         <w:spacing w:after="0" w:line="240" w:lineRule="auto"/>
         <w:rPr>
           <w:rStyle w:val="None"/>
-          <w:lang w:val="en-US"/>
-        </w:rPr>
-      </w:pPr>
-      <w:r>
-        <w:rPr>
-          <w:rStyle w:val="None"/>
-          <w:lang w:val="en-US"/>
-        </w:rPr>
-        <w:t>Designed and implemented digital FIR and IIR filters</w:t>
+          <w:b/>
+          <w:bCs/>
+          <w:lang w:val="en-US"/>
+        </w:rPr>
+      </w:pPr>
+      <w:r>
+        <w:rPr>
+          <w:rStyle w:val="None"/>
+          <w:bCs/>
+          <w:lang w:val="en-US"/>
+        </w:rPr>
+        <w:t xml:space="preserve">Created a webapp using </w:t>
+      </w:r>
+      <w:r>
+        <w:rPr>
+          <w:rStyle w:val="None"/>
+          <w:bCs/>
+          <w:i/>
+          <w:lang w:val="en-US"/>
+        </w:rPr>
+        <w:t>flask</w:t>
+      </w:r>
+      <w:r>
+        <w:rPr>
+          <w:rStyle w:val="None"/>
+          <w:bCs/>
+          <w:lang w:val="en-US"/>
+        </w:rPr>
+        <w:t xml:space="preserve"> </w:t>
+      </w:r>
+      <w:r>
+        <w:rPr>
+          <w:rStyle w:val="None"/>
+          <w:bCs/>
+          <w:lang w:val="en-US"/>
+        </w:rPr>
+        <w:t xml:space="preserve">and </w:t>
+      </w:r>
+      <w:r>
+        <w:rPr>
+          <w:rStyle w:val="None"/>
+          <w:bCs/>
+          <w:i/>
+          <w:lang w:val="en-US"/>
+        </w:rPr>
+        <w:t>materialize</w:t>
+      </w:r>
+      <w:r>
+        <w:rPr>
+          <w:rStyle w:val="None"/>
+          <w:bCs/>
+          <w:lang w:val="en-US"/>
+        </w:rPr>
+        <w:t xml:space="preserve"> </w:t>
+      </w:r>
+      <w:r>
+        <w:rPr>
+          <w:rStyle w:val="None"/>
+          <w:bCs/>
+          <w:lang w:val="en-US"/>
+        </w:rPr>
+        <w:t xml:space="preserve">that gives you cocktail recipes </w:t>
+      </w:r>
+      <w:r>
+        <w:rPr>
+          <w:rStyle w:val="None"/>
+          <w:bCs/>
+          <w:lang w:val="en-US"/>
+        </w:rPr>
+        <w:t>from on-hand</w:t>
+      </w:r>
+      <w:r>
+        <w:rPr>
+          <w:rStyle w:val="None"/>
+          <w:bCs/>
+          <w:lang w:val="en-US"/>
+        </w:rPr>
+        <w:t xml:space="preserve"> ingredients</w:t>
       </w:r>
     </w:p>
     <w:p>
@@ -870,15 +1034,96 @@
         <w:spacing w:after="0" w:line="240" w:lineRule="auto"/>
         <w:rPr>
           <w:rStyle w:val="None"/>
-          <w:lang w:val="en-US"/>
-        </w:rPr>
-      </w:pPr>
-      <w:r>
-        <w:rPr>
-          <w:rStyle w:val="None"/>
-          <w:lang w:val="en-US"/>
-        </w:rPr>
-        <w:t>Simulated software-defined radio and Implemented PAM transceivers</w:t>
+          <w:b/>
+          <w:bCs/>
+          <w:lang w:val="en-US"/>
+        </w:rPr>
+      </w:pPr>
+      <w:r>
+        <w:rPr>
+          <w:rStyle w:val="None"/>
+          <w:bCs/>
+          <w:lang w:val="en-US"/>
+        </w:rPr>
+        <w:t xml:space="preserve">Created an </w:t>
+      </w:r>
+      <w:r>
+        <w:rPr>
+          <w:rStyle w:val="None"/>
+          <w:bCs/>
+          <w:i/>
+          <w:lang w:val="en-US"/>
+        </w:rPr>
+        <w:t>android</w:t>
+      </w:r>
+      <w:r>
+        <w:rPr>
+          <w:rStyle w:val="None"/>
+          <w:bCs/>
+          <w:lang w:val="en-US"/>
+        </w:rPr>
+        <w:t xml:space="preserve"> app </w:t>
+      </w:r>
+      <w:r>
+        <w:rPr>
+          <w:rStyle w:val="None"/>
+          <w:bCs/>
+          <w:lang w:val="en-US"/>
+        </w:rPr>
+        <w:t xml:space="preserve">that finds the current time at a location using Google </w:t>
+      </w:r>
+      <w:r>
+        <w:rPr>
+          <w:rStyle w:val="None"/>
+          <w:bCs/>
+          <w:i/>
+          <w:lang w:val="en-US"/>
+        </w:rPr>
+        <w:t>geocoding</w:t>
+      </w:r>
+      <w:r>
+        <w:rPr>
+          <w:rStyle w:val="None"/>
+          <w:bCs/>
+          <w:lang w:val="en-US"/>
+        </w:rPr>
+        <w:t xml:space="preserve"> and </w:t>
+      </w:r>
+      <w:proofErr w:type="spellStart"/>
+      <w:r>
+        <w:rPr>
+          <w:rStyle w:val="None"/>
+          <w:bCs/>
+          <w:i/>
+          <w:lang w:val="en-US"/>
+        </w:rPr>
+        <w:t>timezone</w:t>
+      </w:r>
+      <w:proofErr w:type="spellEnd"/>
+      <w:r>
+        <w:rPr>
+          <w:rStyle w:val="None"/>
+          <w:bCs/>
+          <w:lang w:val="en-US"/>
+        </w:rPr>
+        <w:t xml:space="preserve"> </w:t>
+      </w:r>
+      <w:r>
+        <w:rPr>
+          <w:rStyle w:val="None"/>
+          <w:bCs/>
+          <w:i/>
+          <w:lang w:val="en-US"/>
+        </w:rPr>
+        <w:t>API</w:t>
+      </w:r>
+      <w:r>
+        <w:rPr>
+          <w:rStyle w:val="None"/>
+          <w:bCs/>
+          <w:lang w:val="en-US"/>
+        </w:rPr>
+        <w:t>s</w:t>
       </w:r>
     </w:p>
     <w:p>
@@ -891,39 +1136,57 @@
         <w:spacing w:after="0" w:line="240" w:lineRule="auto"/>
         <w:rPr>
           <w:rStyle w:val="None"/>
-          <w:lang w:val="en-US"/>
-        </w:rPr>
-      </w:pPr>
-      <w:r>
-        <w:rPr>
-          <w:rStyle w:val="None"/>
-          <w:lang w:val="en-US"/>
-        </w:rPr>
-        <w:t xml:space="preserve">Worked with signal generators, oscilloscopes, </w:t>
-      </w:r>
-      <w:r>
-        <w:rPr>
-          <w:rStyle w:val="None"/>
-          <w:i/>
-          <w:lang w:val="en-US"/>
-        </w:rPr>
-        <w:t>MATLAB</w:t>
-      </w:r>
-      <w:r>
-        <w:rPr>
-          <w:rStyle w:val="None"/>
-          <w:lang w:val="en-US"/>
-        </w:rPr>
-        <w:t xml:space="preserve">, and </w:t>
-      </w:r>
-      <w:r>
-        <w:rPr>
-          <w:rStyle w:val="None"/>
-          <w:i/>
-          <w:lang w:val="en-US"/>
-        </w:rPr>
-        <w:t>TI Code Composer Studio</w:t>
-      </w:r>
+          <w:b/>
+          <w:bCs/>
+          <w:lang w:val="en-US"/>
+        </w:rPr>
+      </w:pPr>
+      <w:r>
+        <w:rPr>
+          <w:rStyle w:val="None"/>
+          <w:bCs/>
+          <w:lang w:val="en-US"/>
+        </w:rPr>
+        <w:t xml:space="preserve">Created an online blog website using </w:t>
+      </w:r>
+      <w:r>
+        <w:rPr>
+          <w:rStyle w:val="None"/>
+          <w:bCs/>
+          <w:i/>
+          <w:lang w:val="en-US"/>
+        </w:rPr>
+        <w:t>Java</w:t>
+      </w:r>
+      <w:r>
+        <w:rPr>
+          <w:rStyle w:val="None"/>
+          <w:bCs/>
+          <w:lang w:val="en-US"/>
+        </w:rPr>
+        <w:t xml:space="preserve"> and </w:t>
+      </w:r>
+      <w:r>
+        <w:rPr>
+          <w:rStyle w:val="None"/>
+          <w:bCs/>
+          <w:i/>
+          <w:lang w:val="en-US"/>
+        </w:rPr>
+        <w:t>Google App Engine</w:t>
+      </w:r>
+    </w:p>
+    <w:p>
+      <w:pPr>
+        <w:pStyle w:val="BodyA"/>
+        <w:spacing w:after="0" w:line="240" w:lineRule="auto"/>
+        <w:rPr>
+          <w:rStyle w:val="None"/>
+          <w:b/>
+          <w:bCs/>
+          <w:lang w:val="en-US"/>
+        </w:rPr>
+      </w:pPr>
     </w:p>
     <w:p>
       <w:pPr>
@@ -935,40 +1198,96 @@
         <w:spacing w:after="0" w:line="240" w:lineRule="auto"/>
         <w:rPr>
           <w:rStyle w:val="None"/>
-          <w:b/>
-          <w:bCs/>
-          <w:lang w:val="en-US"/>
-        </w:rPr>
-      </w:pPr>
-    </w:p>
-    <w:p>
-      <w:pPr>
-        <w:pStyle w:val="BodyA"/>
-        <w:tabs>
-          <w:tab w:val="left" w:pos="2160"/>
-          <w:tab w:val="right" w:pos="10060"/>
-        </w:tabs>
-        <w:spacing w:after="0" w:line="240" w:lineRule="auto"/>
-        <w:rPr>
-          <w:lang w:val="en-US"/>
-        </w:rPr>
-      </w:pPr>
-      <w:r>
-        <w:rPr>
-          <w:rStyle w:val="None"/>
-          <w:b/>
-          <w:bCs/>
-          <w:lang w:val="en-US"/>
-        </w:rPr>
-        <w:t>Software Design project, The University of Texas at Austin</w:t>
-      </w:r>
-      <w:r>
-        <w:rPr>
-          <w:rStyle w:val="None"/>
+          <w:lang w:val="en-US"/>
+        </w:rPr>
+      </w:pPr>
+      <w:r>
+        <w:rPr>
+          <w:rStyle w:val="None"/>
+          <w:b/>
+          <w:bCs/>
+          <w:lang w:val="en-US"/>
+        </w:rPr>
+        <w:t>Data Science Lab</w:t>
+      </w:r>
+      <w:r>
+        <w:rPr>
+          <w:rStyle w:val="None"/>
+          <w:b/>
+          <w:bCs/>
+          <w:lang w:val="en-US"/>
+        </w:rPr>
+        <w:t>, The University of Texas at Austin</w:t>
+      </w:r>
+      <w:r>
+        <w:rPr>
+          <w:rStyle w:val="None"/>
+          <w:bCs/>
           <w:lang w:val="en-US"/>
         </w:rPr>
         <w:tab/>
-        <w:t>06/16 – 08/16</w:t>
+      </w:r>
+      <w:r>
+        <w:rPr>
+          <w:rStyle w:val="None"/>
+          <w:bCs/>
+          <w:color w:val="auto"/>
+          <w:lang w:val="en-US"/>
+        </w:rPr>
+        <w:t>01</w:t>
+      </w:r>
+      <w:r>
+        <w:rPr>
+          <w:rStyle w:val="None"/>
+          <w:bCs/>
+          <w:color w:val="auto"/>
+          <w:lang w:val="en-US"/>
+        </w:rPr>
+        <w:t>/</w:t>
+      </w:r>
+      <w:r>
+        <w:rPr>
+          <w:rStyle w:val="None"/>
+          <w:color w:val="auto"/>
+          <w:lang w:val="en-US"/>
+        </w:rPr>
+        <w:t>1</w:t>
+      </w:r>
+      <w:r>
+        <w:rPr>
+          <w:rStyle w:val="None"/>
+          <w:color w:val="auto"/>
+          <w:lang w:val="en-US"/>
+        </w:rPr>
+        <w:t>8</w:t>
+      </w:r>
+      <w:r>
+        <w:rPr>
+          <w:rStyle w:val="None"/>
+          <w:lang w:val="en-US"/>
+        </w:rPr>
+        <w:t xml:space="preserve"> – </w:t>
+      </w:r>
+      <w:r>
+        <w:rPr>
+          <w:rStyle w:val="None"/>
+          <w:lang w:val="en-US"/>
+        </w:rPr>
+        <w:t>05</w:t>
+      </w:r>
+      <w:r>
+        <w:rPr>
+          <w:rStyle w:val="None"/>
+          <w:lang w:val="en-US"/>
+        </w:rPr>
+        <w:t>/1</w:t>
+      </w:r>
+      <w:r>
+        <w:rPr>
+          <w:rStyle w:val="None"/>
+          <w:lang w:val="en-US"/>
+        </w:rPr>
+        <w:t>8</w:t>
       </w:r>
     </w:p>
     <w:p>
@@ -989,16 +1308,61 @@
           <w:rStyle w:val="None"/>
           <w:lang w:val="en-US"/>
         </w:rPr>
-        <w:t xml:space="preserve">Created a graphical critter simulator using </w:t>
-      </w:r>
-      <w:r>
-        <w:rPr>
-          <w:rStyle w:val="None"/>
-          <w:i/>
-          <w:iCs/>
-          <w:lang w:val="en-US"/>
-        </w:rPr>
-        <w:t>Java</w:t>
+        <w:t>Attempted to generate</w:t>
+      </w:r>
+      <w:r>
+        <w:rPr>
+          <w:rStyle w:val="None"/>
+          <w:lang w:val="en-US"/>
+        </w:rPr>
+        <w:t xml:space="preserve"> </w:t>
+      </w:r>
+      <w:r>
+        <w:rPr>
+          <w:rStyle w:val="None"/>
+          <w:lang w:val="en-US"/>
+        </w:rPr>
+        <w:t xml:space="preserve">new Pokémon with a </w:t>
+      </w:r>
+      <w:r>
+        <w:rPr>
+          <w:rStyle w:val="None"/>
+          <w:i/>
+          <w:lang w:val="en-US"/>
+        </w:rPr>
+        <w:t>convolutional GAN</w:t>
+      </w:r>
+      <w:r>
+        <w:rPr>
+          <w:rStyle w:val="None"/>
+          <w:lang w:val="en-US"/>
+        </w:rPr>
+        <w:t xml:space="preserve">, used </w:t>
+      </w:r>
+      <w:proofErr w:type="spellStart"/>
+      <w:r>
+        <w:rPr>
+          <w:rStyle w:val="None"/>
+          <w:i/>
+          <w:lang w:val="en-US"/>
+        </w:rPr>
+        <w:t>tensorflow</w:t>
+      </w:r>
+      <w:proofErr w:type="spellEnd"/>
+      <w:r>
+        <w:rPr>
+          <w:rStyle w:val="None"/>
+          <w:lang w:val="en-US"/>
+        </w:rPr>
+        <w:t xml:space="preserve"> and </w:t>
+      </w:r>
+      <w:r>
+        <w:rPr>
+          <w:rStyle w:val="None"/>
+          <w:i/>
+          <w:lang w:val="en-US"/>
+        </w:rPr>
+        <w:t>Microsoft Azure</w:t>
       </w:r>
     </w:p>
     <w:p>
@@ -1011,56 +1375,66 @@
         <w:spacing w:after="0" w:line="240" w:lineRule="auto"/>
         <w:rPr>
           <w:rStyle w:val="None"/>
-          <w:i/>
-          <w:iCs/>
-          <w:lang w:val="en-US"/>
-        </w:rPr>
-      </w:pPr>
-      <w:r>
-        <w:rPr>
-          <w:rStyle w:val="None"/>
-          <w:lang w:val="en-US"/>
-        </w:rPr>
-        <w:t xml:space="preserve">Learned how to use java Reflection and </w:t>
-      </w:r>
-      <w:r>
-        <w:rPr>
-          <w:rStyle w:val="None"/>
-          <w:i/>
-          <w:iCs/>
-          <w:lang w:val="en-US"/>
-        </w:rPr>
-        <w:t>JavaFX</w:t>
-      </w:r>
-      <w:r>
-        <w:rPr>
-          <w:rStyle w:val="None"/>
-          <w:lang w:val="en-US"/>
-        </w:rPr>
-        <w:t xml:space="preserve"> libraries as well as </w:t>
-      </w:r>
-      <w:r>
-        <w:rPr>
-          <w:rStyle w:val="None"/>
-          <w:i/>
-          <w:iCs/>
-          <w:lang w:val="en-US"/>
-        </w:rPr>
-        <w:t>Scene Builder</w:t>
-      </w:r>
-    </w:p>
-    <w:p>
-      <w:pPr>
-        <w:pStyle w:val="BodyA"/>
-        <w:tabs>
-          <w:tab w:val="left" w:pos="2160"/>
-        </w:tabs>
-        <w:spacing w:after="0" w:line="240" w:lineRule="auto"/>
-        <w:rPr>
-          <w:i/>
-          <w:iCs/>
-        </w:rPr>
-      </w:pPr>
+          <w:lang w:val="en-US"/>
+        </w:rPr>
+      </w:pPr>
+      <w:r>
+        <w:rPr>
+          <w:rStyle w:val="None"/>
+          <w:lang w:val="en-US"/>
+        </w:rPr>
+        <w:t>Performed</w:t>
+      </w:r>
+      <w:r>
+        <w:rPr>
+          <w:rStyle w:val="None"/>
+          <w:lang w:val="en-US"/>
+        </w:rPr>
+        <w:t xml:space="preserve"> data visualization, preprocessing, feature engineering</w:t>
+      </w:r>
+      <w:r>
+        <w:rPr>
+          <w:rStyle w:val="None"/>
+          <w:lang w:val="en-US"/>
+        </w:rPr>
+        <w:t>/analysis</w:t>
+      </w:r>
+      <w:r>
+        <w:rPr>
+          <w:rStyle w:val="None"/>
+          <w:lang w:val="en-US"/>
+        </w:rPr>
+        <w:t xml:space="preserve">, </w:t>
+      </w:r>
+      <w:r>
+        <w:rPr>
+          <w:rStyle w:val="None"/>
+          <w:lang w:val="en-US"/>
+        </w:rPr>
+        <w:t xml:space="preserve">and machine learning in mock </w:t>
+      </w:r>
+      <w:r>
+        <w:rPr>
+          <w:rStyle w:val="None"/>
+          <w:i/>
+          <w:lang w:val="en-US"/>
+        </w:rPr>
+        <w:t>Kaggle</w:t>
+      </w:r>
+      <w:r>
+        <w:rPr>
+          <w:rStyle w:val="None"/>
+          <w:lang w:val="en-US"/>
+        </w:rPr>
+        <w:t xml:space="preserve"> competition</w:t>
+      </w:r>
+      <w:r>
+        <w:rPr>
+          <w:rStyle w:val="None"/>
+          <w:lang w:val="en-US"/>
+        </w:rPr>
+        <w:t xml:space="preserve"> </w:t>
+      </w:r>
     </w:p>
     <w:p>
       <w:pPr>
@@ -1071,25 +1445,97 @@
         </w:tabs>
         <w:spacing w:after="0" w:line="240" w:lineRule="auto"/>
         <w:rPr>
-          <w:lang w:val="en-US"/>
-        </w:rPr>
-      </w:pPr>
-      <w:r>
-        <w:rPr>
-          <w:rStyle w:val="None"/>
-          <w:b/>
-          <w:bCs/>
-          <w:lang w:val="en-US"/>
-        </w:rPr>
-        <w:t>Embedded Systems Project, The University of Texas at Austin</w:t>
-      </w:r>
-      <w:r>
-        <w:rPr>
-          <w:rStyle w:val="None"/>
+          <w:rStyle w:val="None"/>
+          <w:b/>
+          <w:bCs/>
+          <w:lang w:val="en-US"/>
+        </w:rPr>
+      </w:pPr>
+    </w:p>
+    <w:p>
+      <w:pPr>
+        <w:pStyle w:val="BodyA"/>
+        <w:tabs>
+          <w:tab w:val="left" w:pos="2160"/>
+          <w:tab w:val="right" w:pos="10060"/>
+        </w:tabs>
+        <w:spacing w:after="0" w:line="240" w:lineRule="auto"/>
+        <w:rPr>
+          <w:rStyle w:val="None"/>
+          <w:lang w:val="en-US"/>
+        </w:rPr>
+      </w:pPr>
+      <w:r>
+        <w:rPr>
+          <w:rStyle w:val="None"/>
+          <w:b/>
+          <w:bCs/>
+          <w:lang w:val="en-US"/>
+        </w:rPr>
+        <w:t xml:space="preserve">Digital Image Processing </w:t>
+      </w:r>
+      <w:r>
+        <w:rPr>
+          <w:rStyle w:val="None"/>
+          <w:b/>
+          <w:bCs/>
+          <w:lang w:val="en-US"/>
+        </w:rPr>
+        <w:t>P</w:t>
+      </w:r>
+      <w:r>
+        <w:rPr>
+          <w:rStyle w:val="None"/>
+          <w:b/>
+          <w:bCs/>
+          <w:lang w:val="en-US"/>
+        </w:rPr>
+        <w:t>roject, The University of Texas at Austin</w:t>
+      </w:r>
+      <w:r>
+        <w:rPr>
+          <w:rStyle w:val="None"/>
+          <w:bCs/>
           <w:lang w:val="en-US"/>
         </w:rPr>
         <w:tab/>
-        <w:t>04/15 – 05/15</w:t>
+      </w:r>
+      <w:r>
+        <w:rPr>
+          <w:rStyle w:val="None"/>
+          <w:bCs/>
+          <w:lang w:val="en-US"/>
+        </w:rPr>
+        <w:t>11</w:t>
+      </w:r>
+      <w:r>
+        <w:rPr>
+          <w:rStyle w:val="None"/>
+          <w:bCs/>
+          <w:lang w:val="en-US"/>
+        </w:rPr>
+        <w:t>/</w:t>
+      </w:r>
+      <w:r>
+        <w:rPr>
+          <w:rStyle w:val="None"/>
+          <w:lang w:val="en-US"/>
+        </w:rPr>
+        <w:t xml:space="preserve">17 – </w:t>
+      </w:r>
+      <w:r>
+        <w:rPr>
+          <w:rStyle w:val="None"/>
+          <w:lang w:val="en-US"/>
+        </w:rPr>
+        <w:t>12</w:t>
+      </w:r>
+      <w:r>
+        <w:rPr>
+          <w:rStyle w:val="None"/>
+          <w:lang w:val="en-US"/>
+        </w:rPr>
+        <w:t>/17</w:t>
       </w:r>
     </w:p>
     <w:p>
@@ -1110,48 +1556,21 @@
           <w:rStyle w:val="None"/>
           <w:lang w:val="en-US"/>
         </w:rPr>
-        <w:t xml:space="preserve">Created a “tag” video game on the </w:t>
-      </w:r>
-      <w:r>
-        <w:rPr>
-          <w:rStyle w:val="None"/>
-          <w:i/>
-          <w:iCs/>
-          <w:lang w:val="en-US"/>
-        </w:rPr>
-        <w:t>TM4C123 microcontroller</w:t>
-      </w:r>
-      <w:r>
-        <w:rPr>
-          <w:rStyle w:val="None"/>
-          <w:lang w:val="en-US"/>
-        </w:rPr>
-        <w:t xml:space="preserve"> using </w:t>
-      </w:r>
-      <w:r>
-        <w:rPr>
-          <w:rStyle w:val="None"/>
-          <w:i/>
-          <w:iCs/>
-          <w:lang w:val="en-US"/>
-        </w:rPr>
-        <w:t>C</w:t>
-      </w:r>
-      <w:r>
-        <w:rPr>
-          <w:rStyle w:val="None"/>
-          <w:lang w:val="en-US"/>
-        </w:rPr>
-        <w:t xml:space="preserve"> and </w:t>
-      </w:r>
-      <w:r>
-        <w:rPr>
-          <w:rStyle w:val="None"/>
-          <w:i/>
-          <w:iCs/>
-          <w:lang w:val="en-US"/>
-        </w:rPr>
-        <w:t>ARM assembly language</w:t>
+        <w:t>Implemented motion tracking on</w:t>
+      </w:r>
+      <w:r>
+        <w:rPr>
+          <w:rStyle w:val="None"/>
+          <w:lang w:val="en-US"/>
+        </w:rPr>
+        <w:t xml:space="preserve"> stationary</w:t>
+      </w:r>
+      <w:r>
+        <w:rPr>
+          <w:rStyle w:val="None"/>
+          <w:lang w:val="en-US"/>
+        </w:rPr>
+        <w:t xml:space="preserve"> videos to extract objects of interest</w:t>
       </w:r>
     </w:p>
     <w:p>
@@ -1172,13 +1591,22 @@
           <w:rStyle w:val="None"/>
           <w:lang w:val="en-US"/>
         </w:rPr>
-        <w:t>Placed in “supreme” category</w:t>
-      </w:r>
-      <w:r>
-        <w:rPr>
-          <w:rStyle w:val="None"/>
-        </w:rPr>
-        <w:t xml:space="preserve"> </w:t>
+        <w:t xml:space="preserve">Worked with </w:t>
+      </w:r>
+      <w:r>
+        <w:rPr>
+          <w:rStyle w:val="None"/>
+          <w:i/>
+          <w:lang w:val="en-US"/>
+        </w:rPr>
+        <w:t>MATLAB</w:t>
+      </w:r>
+      <w:r>
+        <w:rPr>
+          <w:rStyle w:val="None"/>
+          <w:lang w:val="en-US"/>
+        </w:rPr>
+        <w:t xml:space="preserve"> image processing and computer vision libraries</w:t>
       </w:r>
     </w:p>
     <w:p>
@@ -1188,46 +1616,67 @@
           <w:tab w:val="left" w:pos="2160"/>
         </w:tabs>
         <w:spacing w:after="0" w:line="240" w:lineRule="auto"/>
-      </w:pPr>
-    </w:p>
-    <w:p>
-      <w:pPr>
-        <w:pStyle w:val="BodyA"/>
-        <w:tabs>
+        <w:rPr>
+          <w:rStyle w:val="None"/>
+          <w:lang w:val="en-US"/>
+        </w:rPr>
+      </w:pPr>
+    </w:p>
+    <w:p>
+      <w:pPr>
+        <w:pStyle w:val="BodyA"/>
+        <w:tabs>
+          <w:tab w:val="left" w:pos="2160"/>
           <w:tab w:val="right" w:pos="10060"/>
         </w:tabs>
         <w:spacing w:after="0" w:line="240" w:lineRule="auto"/>
         <w:rPr>
-          <w:lang w:val="en-US"/>
-        </w:rPr>
-      </w:pPr>
-      <w:proofErr w:type="spellStart"/>
-      <w:r>
-        <w:rPr>
-          <w:rStyle w:val="None"/>
-          <w:b/>
-          <w:bCs/>
-          <w:lang w:val="en-US"/>
-        </w:rPr>
-        <w:t>Robotathon</w:t>
-      </w:r>
-      <w:proofErr w:type="spellEnd"/>
-      <w:r>
-        <w:rPr>
-          <w:rStyle w:val="None"/>
-          <w:b/>
-          <w:bCs/>
-          <w:lang w:val="en-US"/>
-        </w:rPr>
-        <w:t xml:space="preserve"> 2015, UT Robotics and Automation Society</w:t>
-      </w:r>
-      <w:r>
-        <w:rPr>
-          <w:rStyle w:val="None"/>
+          <w:rStyle w:val="None"/>
+          <w:lang w:val="en-US"/>
+        </w:rPr>
+      </w:pPr>
+      <w:r>
+        <w:rPr>
+          <w:rStyle w:val="None"/>
+          <w:b/>
+          <w:bCs/>
+          <w:lang w:val="en-US"/>
+        </w:rPr>
+        <w:t xml:space="preserve">Principles of Data Science </w:t>
+      </w:r>
+      <w:r>
+        <w:rPr>
+          <w:rStyle w:val="None"/>
+          <w:b/>
+          <w:bCs/>
+          <w:lang w:val="en-US"/>
+        </w:rPr>
+        <w:t>P</w:t>
+      </w:r>
+      <w:r>
+        <w:rPr>
+          <w:rStyle w:val="None"/>
+          <w:b/>
+          <w:bCs/>
+          <w:lang w:val="en-US"/>
+        </w:rPr>
+        <w:t>roject, The University of Texas at Austin</w:t>
+      </w:r>
+      <w:r>
+        <w:rPr>
+          <w:rStyle w:val="None"/>
+          <w:bCs/>
           <w:lang w:val="en-US"/>
         </w:rPr>
         <w:tab/>
-        <w:t>10/15 – 11/15</w:t>
+        <w:t>10/</w:t>
+      </w:r>
+      <w:r>
+        <w:rPr>
+          <w:rStyle w:val="None"/>
+          <w:lang w:val="en-US"/>
+        </w:rPr>
+        <w:t>17 – 12/17</w:t>
       </w:r>
     </w:p>
     <w:p>
@@ -1248,7 +1697,7 @@
           <w:rStyle w:val="None"/>
           <w:lang w:val="en-US"/>
         </w:rPr>
-        <w:t>Created a robot car to play RAS-ball</w:t>
+        <w:t>Predicted outcomes of baseball games using player statistics</w:t>
       </w:r>
     </w:p>
     <w:p>
@@ -1269,57 +1718,57 @@
           <w:rStyle w:val="None"/>
           <w:lang w:val="en-US"/>
         </w:rPr>
-        <w:t xml:space="preserve">Programmed in </w:t>
-      </w:r>
-      <w:r>
-        <w:rPr>
-          <w:rStyle w:val="None"/>
-          <w:i/>
-          <w:iCs/>
-          <w:lang w:val="en-US"/>
-        </w:rPr>
-        <w:t>VIM</w:t>
-      </w:r>
-    </w:p>
-    <w:p>
-      <w:pPr>
-        <w:pStyle w:val="BodyA"/>
-        <w:tabs>
-          <w:tab w:val="left" w:pos="2160"/>
-        </w:tabs>
-        <w:spacing w:after="0" w:line="240" w:lineRule="auto"/>
-        <w:rPr>
-          <w:lang w:val="en-US"/>
-        </w:rPr>
-      </w:pPr>
-    </w:p>
-    <w:p>
-      <w:pPr>
-        <w:pStyle w:val="BodyA"/>
-        <w:tabs>
-          <w:tab w:val="right" w:pos="10060"/>
-        </w:tabs>
-        <w:spacing w:after="0" w:line="240" w:lineRule="auto"/>
-        <w:rPr>
-          <w:lang w:val="en-US"/>
-        </w:rPr>
-      </w:pPr>
-      <w:r>
-        <w:rPr>
-          <w:rStyle w:val="None"/>
-          <w:b/>
-          <w:bCs/>
-          <w:lang w:val="en-US"/>
-        </w:rPr>
-        <w:t>Robot Car Project, The University of Texas at Austin</w:t>
-      </w:r>
-      <w:r>
-        <w:rPr>
-          <w:rStyle w:val="None"/>
-          <w:lang w:val="en-US"/>
-        </w:rPr>
-        <w:tab/>
-        <w:t>10/14 – 12/14</w:t>
+        <w:t xml:space="preserve">Worked with </w:t>
+      </w:r>
+      <w:r>
+        <w:rPr>
+          <w:rStyle w:val="None"/>
+          <w:i/>
+          <w:lang w:val="en-US"/>
+        </w:rPr>
+        <w:t>Ensembles</w:t>
+      </w:r>
+      <w:r>
+        <w:rPr>
+          <w:rStyle w:val="None"/>
+          <w:lang w:val="en-US"/>
+        </w:rPr>
+        <w:t xml:space="preserve">, </w:t>
+      </w:r>
+      <w:proofErr w:type="spellStart"/>
+      <w:r>
+        <w:rPr>
+          <w:rStyle w:val="None"/>
+          <w:i/>
+          <w:lang w:val="en-US"/>
+        </w:rPr>
+        <w:t>XGBoost</w:t>
+      </w:r>
+      <w:proofErr w:type="spellEnd"/>
+      <w:r>
+        <w:rPr>
+          <w:rStyle w:val="None"/>
+          <w:lang w:val="en-US"/>
+        </w:rPr>
+        <w:t xml:space="preserve">, and other models from </w:t>
+      </w:r>
+      <w:proofErr w:type="spellStart"/>
+      <w:r>
+        <w:rPr>
+          <w:rStyle w:val="None"/>
+          <w:i/>
+          <w:lang w:val="en-US"/>
+        </w:rPr>
+        <w:t>scikit</w:t>
+      </w:r>
+      <w:proofErr w:type="spellEnd"/>
+      <w:r>
+        <w:rPr>
+          <w:rStyle w:val="None"/>
+          <w:i/>
+          <w:lang w:val="en-US"/>
+        </w:rPr>
+        <w:t>-learn</w:t>
       </w:r>
     </w:p>
     <w:p>
@@ -1340,25 +1789,62 @@
           <w:rStyle w:val="None"/>
           <w:lang w:val="en-US"/>
         </w:rPr>
-        <w:t xml:space="preserve">Programmed in </w:t>
-      </w:r>
-      <w:proofErr w:type="spellStart"/>
-      <w:r>
-        <w:rPr>
-          <w:rStyle w:val="None"/>
-          <w:i/>
-          <w:iCs/>
-          <w:lang w:val="en-US"/>
-        </w:rPr>
-        <w:t>Labview</w:t>
-      </w:r>
-      <w:proofErr w:type="spellEnd"/>
-      <w:r>
-        <w:rPr>
-          <w:rStyle w:val="None"/>
-          <w:lang w:val="en-US"/>
-        </w:rPr>
-        <w:t xml:space="preserve"> and built breadboard circuits </w:t>
+        <w:t>Achieved an average accuracy higher than home-team baseline</w:t>
+      </w:r>
+    </w:p>
+    <w:p>
+      <w:pPr>
+        <w:pStyle w:val="BodyA"/>
+        <w:tabs>
+          <w:tab w:val="left" w:pos="2160"/>
+          <w:tab w:val="right" w:pos="10060"/>
+        </w:tabs>
+        <w:spacing w:after="0" w:line="240" w:lineRule="auto"/>
+        <w:rPr>
+          <w:rStyle w:val="None"/>
+          <w:b/>
+          <w:bCs/>
+          <w:lang w:val="en-US"/>
+        </w:rPr>
+      </w:pPr>
+    </w:p>
+    <w:p>
+      <w:pPr>
+        <w:pStyle w:val="BodyA"/>
+        <w:tabs>
+          <w:tab w:val="left" w:pos="2160"/>
+          <w:tab w:val="right" w:pos="10060"/>
+        </w:tabs>
+        <w:spacing w:after="0" w:line="240" w:lineRule="auto"/>
+        <w:rPr>
+          <w:rStyle w:val="None"/>
+          <w:lang w:val="en-US"/>
+        </w:rPr>
+      </w:pPr>
+      <w:r>
+        <w:rPr>
+          <w:rStyle w:val="None"/>
+          <w:b/>
+          <w:bCs/>
+          <w:lang w:val="en-US"/>
+        </w:rPr>
+        <w:t>Real-Time DSP Lab, The University of Texas at Austin</w:t>
+      </w:r>
+      <w:r>
+        <w:rPr>
+          <w:rStyle w:val="None"/>
+          <w:bCs/>
+          <w:lang w:val="en-US"/>
+        </w:rPr>
+        <w:tab/>
+        <w:t>01/</w:t>
+      </w:r>
+      <w:r>
+        <w:rPr>
+          <w:rStyle w:val="None"/>
+          <w:lang w:val="en-US"/>
+        </w:rPr>
+        <w:t>17 – 05/17</w:t>
       </w:r>
     </w:p>
     <w:p>
@@ -1379,94 +1865,8 @@
           <w:rStyle w:val="None"/>
           <w:lang w:val="en-US"/>
         </w:rPr>
-        <w:t xml:space="preserve">Interfaced photoresistors and IR sensors  </w:t>
-      </w:r>
-    </w:p>
-    <w:p>
-      <w:pPr>
-        <w:pStyle w:val="BodyA"/>
-        <w:tabs>
-          <w:tab w:val="left" w:pos="2160"/>
-        </w:tabs>
-        <w:spacing w:after="0" w:line="240" w:lineRule="auto"/>
-        <w:rPr>
-          <w:lang w:val="en-US"/>
-        </w:rPr>
-      </w:pPr>
-    </w:p>
-    <w:p>
-      <w:pPr>
-        <w:pStyle w:val="BodyA"/>
-        <w:pBdr>
-          <w:bottom w:val="single" w:sz="6" w:space="0" w:color="000000"/>
-        </w:pBdr>
-        <w:tabs>
-          <w:tab w:val="left" w:pos="2160"/>
-        </w:tabs>
-        <w:spacing w:after="0" w:line="240" w:lineRule="auto"/>
-        <w:rPr>
-          <w:rStyle w:val="None"/>
-          <w:b/>
-          <w:bCs/>
-          <w:lang w:val="en-US"/>
-        </w:rPr>
-      </w:pPr>
-      <w:r>
-        <w:rPr>
-          <w:rStyle w:val="None"/>
-          <w:b/>
-          <w:bCs/>
-          <w:lang w:val="en-US"/>
-        </w:rPr>
-        <w:t>PERSONAL PROJECTS</w:t>
-      </w:r>
-    </w:p>
-    <w:p>
-      <w:pPr>
-        <w:pStyle w:val="BodyA"/>
-        <w:tabs>
-          <w:tab w:val="right" w:pos="10060"/>
-        </w:tabs>
-        <w:spacing w:after="0" w:line="240" w:lineRule="auto"/>
-        <w:rPr>
-          <w:lang w:val="en-US"/>
-        </w:rPr>
-      </w:pPr>
-      <w:proofErr w:type="spellStart"/>
-      <w:r>
-        <w:rPr>
-          <w:rStyle w:val="None"/>
-          <w:b/>
-          <w:bCs/>
-          <w:lang w:val="en-US"/>
-        </w:rPr>
-        <w:t>HackTX</w:t>
-      </w:r>
-      <w:proofErr w:type="spellEnd"/>
-      <w:r>
-        <w:rPr>
-          <w:rStyle w:val="None"/>
-          <w:b/>
-          <w:bCs/>
-          <w:lang w:val="en-US"/>
-        </w:rPr>
-        <w:t xml:space="preserve"> 2017, The University of Texas at Austin</w:t>
-      </w:r>
-      <w:r>
-        <w:rPr>
-          <w:rStyle w:val="None"/>
-          <w:b/>
-          <w:bCs/>
-          <w:lang w:val="en-US"/>
-        </w:rPr>
-        <w:tab/>
-      </w:r>
-      <w:r>
-        <w:rPr>
-          <w:rStyle w:val="None"/>
-          <w:lang w:val="en-US"/>
-        </w:rPr>
-        <w:t>10/17</w:t>
+        <w:lastRenderedPageBreak/>
+        <w:t>Designed and implemented digital FIR and IIR filters</w:t>
       </w:r>
     </w:p>
     <w:p>
@@ -1487,16 +1887,7 @@
           <w:rStyle w:val="None"/>
           <w:lang w:val="en-US"/>
         </w:rPr>
-        <w:t>Created an accessible web</w:t>
-      </w:r>
-      <w:bookmarkStart w:id="0" w:name="_GoBack"/>
-      <w:bookmarkEnd w:id="0"/>
-      <w:r>
-        <w:rPr>
-          <w:rStyle w:val="None"/>
-          <w:lang w:val="en-US"/>
-        </w:rPr>
-        <w:t>-archive of dance videos.</w:t>
+        <w:t>Simulated software-defined radio and Implemented PAM transceivers</w:t>
       </w:r>
     </w:p>
     <w:p>
@@ -1517,28 +1908,37 @@
           <w:rStyle w:val="None"/>
           <w:lang w:val="en-US"/>
         </w:rPr>
-        <w:t xml:space="preserve">Worked with </w:t>
-      </w:r>
-      <w:r>
-        <w:rPr>
-          <w:rStyle w:val="None"/>
-          <w:i/>
-          <w:lang w:val="en-US"/>
-        </w:rPr>
-        <w:t>flask</w:t>
-      </w:r>
-      <w:r>
-        <w:rPr>
-          <w:rStyle w:val="None"/>
-          <w:lang w:val="en-US"/>
-        </w:rPr>
-        <w:t xml:space="preserve"> to populate page templates from a CSV database.</w:t>
-      </w:r>
-    </w:p>
-    <w:p>
-      <w:pPr>
-        <w:pStyle w:val="BodyA"/>
-        <w:tabs>
+        <w:t xml:space="preserve">Worked with signal generators, oscilloscopes, </w:t>
+      </w:r>
+      <w:r>
+        <w:rPr>
+          <w:rStyle w:val="None"/>
+          <w:i/>
+          <w:lang w:val="en-US"/>
+        </w:rPr>
+        <w:t>MATLAB</w:t>
+      </w:r>
+      <w:r>
+        <w:rPr>
+          <w:rStyle w:val="None"/>
+          <w:lang w:val="en-US"/>
+        </w:rPr>
+        <w:t xml:space="preserve">, and </w:t>
+      </w:r>
+      <w:r>
+        <w:rPr>
+          <w:rStyle w:val="None"/>
+          <w:i/>
+          <w:lang w:val="en-US"/>
+        </w:rPr>
+        <w:t>TI Code Composer Studio</w:t>
+      </w:r>
+    </w:p>
+    <w:p>
+      <w:pPr>
+        <w:pStyle w:val="BodyA"/>
+        <w:tabs>
+          <w:tab w:val="left" w:pos="2160"/>
           <w:tab w:val="right" w:pos="10060"/>
         </w:tabs>
         <w:spacing w:after="0" w:line="240" w:lineRule="auto"/>
@@ -1554,6 +1954,7 @@
       <w:pPr>
         <w:pStyle w:val="BodyA"/>
         <w:tabs>
+          <w:tab w:val="left" w:pos="2160"/>
           <w:tab w:val="right" w:pos="10060"/>
         </w:tabs>
         <w:spacing w:after="0" w:line="240" w:lineRule="auto"/>
@@ -1568,23 +1969,33 @@
           <w:bCs/>
           <w:lang w:val="en-US"/>
         </w:rPr>
-        <w:t>Personal Server</w:t>
-      </w:r>
-      <w:r>
-        <w:rPr>
-          <w:rStyle w:val="None"/>
-          <w:b/>
-          <w:bCs/>
+        <w:t xml:space="preserve">Software Design </w:t>
+      </w:r>
+      <w:r>
+        <w:rPr>
+          <w:rStyle w:val="None"/>
+          <w:b/>
+          <w:bCs/>
+          <w:lang w:val="en-US"/>
+        </w:rPr>
+        <w:t>P</w:t>
+      </w:r>
+      <w:r>
+        <w:rPr>
+          <w:rStyle w:val="None"/>
+          <w:b/>
+          <w:bCs/>
+          <w:lang w:val="en-US"/>
+        </w:rPr>
+        <w:t>roject, The University of Texas at Austin</w:t>
+      </w:r>
+      <w:r>
+        <w:rPr>
+          <w:rStyle w:val="None"/>
           <w:lang w:val="en-US"/>
         </w:rPr>
         <w:tab/>
-      </w:r>
-      <w:r>
-        <w:rPr>
-          <w:rStyle w:val="None"/>
-          <w:lang w:val="en-US"/>
-        </w:rPr>
-        <w:t xml:space="preserve">08/16 </w:t>
+        <w:t>06/16 – 08/16</w:t>
       </w:r>
     </w:p>
     <w:p>
@@ -1605,23 +2016,16 @@
           <w:rStyle w:val="None"/>
           <w:lang w:val="en-US"/>
         </w:rPr>
-        <w:t xml:space="preserve">Setup a </w:t>
-      </w:r>
-      <w:proofErr w:type="spellStart"/>
-      <w:r>
-        <w:rPr>
-          <w:rStyle w:val="None"/>
-          <w:lang w:val="en-US"/>
-        </w:rPr>
-        <w:t>Proxmox</w:t>
-      </w:r>
-      <w:proofErr w:type="spellEnd"/>
-      <w:r>
-        <w:rPr>
-          <w:rStyle w:val="None"/>
-          <w:lang w:val="en-US"/>
-        </w:rPr>
-        <w:t xml:space="preserve"> server to host chat, game, and web servers </w:t>
+        <w:t xml:space="preserve">Created a graphical critter simulator using </w:t>
+      </w:r>
+      <w:r>
+        <w:rPr>
+          <w:rStyle w:val="None"/>
+          <w:i/>
+          <w:iCs/>
+          <w:lang w:val="en-US"/>
+        </w:rPr>
+        <w:t>Java</w:t>
       </w:r>
     </w:p>
     <w:p>
@@ -1634,6 +2038,864 @@
         <w:spacing w:after="0" w:line="240" w:lineRule="auto"/>
         <w:rPr>
           <w:rStyle w:val="None"/>
+          <w:i/>
+          <w:iCs/>
+          <w:lang w:val="en-US"/>
+        </w:rPr>
+      </w:pPr>
+      <w:r>
+        <w:rPr>
+          <w:rStyle w:val="None"/>
+          <w:lang w:val="en-US"/>
+        </w:rPr>
+        <w:t xml:space="preserve">Learned how to use java Reflection and </w:t>
+      </w:r>
+      <w:r>
+        <w:rPr>
+          <w:rStyle w:val="None"/>
+          <w:i/>
+          <w:iCs/>
+          <w:lang w:val="en-US"/>
+        </w:rPr>
+        <w:t>JavaFX</w:t>
+      </w:r>
+      <w:r>
+        <w:rPr>
+          <w:rStyle w:val="None"/>
+          <w:lang w:val="en-US"/>
+        </w:rPr>
+        <w:t xml:space="preserve"> libraries as well as </w:t>
+      </w:r>
+      <w:r>
+        <w:rPr>
+          <w:rStyle w:val="None"/>
+          <w:i/>
+          <w:iCs/>
+          <w:lang w:val="en-US"/>
+        </w:rPr>
+        <w:t>Scene Builder</w:t>
+      </w:r>
+    </w:p>
+    <w:p>
+      <w:pPr>
+        <w:pStyle w:val="BodyA"/>
+        <w:tabs>
+          <w:tab w:val="left" w:pos="2160"/>
+        </w:tabs>
+        <w:spacing w:after="0" w:line="240" w:lineRule="auto"/>
+        <w:rPr>
+          <w:i/>
+          <w:iCs/>
+        </w:rPr>
+      </w:pPr>
+    </w:p>
+    <w:p>
+      <w:pPr>
+        <w:pStyle w:val="BodyA"/>
+        <w:tabs>
+          <w:tab w:val="left" w:pos="2160"/>
+          <w:tab w:val="right" w:pos="10060"/>
+        </w:tabs>
+        <w:spacing w:after="0" w:line="240" w:lineRule="auto"/>
+        <w:rPr>
+          <w:lang w:val="en-US"/>
+        </w:rPr>
+      </w:pPr>
+      <w:r>
+        <w:rPr>
+          <w:rStyle w:val="None"/>
+          <w:b/>
+          <w:bCs/>
+          <w:lang w:val="en-US"/>
+        </w:rPr>
+        <w:t>Embedded Systems Project, The University of Texas at Austin</w:t>
+      </w:r>
+      <w:r>
+        <w:rPr>
+          <w:rStyle w:val="None"/>
+          <w:lang w:val="en-US"/>
+        </w:rPr>
+        <w:tab/>
+        <w:t>04/15 – 05/15</w:t>
+      </w:r>
+    </w:p>
+    <w:p>
+      <w:pPr>
+        <w:pStyle w:val="BodyA"/>
+        <w:numPr>
+          <w:ilvl w:val="0"/>
+          <w:numId w:val="2"/>
+        </w:numPr>
+        <w:spacing w:after="0" w:line="240" w:lineRule="auto"/>
+        <w:rPr>
+          <w:rStyle w:val="None"/>
+          <w:lang w:val="en-US"/>
+        </w:rPr>
+      </w:pPr>
+      <w:r>
+        <w:rPr>
+          <w:rStyle w:val="None"/>
+          <w:lang w:val="en-US"/>
+        </w:rPr>
+        <w:t xml:space="preserve">Created a “tag” video game on the </w:t>
+      </w:r>
+      <w:r>
+        <w:rPr>
+          <w:rStyle w:val="None"/>
+          <w:i/>
+          <w:iCs/>
+          <w:lang w:val="en-US"/>
+        </w:rPr>
+        <w:t>TM4C123 microcontroller</w:t>
+      </w:r>
+      <w:r>
+        <w:rPr>
+          <w:rStyle w:val="None"/>
+          <w:lang w:val="en-US"/>
+        </w:rPr>
+        <w:t xml:space="preserve"> using </w:t>
+      </w:r>
+      <w:r>
+        <w:rPr>
+          <w:rStyle w:val="None"/>
+          <w:i/>
+          <w:iCs/>
+          <w:lang w:val="en-US"/>
+        </w:rPr>
+        <w:t>C</w:t>
+      </w:r>
+      <w:r>
+        <w:rPr>
+          <w:rStyle w:val="None"/>
+          <w:lang w:val="en-US"/>
+        </w:rPr>
+        <w:t xml:space="preserve"> and </w:t>
+      </w:r>
+      <w:r>
+        <w:rPr>
+          <w:rStyle w:val="None"/>
+          <w:i/>
+          <w:iCs/>
+          <w:lang w:val="en-US"/>
+        </w:rPr>
+        <w:t>ARM assembly language</w:t>
+      </w:r>
+    </w:p>
+    <w:p>
+      <w:pPr>
+        <w:pStyle w:val="BodyA"/>
+        <w:numPr>
+          <w:ilvl w:val="0"/>
+          <w:numId w:val="2"/>
+        </w:numPr>
+        <w:spacing w:after="0" w:line="240" w:lineRule="auto"/>
+        <w:rPr>
+          <w:rStyle w:val="None"/>
+          <w:lang w:val="en-US"/>
+        </w:rPr>
+      </w:pPr>
+      <w:r>
+        <w:rPr>
+          <w:rStyle w:val="None"/>
+          <w:lang w:val="en-US"/>
+        </w:rPr>
+        <w:t>Placed in “supreme” category</w:t>
+      </w:r>
+      <w:r>
+        <w:rPr>
+          <w:rStyle w:val="None"/>
+        </w:rPr>
+        <w:t xml:space="preserve"> </w:t>
+      </w:r>
+    </w:p>
+    <w:p>
+      <w:pPr>
+        <w:pStyle w:val="BodyA"/>
+        <w:tabs>
+          <w:tab w:val="left" w:pos="2160"/>
+        </w:tabs>
+        <w:spacing w:after="0" w:line="240" w:lineRule="auto"/>
+      </w:pPr>
+    </w:p>
+    <w:p>
+      <w:pPr>
+        <w:pStyle w:val="BodyA"/>
+        <w:tabs>
+          <w:tab w:val="right" w:pos="10060"/>
+        </w:tabs>
+        <w:spacing w:after="0" w:line="240" w:lineRule="auto"/>
+        <w:rPr>
+          <w:lang w:val="en-US"/>
+        </w:rPr>
+      </w:pPr>
+      <w:proofErr w:type="spellStart"/>
+      <w:r>
+        <w:rPr>
+          <w:rStyle w:val="None"/>
+          <w:b/>
+          <w:bCs/>
+          <w:lang w:val="en-US"/>
+        </w:rPr>
+        <w:t>Robotathon</w:t>
+      </w:r>
+      <w:proofErr w:type="spellEnd"/>
+      <w:r>
+        <w:rPr>
+          <w:rStyle w:val="None"/>
+          <w:b/>
+          <w:bCs/>
+          <w:lang w:val="en-US"/>
+        </w:rPr>
+        <w:t xml:space="preserve"> 2015, UT Robotics and Automation Society</w:t>
+      </w:r>
+      <w:r>
+        <w:rPr>
+          <w:rStyle w:val="None"/>
+          <w:lang w:val="en-US"/>
+        </w:rPr>
+        <w:tab/>
+        <w:t>10/15 – 11/15</w:t>
+      </w:r>
+    </w:p>
+    <w:p>
+      <w:pPr>
+        <w:pStyle w:val="BodyA"/>
+        <w:numPr>
+          <w:ilvl w:val="0"/>
+          <w:numId w:val="2"/>
+        </w:numPr>
+        <w:spacing w:after="0" w:line="240" w:lineRule="auto"/>
+        <w:rPr>
+          <w:rStyle w:val="None"/>
+          <w:lang w:val="en-US"/>
+        </w:rPr>
+      </w:pPr>
+      <w:r>
+        <w:rPr>
+          <w:rStyle w:val="None"/>
+          <w:lang w:val="en-US"/>
+        </w:rPr>
+        <w:t>Created a robot car to play RAS-ball</w:t>
+      </w:r>
+    </w:p>
+    <w:p>
+      <w:pPr>
+        <w:pStyle w:val="BodyA"/>
+        <w:numPr>
+          <w:ilvl w:val="0"/>
+          <w:numId w:val="2"/>
+        </w:numPr>
+        <w:spacing w:after="0" w:line="240" w:lineRule="auto"/>
+        <w:rPr>
+          <w:rStyle w:val="None"/>
+          <w:lang w:val="en-US"/>
+        </w:rPr>
+      </w:pPr>
+      <w:r>
+        <w:rPr>
+          <w:rStyle w:val="None"/>
+          <w:lang w:val="en-US"/>
+        </w:rPr>
+        <w:t xml:space="preserve">Programmed in </w:t>
+      </w:r>
+      <w:r>
+        <w:rPr>
+          <w:rStyle w:val="None"/>
+          <w:i/>
+          <w:iCs/>
+          <w:lang w:val="en-US"/>
+        </w:rPr>
+        <w:t>VIM</w:t>
+      </w:r>
+    </w:p>
+    <w:p>
+      <w:pPr>
+        <w:pStyle w:val="BodyA"/>
+        <w:tabs>
+          <w:tab w:val="left" w:pos="2160"/>
+        </w:tabs>
+        <w:spacing w:after="0" w:line="240" w:lineRule="auto"/>
+        <w:rPr>
+          <w:lang w:val="en-US"/>
+        </w:rPr>
+      </w:pPr>
+    </w:p>
+    <w:p>
+      <w:pPr>
+        <w:pStyle w:val="BodyA"/>
+        <w:tabs>
+          <w:tab w:val="right" w:pos="10060"/>
+        </w:tabs>
+        <w:spacing w:after="0" w:line="240" w:lineRule="auto"/>
+        <w:rPr>
+          <w:lang w:val="en-US"/>
+        </w:rPr>
+      </w:pPr>
+      <w:r>
+        <w:rPr>
+          <w:rStyle w:val="None"/>
+          <w:b/>
+          <w:bCs/>
+          <w:lang w:val="en-US"/>
+        </w:rPr>
+        <w:t>Robot Car Project, The University of Texas at Austin</w:t>
+      </w:r>
+      <w:r>
+        <w:rPr>
+          <w:rStyle w:val="None"/>
+          <w:lang w:val="en-US"/>
+        </w:rPr>
+        <w:tab/>
+        <w:t>10/14 – 12/14</w:t>
+      </w:r>
+    </w:p>
+    <w:p>
+      <w:pPr>
+        <w:pStyle w:val="BodyA"/>
+        <w:numPr>
+          <w:ilvl w:val="0"/>
+          <w:numId w:val="2"/>
+        </w:numPr>
+        <w:spacing w:after="0" w:line="240" w:lineRule="auto"/>
+        <w:rPr>
+          <w:rStyle w:val="None"/>
+          <w:lang w:val="en-US"/>
+        </w:rPr>
+      </w:pPr>
+      <w:r>
+        <w:rPr>
+          <w:rStyle w:val="None"/>
+          <w:lang w:val="en-US"/>
+        </w:rPr>
+        <w:t xml:space="preserve">Programmed in </w:t>
+      </w:r>
+      <w:proofErr w:type="spellStart"/>
+      <w:r>
+        <w:rPr>
+          <w:rStyle w:val="None"/>
+          <w:i/>
+          <w:iCs/>
+          <w:lang w:val="en-US"/>
+        </w:rPr>
+        <w:t>Labview</w:t>
+      </w:r>
+      <w:proofErr w:type="spellEnd"/>
+      <w:r>
+        <w:rPr>
+          <w:rStyle w:val="None"/>
+          <w:lang w:val="en-US"/>
+        </w:rPr>
+        <w:t xml:space="preserve"> and built breadboard circuits </w:t>
+      </w:r>
+    </w:p>
+    <w:p>
+      <w:pPr>
+        <w:pStyle w:val="BodyA"/>
+        <w:numPr>
+          <w:ilvl w:val="0"/>
+          <w:numId w:val="2"/>
+        </w:numPr>
+        <w:spacing w:after="0" w:line="240" w:lineRule="auto"/>
+        <w:rPr>
+          <w:rStyle w:val="None"/>
+          <w:lang w:val="en-US"/>
+        </w:rPr>
+      </w:pPr>
+      <w:r>
+        <w:rPr>
+          <w:rStyle w:val="None"/>
+          <w:lang w:val="en-US"/>
+        </w:rPr>
+        <w:t xml:space="preserve">Interfaced photoresistors and IR sensors  </w:t>
+      </w:r>
+    </w:p>
+    <w:p>
+      <w:pPr>
+        <w:pStyle w:val="BodyA"/>
+        <w:tabs>
+          <w:tab w:val="left" w:pos="2160"/>
+        </w:tabs>
+        <w:spacing w:after="0" w:line="240" w:lineRule="auto"/>
+        <w:rPr>
+          <w:lang w:val="en-US"/>
+        </w:rPr>
+      </w:pPr>
+    </w:p>
+    <w:p>
+      <w:pPr>
+        <w:pStyle w:val="BodyA"/>
+        <w:pBdr>
+          <w:bottom w:val="single" w:sz="6" w:space="0" w:color="000000"/>
+        </w:pBdr>
+        <w:tabs>
+          <w:tab w:val="left" w:pos="2160"/>
+        </w:tabs>
+        <w:spacing w:after="0" w:line="240" w:lineRule="auto"/>
+        <w:rPr>
+          <w:rStyle w:val="None"/>
+          <w:b/>
+          <w:bCs/>
+          <w:lang w:val="en-US"/>
+        </w:rPr>
+      </w:pPr>
+      <w:r>
+        <w:rPr>
+          <w:rStyle w:val="None"/>
+          <w:b/>
+          <w:bCs/>
+          <w:lang w:val="en-US"/>
+        </w:rPr>
+        <w:t>PERSONAL PROJECTS</w:t>
+      </w:r>
+    </w:p>
+    <w:p>
+      <w:pPr>
+        <w:pStyle w:val="BodyA"/>
+        <w:tabs>
+          <w:tab w:val="right" w:pos="10060"/>
+        </w:tabs>
+        <w:spacing w:after="0" w:line="240" w:lineRule="auto"/>
+        <w:rPr>
+          <w:lang w:val="en-US"/>
+        </w:rPr>
+      </w:pPr>
+      <w:r>
+        <w:rPr>
+          <w:rStyle w:val="None"/>
+          <w:b/>
+          <w:bCs/>
+          <w:lang w:val="en-US"/>
+        </w:rPr>
+        <w:t>Gravity IO Game</w:t>
+      </w:r>
+      <w:r>
+        <w:rPr>
+          <w:rStyle w:val="None"/>
+          <w:b/>
+          <w:bCs/>
+          <w:lang w:val="en-US"/>
+        </w:rPr>
+        <w:tab/>
+      </w:r>
+      <w:r>
+        <w:rPr>
+          <w:rStyle w:val="None"/>
+          <w:lang w:val="en-US"/>
+        </w:rPr>
+        <w:t>07</w:t>
+      </w:r>
+      <w:r>
+        <w:rPr>
+          <w:rStyle w:val="None"/>
+          <w:lang w:val="en-US"/>
+        </w:rPr>
+        <w:t>/1</w:t>
+      </w:r>
+      <w:r>
+        <w:rPr>
+          <w:rStyle w:val="None"/>
+          <w:lang w:val="en-US"/>
+        </w:rPr>
+        <w:t>8</w:t>
+      </w:r>
+    </w:p>
+    <w:p>
+      <w:pPr>
+        <w:pStyle w:val="BodyA"/>
+        <w:numPr>
+          <w:ilvl w:val="0"/>
+          <w:numId w:val="2"/>
+        </w:numPr>
+        <w:spacing w:after="0" w:line="240" w:lineRule="auto"/>
+        <w:rPr>
+          <w:rStyle w:val="None"/>
+          <w:lang w:val="en-US"/>
+        </w:rPr>
+      </w:pPr>
+      <w:r>
+        <w:rPr>
+          <w:rStyle w:val="None"/>
+          <w:lang w:val="en-US"/>
+        </w:rPr>
+        <w:t xml:space="preserve">Created </w:t>
+      </w:r>
+      <w:r>
+        <w:rPr>
+          <w:rStyle w:val="None"/>
+          <w:lang w:val="en-US"/>
+        </w:rPr>
+        <w:t xml:space="preserve">an online multiplayer IO game using </w:t>
+      </w:r>
+      <w:r>
+        <w:rPr>
+          <w:rStyle w:val="None"/>
+          <w:i/>
+          <w:lang w:val="en-US"/>
+        </w:rPr>
+        <w:t>Node.js</w:t>
+      </w:r>
+      <w:r>
+        <w:rPr>
+          <w:rStyle w:val="None"/>
+          <w:lang w:val="en-US"/>
+        </w:rPr>
+        <w:t xml:space="preserve"> and </w:t>
+      </w:r>
+      <w:r>
+        <w:rPr>
+          <w:rStyle w:val="None"/>
+          <w:i/>
+          <w:lang w:val="en-US"/>
+        </w:rPr>
+        <w:t>socket.io</w:t>
+      </w:r>
+      <w:r>
+        <w:rPr>
+          <w:rStyle w:val="None"/>
+          <w:i/>
+          <w:lang w:val="en-US"/>
+        </w:rPr>
+        <w:t xml:space="preserve"> </w:t>
+      </w:r>
+      <w:r>
+        <w:rPr>
+          <w:rStyle w:val="None"/>
+          <w:lang w:val="en-US"/>
+        </w:rPr>
+        <w:t>with chat and leaderboard features</w:t>
+      </w:r>
+    </w:p>
+    <w:p>
+      <w:pPr>
+        <w:pStyle w:val="BodyA"/>
+        <w:numPr>
+          <w:ilvl w:val="0"/>
+          <w:numId w:val="2"/>
+        </w:numPr>
+        <w:spacing w:after="0" w:line="240" w:lineRule="auto"/>
+        <w:rPr>
+          <w:rStyle w:val="None"/>
+          <w:lang w:val="en-US"/>
+        </w:rPr>
+      </w:pPr>
+      <w:r>
+        <w:rPr>
+          <w:rStyle w:val="None"/>
+          <w:lang w:val="en-US"/>
+        </w:rPr>
+        <w:t xml:space="preserve">Worked with </w:t>
+      </w:r>
+      <w:r>
+        <w:rPr>
+          <w:rStyle w:val="None"/>
+          <w:i/>
+          <w:lang w:val="en-US"/>
+        </w:rPr>
+        <w:t>HTML</w:t>
+      </w:r>
+      <w:r>
+        <w:rPr>
+          <w:rStyle w:val="None"/>
+          <w:i/>
+          <w:lang w:val="en-US"/>
+        </w:rPr>
+        <w:t xml:space="preserve">5 </w:t>
+      </w:r>
+      <w:r>
+        <w:rPr>
+          <w:rStyle w:val="None"/>
+          <w:i/>
+          <w:lang w:val="en-US"/>
+        </w:rPr>
+        <w:t>C</w:t>
+      </w:r>
+      <w:r>
+        <w:rPr>
+          <w:rStyle w:val="None"/>
+          <w:i/>
+          <w:lang w:val="en-US"/>
+        </w:rPr>
+        <w:t>anvas</w:t>
+      </w:r>
+      <w:r>
+        <w:rPr>
+          <w:rStyle w:val="None"/>
+          <w:lang w:val="en-US"/>
+        </w:rPr>
+        <w:t xml:space="preserve"> elements and </w:t>
+      </w:r>
+      <w:proofErr w:type="spellStart"/>
+      <w:r>
+        <w:rPr>
+          <w:rStyle w:val="None"/>
+          <w:i/>
+          <w:lang w:val="en-US"/>
+        </w:rPr>
+        <w:t>J</w:t>
+      </w:r>
+      <w:r>
+        <w:rPr>
+          <w:rStyle w:val="None"/>
+          <w:i/>
+          <w:lang w:val="en-US"/>
+        </w:rPr>
+        <w:t>avascript</w:t>
+      </w:r>
+      <w:proofErr w:type="spellEnd"/>
+      <w:r>
+        <w:rPr>
+          <w:rStyle w:val="None"/>
+          <w:i/>
+          <w:lang w:val="en-US"/>
+        </w:rPr>
+        <w:t xml:space="preserve"> prototype inheritance</w:t>
+      </w:r>
+    </w:p>
+    <w:p>
+      <w:pPr>
+        <w:pStyle w:val="BodyA"/>
+        <w:tabs>
+          <w:tab w:val="right" w:pos="10060"/>
+        </w:tabs>
+        <w:spacing w:after="0" w:line="240" w:lineRule="auto"/>
+        <w:rPr>
+          <w:rStyle w:val="None"/>
+          <w:b/>
+          <w:bCs/>
+          <w:lang w:val="en-US"/>
+        </w:rPr>
+      </w:pPr>
+    </w:p>
+    <w:p>
+      <w:pPr>
+        <w:pStyle w:val="BodyA"/>
+        <w:tabs>
+          <w:tab w:val="right" w:pos="10060"/>
+        </w:tabs>
+        <w:spacing w:after="0" w:line="240" w:lineRule="auto"/>
+        <w:rPr>
+          <w:lang w:val="en-US"/>
+        </w:rPr>
+      </w:pPr>
+      <w:proofErr w:type="spellStart"/>
+      <w:r>
+        <w:rPr>
+          <w:rStyle w:val="None"/>
+          <w:b/>
+          <w:bCs/>
+          <w:lang w:val="en-US"/>
+        </w:rPr>
+        <w:t>HackTX</w:t>
+      </w:r>
+      <w:proofErr w:type="spellEnd"/>
+      <w:r>
+        <w:rPr>
+          <w:rStyle w:val="None"/>
+          <w:b/>
+          <w:bCs/>
+          <w:lang w:val="en-US"/>
+        </w:rPr>
+        <w:t xml:space="preserve"> 2017, The University of Texas at Austin</w:t>
+      </w:r>
+      <w:r>
+        <w:rPr>
+          <w:rStyle w:val="None"/>
+          <w:b/>
+          <w:bCs/>
+          <w:lang w:val="en-US"/>
+        </w:rPr>
+        <w:tab/>
+      </w:r>
+      <w:r>
+        <w:rPr>
+          <w:rStyle w:val="None"/>
+          <w:lang w:val="en-US"/>
+        </w:rPr>
+        <w:t>10/17</w:t>
+      </w:r>
+    </w:p>
+    <w:p>
+      <w:pPr>
+        <w:pStyle w:val="BodyA"/>
+        <w:numPr>
+          <w:ilvl w:val="0"/>
+          <w:numId w:val="2"/>
+        </w:numPr>
+        <w:spacing w:after="0" w:line="240" w:lineRule="auto"/>
+        <w:rPr>
+          <w:rStyle w:val="None"/>
+          <w:lang w:val="en-US"/>
+        </w:rPr>
+      </w:pPr>
+      <w:r>
+        <w:rPr>
+          <w:rStyle w:val="None"/>
+          <w:lang w:val="en-US"/>
+        </w:rPr>
+        <w:t>Created an accessible web-archive of dance videos</w:t>
+      </w:r>
+      <w:r>
+        <w:rPr>
+          <w:rStyle w:val="None"/>
+          <w:lang w:val="en-US"/>
+        </w:rPr>
+        <w:t xml:space="preserve"> hosted using </w:t>
+      </w:r>
+      <w:proofErr w:type="spellStart"/>
+      <w:r>
+        <w:rPr>
+          <w:rStyle w:val="None"/>
+          <w:i/>
+          <w:lang w:val="en-US"/>
+        </w:rPr>
+        <w:t>nginx</w:t>
+      </w:r>
+      <w:bookmarkStart w:id="0" w:name="_GoBack"/>
+      <w:bookmarkEnd w:id="0"/>
+      <w:proofErr w:type="spellEnd"/>
+    </w:p>
+    <w:p>
+      <w:pPr>
+        <w:pStyle w:val="BodyA"/>
+        <w:numPr>
+          <w:ilvl w:val="0"/>
+          <w:numId w:val="2"/>
+        </w:numPr>
+        <w:spacing w:after="0" w:line="240" w:lineRule="auto"/>
+        <w:rPr>
+          <w:rStyle w:val="None"/>
+          <w:lang w:val="en-US"/>
+        </w:rPr>
+      </w:pPr>
+      <w:r>
+        <w:rPr>
+          <w:rStyle w:val="None"/>
+          <w:lang w:val="en-US"/>
+        </w:rPr>
+        <w:t xml:space="preserve">Worked with </w:t>
+      </w:r>
+      <w:r>
+        <w:rPr>
+          <w:rStyle w:val="None"/>
+          <w:i/>
+          <w:lang w:val="en-US"/>
+        </w:rPr>
+        <w:t>flask</w:t>
+      </w:r>
+      <w:r>
+        <w:rPr>
+          <w:rStyle w:val="None"/>
+          <w:lang w:val="en-US"/>
+        </w:rPr>
+        <w:t xml:space="preserve"> to populate page templates from a CSV database</w:t>
+      </w:r>
+      <w:r>
+        <w:rPr>
+          <w:rStyle w:val="None"/>
+          <w:lang w:val="en-US"/>
+        </w:rPr>
+        <w:t xml:space="preserve"> </w:t>
+      </w:r>
+    </w:p>
+    <w:p>
+      <w:pPr>
+        <w:pStyle w:val="BodyA"/>
+        <w:tabs>
+          <w:tab w:val="right" w:pos="10060"/>
+        </w:tabs>
+        <w:spacing w:after="0" w:line="240" w:lineRule="auto"/>
+        <w:rPr>
+          <w:rStyle w:val="None"/>
+          <w:b/>
+          <w:bCs/>
+          <w:lang w:val="en-US"/>
+        </w:rPr>
+      </w:pPr>
+    </w:p>
+    <w:p>
+      <w:pPr>
+        <w:pStyle w:val="BodyA"/>
+        <w:tabs>
+          <w:tab w:val="right" w:pos="10060"/>
+        </w:tabs>
+        <w:spacing w:after="0" w:line="240" w:lineRule="auto"/>
+        <w:rPr>
+          <w:lang w:val="en-US"/>
+        </w:rPr>
+      </w:pPr>
+      <w:r>
+        <w:rPr>
+          <w:rStyle w:val="None"/>
+          <w:b/>
+          <w:bCs/>
+          <w:lang w:val="en-US"/>
+        </w:rPr>
+        <w:t>Personal Server</w:t>
+      </w:r>
+      <w:r>
+        <w:rPr>
+          <w:rStyle w:val="None"/>
+          <w:b/>
+          <w:bCs/>
+          <w:lang w:val="en-US"/>
+        </w:rPr>
+        <w:tab/>
+      </w:r>
+      <w:r>
+        <w:rPr>
+          <w:rStyle w:val="None"/>
+          <w:lang w:val="en-US"/>
+        </w:rPr>
+        <w:t xml:space="preserve">08/16 </w:t>
+      </w:r>
+    </w:p>
+    <w:p>
+      <w:pPr>
+        <w:pStyle w:val="BodyA"/>
+        <w:numPr>
+          <w:ilvl w:val="0"/>
+          <w:numId w:val="2"/>
+        </w:numPr>
+        <w:spacing w:after="0" w:line="240" w:lineRule="auto"/>
+        <w:rPr>
+          <w:rStyle w:val="None"/>
+          <w:lang w:val="en-US"/>
+        </w:rPr>
+      </w:pPr>
+      <w:r>
+        <w:rPr>
+          <w:rStyle w:val="None"/>
+          <w:lang w:val="en-US"/>
+        </w:rPr>
+        <w:t xml:space="preserve">Setup a </w:t>
+      </w:r>
+      <w:proofErr w:type="spellStart"/>
+      <w:r>
+        <w:rPr>
+          <w:rStyle w:val="None"/>
+          <w:lang w:val="en-US"/>
+        </w:rPr>
+        <w:t>Proxmox</w:t>
+      </w:r>
+      <w:proofErr w:type="spellEnd"/>
+      <w:r>
+        <w:rPr>
+          <w:rStyle w:val="None"/>
+          <w:lang w:val="en-US"/>
+        </w:rPr>
+        <w:t xml:space="preserve"> server to host chat, game, and web servers </w:t>
+      </w:r>
+    </w:p>
+    <w:p>
+      <w:pPr>
+        <w:pStyle w:val="BodyA"/>
+        <w:numPr>
+          <w:ilvl w:val="0"/>
+          <w:numId w:val="2"/>
+        </w:numPr>
+        <w:spacing w:after="0" w:line="240" w:lineRule="auto"/>
+        <w:rPr>
+          <w:rStyle w:val="None"/>
           <w:lang w:val="en-US"/>
         </w:rPr>
       </w:pPr>
@@ -2181,7 +3443,25 @@
           <w:iCs/>
           <w:lang w:val="en-US"/>
         </w:rPr>
-        <w:t>Git, Java, C, C++, Bash scripting, MATLAB, Assembly language</w:t>
+        <w:t xml:space="preserve">Git, </w:t>
+      </w:r>
+      <w:r>
+        <w:rPr>
+          <w:rStyle w:val="None"/>
+          <w:i/>
+          <w:iCs/>
+          <w:lang w:val="en-US"/>
+        </w:rPr>
+        <w:t xml:space="preserve">Vim, </w:t>
+      </w:r>
+      <w:r>
+        <w:rPr>
+          <w:rStyle w:val="None"/>
+          <w:i/>
+          <w:iCs/>
+          <w:lang w:val="en-US"/>
+        </w:rPr>
+        <w:t>Java, C, C++, Bash scripting, MATLAB, Assembly language</w:t>
       </w:r>
       <w:r>
         <w:rPr>
@@ -2231,15 +3511,25 @@
           <w:iCs/>
           <w:lang w:val="en-US"/>
         </w:rPr>
+        <w:t>, Python</w:t>
+      </w:r>
+      <w:r>
+        <w:rPr>
+          <w:rStyle w:val="None"/>
+          <w:i/>
+          <w:iCs/>
+          <w:lang w:val="en-US"/>
+        </w:rPr>
         <w:t xml:space="preserve">, </w:t>
       </w:r>
       <w:r>
         <w:rPr>
           <w:rStyle w:val="None"/>
+          <w:i/>
           <w:iCs/>
           <w:lang w:val="en-US"/>
         </w:rPr>
-        <w:t xml:space="preserve">and </w:t>
+        <w:t xml:space="preserve">TensorFlow, </w:t>
       </w:r>
       <w:r>
         <w:rPr>
@@ -2248,7 +3538,16 @@
           <w:iCs/>
           <w:lang w:val="en-US"/>
         </w:rPr>
-        <w:t>Python</w:t>
+        <w:t xml:space="preserve">Google App Engine, </w:t>
+      </w:r>
+      <w:r>
+        <w:rPr>
+          <w:rStyle w:val="None"/>
+          <w:i/>
+          <w:iCs/>
+          <w:lang w:val="en-US"/>
+        </w:rPr>
+        <w:t>and Android</w:t>
       </w:r>
     </w:p>
     <w:p>
@@ -2301,6 +3600,7 @@
           <w:rStyle w:val="None"/>
           <w:lang w:val="en-US"/>
         </w:rPr>
+        <w:lastRenderedPageBreak/>
         <w:t xml:space="preserve">Experience with </w:t>
       </w:r>
       <w:r>
@@ -2430,6 +3730,12 @@
       <w:r>
         <w:rPr>
           <w:rStyle w:val="None"/>
+        </w:rPr>
+        <w:t xml:space="preserve">responsive </w:t>
+      </w:r>
+      <w:r>
+        <w:rPr>
+          <w:rStyle w:val="None"/>
           <w:i/>
           <w:iCs/>
           <w:lang w:val="en-US"/>
@@ -2441,7 +3747,7 @@
           <w:rStyle w:val="None"/>
           <w:lang w:val="en-US"/>
         </w:rPr>
-        <w:t xml:space="preserve"> web-design using </w:t>
+        <w:t xml:space="preserve"> web-design</w:t>
       </w:r>
       <w:r>
         <w:rPr>
@@ -2450,7 +3756,25 @@
           <w:iCs/>
           <w:lang w:val="en-US"/>
         </w:rPr>
-        <w:t xml:space="preserve">Bootstrap, </w:t>
+        <w:t>,</w:t>
+      </w:r>
+      <w:r>
+        <w:rPr>
+          <w:rStyle w:val="None"/>
+          <w:i/>
+          <w:iCs/>
+          <w:lang w:val="en-US"/>
+        </w:rPr>
+        <w:t xml:space="preserve"> Bootstrap,</w:t>
+      </w:r>
+      <w:r>
+        <w:rPr>
+          <w:rStyle w:val="None"/>
+          <w:i/>
+          <w:iCs/>
+          <w:lang w:val="en-US"/>
+        </w:rPr>
+        <w:t xml:space="preserve"> </w:t>
       </w:r>
       <w:proofErr w:type="spellStart"/>
       <w:r>
@@ -2470,7 +3794,33 @@
           <w:iCs/>
           <w:lang w:val="en-US"/>
         </w:rPr>
-        <w:t>, and PHP</w:t>
+        <w:t>, PHP</w:t>
+      </w:r>
+      <w:r>
+        <w:rPr>
+          <w:rStyle w:val="None"/>
+          <w:i/>
+          <w:iCs/>
+          <w:lang w:val="en-US"/>
+        </w:rPr>
+        <w:t xml:space="preserve">, flask, </w:t>
+      </w:r>
+      <w:r>
+        <w:rPr>
+          <w:rStyle w:val="None"/>
+          <w:iCs/>
+          <w:lang w:val="en-US"/>
+        </w:rPr>
+        <w:t>and</w:t>
+      </w:r>
+      <w:r>
+        <w:rPr>
+          <w:rStyle w:val="None"/>
+          <w:i/>
+          <w:iCs/>
+          <w:lang w:val="en-US"/>
+        </w:rPr>
+        <w:t xml:space="preserve"> Node.js</w:t>
       </w:r>
     </w:p>
     <w:p>
@@ -3286,7 +4636,7 @@
   <w:num w:numId="3">
     <w:abstractNumId w:val="0"/>
     <w:lvlOverride w:ilvl="0">
-      <w:lvl w:ilvl="0" w:tplc="20EE8BDA">
+      <w:lvl w:ilvl="0" w:tplc="434AFA90">
         <w:start w:val="1"/>
         <w:numFmt w:val="bullet"/>
         <w:lvlText w:val="•"/>
@@ -3321,7 +4671,7 @@
       </w:lvl>
     </w:lvlOverride>
     <w:lvlOverride w:ilvl="1">
-      <w:lvl w:ilvl="1" w:tplc="C24A4AF2">
+      <w:lvl w:ilvl="1" w:tplc="2BFE0448">
         <w:start w:val="1"/>
         <w:numFmt w:val="bullet"/>
         <w:lvlText w:val="•"/>
@@ -3356,7 +4706,7 @@
       </w:lvl>
     </w:lvlOverride>
     <w:lvlOverride w:ilvl="2">
-      <w:lvl w:ilvl="2" w:tplc="A7946ED8">
+      <w:lvl w:ilvl="2" w:tplc="AA0C2D34">
         <w:start w:val="1"/>
         <w:numFmt w:val="bullet"/>
         <w:lvlText w:val="•"/>
@@ -3391,7 +4741,7 @@
       </w:lvl>
     </w:lvlOverride>
     <w:lvlOverride w:ilvl="3">
-      <w:lvl w:ilvl="3" w:tplc="CDDAB05A">
+      <w:lvl w:ilvl="3" w:tplc="78F85EBC">
         <w:start w:val="1"/>
         <w:numFmt w:val="bullet"/>
         <w:lvlText w:val="•"/>
@@ -3426,7 +4776,7 @@
       </w:lvl>
     </w:lvlOverride>
     <w:lvlOverride w:ilvl="4">
-      <w:lvl w:ilvl="4" w:tplc="0E9AAACA">
+      <w:lvl w:ilvl="4" w:tplc="C0C26AE2">
         <w:start w:val="1"/>
         <w:numFmt w:val="bullet"/>
         <w:lvlText w:val="•"/>
@@ -3461,7 +4811,7 @@
       </w:lvl>
     </w:lvlOverride>
     <w:lvlOverride w:ilvl="5">
-      <w:lvl w:ilvl="5" w:tplc="710A212A">
+      <w:lvl w:ilvl="5" w:tplc="D5327E7E">
         <w:start w:val="1"/>
         <w:numFmt w:val="bullet"/>
         <w:lvlText w:val="•"/>
@@ -3496,7 +4846,7 @@
       </w:lvl>
     </w:lvlOverride>
     <w:lvlOverride w:ilvl="6">
-      <w:lvl w:ilvl="6" w:tplc="89842D08">
+      <w:lvl w:ilvl="6" w:tplc="2E1411EE">
         <w:start w:val="1"/>
         <w:numFmt w:val="bullet"/>
         <w:lvlText w:val="•"/>
@@ -3531,7 +4881,7 @@
       </w:lvl>
     </w:lvlOverride>
     <w:lvlOverride w:ilvl="7">
-      <w:lvl w:ilvl="7" w:tplc="FC1E91DE">
+      <w:lvl w:ilvl="7" w:tplc="54B61CF2">
         <w:start w:val="1"/>
         <w:numFmt w:val="bullet"/>
         <w:lvlText w:val="•"/>
@@ -3566,7 +4916,7 @@
       </w:lvl>
     </w:lvlOverride>
     <w:lvlOverride w:ilvl="8">
-      <w:lvl w:ilvl="8" w:tplc="683AFCAE">
+      <w:lvl w:ilvl="8" w:tplc="BF1E732A">
         <w:start w:val="1"/>
         <w:numFmt w:val="bullet"/>
         <w:lvlText w:val="•"/>
@@ -3604,7 +4954,7 @@
   <w:num w:numId="4">
     <w:abstractNumId w:val="0"/>
     <w:lvlOverride w:ilvl="0">
-      <w:lvl w:ilvl="0" w:tplc="20EE8BDA">
+      <w:lvl w:ilvl="0" w:tplc="434AFA90">
         <w:start w:val="1"/>
         <w:numFmt w:val="bullet"/>
         <w:lvlText w:val="•"/>
@@ -3638,7 +4988,7 @@
       </w:lvl>
     </w:lvlOverride>
     <w:lvlOverride w:ilvl="1">
-      <w:lvl w:ilvl="1" w:tplc="C24A4AF2">
+      <w:lvl w:ilvl="1" w:tplc="2BFE0448">
         <w:start w:val="1"/>
         <w:numFmt w:val="bullet"/>
         <w:lvlText w:val="•"/>
@@ -3672,7 +5022,7 @@
       </w:lvl>
     </w:lvlOverride>
     <w:lvlOverride w:ilvl="2">
-      <w:lvl w:ilvl="2" w:tplc="A7946ED8">
+      <w:lvl w:ilvl="2" w:tplc="AA0C2D34">
         <w:start w:val="1"/>
         <w:numFmt w:val="bullet"/>
         <w:lvlText w:val="•"/>
@@ -3706,7 +5056,7 @@
       </w:lvl>
     </w:lvlOverride>
     <w:lvlOverride w:ilvl="3">
-      <w:lvl w:ilvl="3" w:tplc="CDDAB05A">
+      <w:lvl w:ilvl="3" w:tplc="78F85EBC">
         <w:start w:val="1"/>
         <w:numFmt w:val="bullet"/>
         <w:lvlText w:val="•"/>
@@ -3740,7 +5090,7 @@
       </w:lvl>
     </w:lvlOverride>
     <w:lvlOverride w:ilvl="4">
-      <w:lvl w:ilvl="4" w:tplc="0E9AAACA">
+      <w:lvl w:ilvl="4" w:tplc="C0C26AE2">
         <w:start w:val="1"/>
         <w:numFmt w:val="bullet"/>
         <w:lvlText w:val="•"/>
@@ -3774,7 +5124,7 @@
       </w:lvl>
     </w:lvlOverride>
     <w:lvlOverride w:ilvl="5">
-      <w:lvl w:ilvl="5" w:tplc="710A212A">
+      <w:lvl w:ilvl="5" w:tplc="D5327E7E">
         <w:start w:val="1"/>
         <w:numFmt w:val="bullet"/>
         <w:lvlText w:val="•"/>
@@ -3808,7 +5158,7 @@
       </w:lvl>
     </w:lvlOverride>
     <w:lvlOverride w:ilvl="6">
-      <w:lvl w:ilvl="6" w:tplc="89842D08">
+      <w:lvl w:ilvl="6" w:tplc="2E1411EE">
         <w:start w:val="1"/>
         <w:numFmt w:val="bullet"/>
         <w:lvlText w:val="•"/>
@@ -3842,7 +5192,7 @@
       </w:lvl>
     </w:lvlOverride>
     <w:lvlOverride w:ilvl="7">
-      <w:lvl w:ilvl="7" w:tplc="FC1E91DE">
+      <w:lvl w:ilvl="7" w:tplc="54B61CF2">
         <w:start w:val="1"/>
         <w:numFmt w:val="bullet"/>
         <w:lvlText w:val="•"/>
@@ -3876,7 +5226,7 @@
       </w:lvl>
     </w:lvlOverride>
     <w:lvlOverride w:ilvl="8">
-      <w:lvl w:ilvl="8" w:tplc="683AFCAE">
+      <w:lvl w:ilvl="8" w:tplc="BF1E732A">
         <w:start w:val="1"/>
         <w:numFmt w:val="bullet"/>
         <w:lvlText w:val="•"/>

</xml_diff>

<commit_message>
Change aug to august
</commit_message>
<xml_diff>
--- a/resume.docx
+++ b/resume.docx
@@ -193,6 +193,17 @@
           <w:bCs/>
           <w:lang w:val="en-US"/>
         </w:rPr>
+        <w:t>ust</w:t>
+      </w:r>
+      <w:bookmarkStart w:id="0" w:name="_GoBack"/>
+      <w:bookmarkEnd w:id="0"/>
+      <w:r>
+        <w:rPr>
+          <w:rStyle w:val="None"/>
+          <w:b/>
+          <w:bCs/>
+          <w:lang w:val="en-US"/>
+        </w:rPr>
         <w:t xml:space="preserve"> 2018 </w:t>
       </w:r>
     </w:p>
@@ -385,16 +396,7 @@
           <w:bCs/>
           <w:lang w:val="en-US"/>
         </w:rPr>
-        <w:t xml:space="preserve">Student Technician, UT </w:t>
-      </w:r>
-      <w:r>
-        <w:rPr>
-          <w:rStyle w:val="None"/>
-          <w:b/>
-          <w:bCs/>
-          <w:lang w:val="en-US"/>
-        </w:rPr>
-        <w:t>LAITS</w:t>
+        <w:t>Student Technician, UT LAITS</w:t>
       </w:r>
       <w:r>
         <w:rPr>
@@ -1208,16 +1210,7 @@
           <w:bCs/>
           <w:lang w:val="en-US"/>
         </w:rPr>
-        <w:t>Data Science Lab</w:t>
-      </w:r>
-      <w:r>
-        <w:rPr>
-          <w:rStyle w:val="None"/>
-          <w:b/>
-          <w:bCs/>
-          <w:lang w:val="en-US"/>
-        </w:rPr>
-        <w:t>, The University of Texas at Austin</w:t>
+        <w:t>Data Science Lab, The University of Texas at Austin</w:t>
       </w:r>
       <w:r>
         <w:rPr>
@@ -2482,21 +2475,7 @@
           <w:rStyle w:val="None"/>
           <w:lang w:val="en-US"/>
         </w:rPr>
-        <w:t>07</w:t>
-      </w:r>
-      <w:r>
-        <w:rPr>
-          <w:rStyle w:val="None"/>
-          <w:lang w:val="en-US"/>
-        </w:rPr>
-        <w:t>/1</w:t>
-      </w:r>
-      <w:r>
-        <w:rPr>
-          <w:rStyle w:val="None"/>
-          <w:lang w:val="en-US"/>
-        </w:rPr>
-        <w:t>8</w:t>
+        <w:t>07/18</w:t>
       </w:r>
     </w:p>
     <w:p>
@@ -2517,14 +2496,7 @@
           <w:rStyle w:val="None"/>
           <w:lang w:val="en-US"/>
         </w:rPr>
-        <w:t xml:space="preserve">Created </w:t>
-      </w:r>
-      <w:r>
-        <w:rPr>
-          <w:rStyle w:val="None"/>
-          <w:lang w:val="en-US"/>
-        </w:rPr>
-        <w:t xml:space="preserve">an online multiplayer IO game using </w:t>
+        <w:t xml:space="preserve">Created an online multiplayer IO game using </w:t>
       </w:r>
       <w:r>
         <w:rPr>
@@ -2750,8 +2722,6 @@
         </w:rPr>
         <w:t>nginx</w:t>
       </w:r>
-      <w:bookmarkStart w:id="0" w:name="_GoBack"/>
-      <w:bookmarkEnd w:id="0"/>
       <w:proofErr w:type="spellEnd"/>
     </w:p>
     <w:p>
@@ -4636,7 +4606,7 @@
   <w:num w:numId="3">
     <w:abstractNumId w:val="0"/>
     <w:lvlOverride w:ilvl="0">
-      <w:lvl w:ilvl="0" w:tplc="434AFA90">
+      <w:lvl w:ilvl="0" w:tplc="76808690">
         <w:start w:val="1"/>
         <w:numFmt w:val="bullet"/>
         <w:lvlText w:val="•"/>
@@ -4671,7 +4641,7 @@
       </w:lvl>
     </w:lvlOverride>
     <w:lvlOverride w:ilvl="1">
-      <w:lvl w:ilvl="1" w:tplc="2BFE0448">
+      <w:lvl w:ilvl="1" w:tplc="C0E007F0">
         <w:start w:val="1"/>
         <w:numFmt w:val="bullet"/>
         <w:lvlText w:val="•"/>
@@ -4706,7 +4676,7 @@
       </w:lvl>
     </w:lvlOverride>
     <w:lvlOverride w:ilvl="2">
-      <w:lvl w:ilvl="2" w:tplc="AA0C2D34">
+      <w:lvl w:ilvl="2" w:tplc="D466E7FE">
         <w:start w:val="1"/>
         <w:numFmt w:val="bullet"/>
         <w:lvlText w:val="•"/>
@@ -4741,7 +4711,7 @@
       </w:lvl>
     </w:lvlOverride>
     <w:lvlOverride w:ilvl="3">
-      <w:lvl w:ilvl="3" w:tplc="78F85EBC">
+      <w:lvl w:ilvl="3" w:tplc="8E7465AA">
         <w:start w:val="1"/>
         <w:numFmt w:val="bullet"/>
         <w:lvlText w:val="•"/>
@@ -4776,7 +4746,7 @@
       </w:lvl>
     </w:lvlOverride>
     <w:lvlOverride w:ilvl="4">
-      <w:lvl w:ilvl="4" w:tplc="C0C26AE2">
+      <w:lvl w:ilvl="4" w:tplc="8F841F46">
         <w:start w:val="1"/>
         <w:numFmt w:val="bullet"/>
         <w:lvlText w:val="•"/>
@@ -4811,7 +4781,7 @@
       </w:lvl>
     </w:lvlOverride>
     <w:lvlOverride w:ilvl="5">
-      <w:lvl w:ilvl="5" w:tplc="D5327E7E">
+      <w:lvl w:ilvl="5" w:tplc="3438909C">
         <w:start w:val="1"/>
         <w:numFmt w:val="bullet"/>
         <w:lvlText w:val="•"/>
@@ -4846,7 +4816,7 @@
       </w:lvl>
     </w:lvlOverride>
     <w:lvlOverride w:ilvl="6">
-      <w:lvl w:ilvl="6" w:tplc="2E1411EE">
+      <w:lvl w:ilvl="6" w:tplc="4FE21876">
         <w:start w:val="1"/>
         <w:numFmt w:val="bullet"/>
         <w:lvlText w:val="•"/>
@@ -4881,7 +4851,7 @@
       </w:lvl>
     </w:lvlOverride>
     <w:lvlOverride w:ilvl="7">
-      <w:lvl w:ilvl="7" w:tplc="54B61CF2">
+      <w:lvl w:ilvl="7" w:tplc="CC72B1BC">
         <w:start w:val="1"/>
         <w:numFmt w:val="bullet"/>
         <w:lvlText w:val="•"/>
@@ -4916,7 +4886,7 @@
       </w:lvl>
     </w:lvlOverride>
     <w:lvlOverride w:ilvl="8">
-      <w:lvl w:ilvl="8" w:tplc="BF1E732A">
+      <w:lvl w:ilvl="8" w:tplc="0B0C4256">
         <w:start w:val="1"/>
         <w:numFmt w:val="bullet"/>
         <w:lvlText w:val="•"/>
@@ -4954,7 +4924,7 @@
   <w:num w:numId="4">
     <w:abstractNumId w:val="0"/>
     <w:lvlOverride w:ilvl="0">
-      <w:lvl w:ilvl="0" w:tplc="434AFA90">
+      <w:lvl w:ilvl="0" w:tplc="76808690">
         <w:start w:val="1"/>
         <w:numFmt w:val="bullet"/>
         <w:lvlText w:val="•"/>
@@ -4988,7 +4958,7 @@
       </w:lvl>
     </w:lvlOverride>
     <w:lvlOverride w:ilvl="1">
-      <w:lvl w:ilvl="1" w:tplc="2BFE0448">
+      <w:lvl w:ilvl="1" w:tplc="C0E007F0">
         <w:start w:val="1"/>
         <w:numFmt w:val="bullet"/>
         <w:lvlText w:val="•"/>
@@ -5022,7 +4992,7 @@
       </w:lvl>
     </w:lvlOverride>
     <w:lvlOverride w:ilvl="2">
-      <w:lvl w:ilvl="2" w:tplc="AA0C2D34">
+      <w:lvl w:ilvl="2" w:tplc="D466E7FE">
         <w:start w:val="1"/>
         <w:numFmt w:val="bullet"/>
         <w:lvlText w:val="•"/>
@@ -5056,7 +5026,7 @@
       </w:lvl>
     </w:lvlOverride>
     <w:lvlOverride w:ilvl="3">
-      <w:lvl w:ilvl="3" w:tplc="78F85EBC">
+      <w:lvl w:ilvl="3" w:tplc="8E7465AA">
         <w:start w:val="1"/>
         <w:numFmt w:val="bullet"/>
         <w:lvlText w:val="•"/>
@@ -5090,7 +5060,7 @@
       </w:lvl>
     </w:lvlOverride>
     <w:lvlOverride w:ilvl="4">
-      <w:lvl w:ilvl="4" w:tplc="C0C26AE2">
+      <w:lvl w:ilvl="4" w:tplc="8F841F46">
         <w:start w:val="1"/>
         <w:numFmt w:val="bullet"/>
         <w:lvlText w:val="•"/>
@@ -5124,7 +5094,7 @@
       </w:lvl>
     </w:lvlOverride>
     <w:lvlOverride w:ilvl="5">
-      <w:lvl w:ilvl="5" w:tplc="D5327E7E">
+      <w:lvl w:ilvl="5" w:tplc="3438909C">
         <w:start w:val="1"/>
         <w:numFmt w:val="bullet"/>
         <w:lvlText w:val="•"/>
@@ -5158,7 +5128,7 @@
       </w:lvl>
     </w:lvlOverride>
     <w:lvlOverride w:ilvl="6">
-      <w:lvl w:ilvl="6" w:tplc="2E1411EE">
+      <w:lvl w:ilvl="6" w:tplc="4FE21876">
         <w:start w:val="1"/>
         <w:numFmt w:val="bullet"/>
         <w:lvlText w:val="•"/>
@@ -5192,7 +5162,7 @@
       </w:lvl>
     </w:lvlOverride>
     <w:lvlOverride w:ilvl="7">
-      <w:lvl w:ilvl="7" w:tplc="54B61CF2">
+      <w:lvl w:ilvl="7" w:tplc="CC72B1BC">
         <w:start w:val="1"/>
         <w:numFmt w:val="bullet"/>
         <w:lvlText w:val="•"/>
@@ -5226,7 +5196,7 @@
       </w:lvl>
     </w:lvlOverride>
     <w:lvlOverride w:ilvl="8">
-      <w:lvl w:ilvl="8" w:tplc="BF1E732A">
+      <w:lvl w:ilvl="8" w:tplc="0B0C4256">
         <w:start w:val="1"/>
         <w:numFmt w:val="bullet"/>
         <w:lvlText w:val="•"/>

</xml_diff>